<commit_message>
Systems A01 almost done
</commit_message>
<xml_diff>
--- a/Systems Maintenance/Assignments/scanalesburke_K30_A01_SystemMaintenanceRampUpF24.docx
+++ b/Systems Maintenance/Assignments/scanalesburke_K30_A01_SystemMaintenanceRampUpF24.docx
@@ -4227,15 +4227,7 @@
                 <w:highlight w:val="yellow"/>
                 <w:lang w:val="en-CA"/>
               </w:rPr>
-              <w:t>Available</w:t>
-            </w:r>
-            <w:r>
-              <w:rPr>
-                <w:rFonts w:ascii="Aptos Display" w:hAnsi="Aptos Display"/>
-                <w:highlight w:val="yellow"/>
-                <w:lang w:val="en-CA"/>
-              </w:rPr>
-              <w:t>, completed</w:t>
+              <w:t>Available, completed</w:t>
             </w:r>
           </w:p>
         </w:tc>
@@ -4368,15 +4360,7 @@
                 <w:lang w:val="en-CA"/>
               </w:rPr>
               <w:lastRenderedPageBreak/>
-              <w:t>Available</w:t>
-            </w:r>
-            <w:r>
-              <w:rPr>
-                <w:rFonts w:ascii="Aptos Display" w:hAnsi="Aptos Display"/>
-                <w:highlight w:val="yellow"/>
-                <w:lang w:val="en-CA"/>
-              </w:rPr>
-              <w:t>, completed</w:t>
+              <w:t>Available, completed</w:t>
             </w:r>
           </w:p>
         </w:tc>
@@ -4466,15 +4450,7 @@
                 <w:highlight w:val="yellow"/>
                 <w:lang w:val="en-CA"/>
               </w:rPr>
-              <w:t>Not available</w:t>
-            </w:r>
-            <w:r>
-              <w:rPr>
-                <w:rFonts w:ascii="Aptos Display" w:hAnsi="Aptos Display"/>
-                <w:highlight w:val="yellow"/>
-                <w:lang w:val="en-CA"/>
-              </w:rPr>
-              <w:t>, completed</w:t>
+              <w:t>Not available, completed</w:t>
             </w:r>
           </w:p>
         </w:tc>
@@ -5208,12 +5184,14 @@
               <w:ind w:left="0"/>
               <w:rPr>
                 <w:rFonts w:ascii="Aptos Display" w:hAnsi="Aptos Display"/>
-                <w:lang w:val="en-CA"/>
-              </w:rPr>
-            </w:pPr>
-            <w:r>
-              <w:rPr>
-                <w:rFonts w:ascii="Aptos Display" w:hAnsi="Aptos Display"/>
+                <w:highlight w:val="yellow"/>
+                <w:lang w:val="en-CA"/>
+              </w:rPr>
+            </w:pPr>
+            <w:r>
+              <w:rPr>
+                <w:rFonts w:ascii="Aptos Display" w:hAnsi="Aptos Display"/>
+                <w:highlight w:val="yellow"/>
                 <w:lang w:val="en-CA"/>
               </w:rPr>
               <w:t>yes</w:t>
@@ -5256,12 +5234,14 @@
               <w:ind w:left="0"/>
               <w:rPr>
                 <w:rFonts w:ascii="Aptos Display" w:hAnsi="Aptos Display"/>
-                <w:lang w:val="en-CA"/>
-              </w:rPr>
-            </w:pPr>
-            <w:r>
-              <w:rPr>
-                <w:rFonts w:ascii="Aptos Display" w:hAnsi="Aptos Display"/>
+                <w:highlight w:val="yellow"/>
+                <w:lang w:val="en-CA"/>
+              </w:rPr>
+            </w:pPr>
+            <w:r>
+              <w:rPr>
+                <w:rFonts w:ascii="Aptos Display" w:hAnsi="Aptos Display"/>
+                <w:highlight w:val="yellow"/>
                 <w:lang w:val="en-CA"/>
               </w:rPr>
               <w:t>yes</w:t>
@@ -5304,12 +5284,14 @@
               <w:ind w:left="0"/>
               <w:rPr>
                 <w:rFonts w:ascii="Aptos Display" w:hAnsi="Aptos Display"/>
-                <w:lang w:val="en-CA"/>
-              </w:rPr>
-            </w:pPr>
-            <w:r>
-              <w:rPr>
-                <w:rFonts w:ascii="Aptos Display" w:hAnsi="Aptos Display"/>
+                <w:highlight w:val="yellow"/>
+                <w:lang w:val="en-CA"/>
+              </w:rPr>
+            </w:pPr>
+            <w:r>
+              <w:rPr>
+                <w:rFonts w:ascii="Aptos Display" w:hAnsi="Aptos Display"/>
+                <w:highlight w:val="yellow"/>
                 <w:lang w:val="en-CA"/>
               </w:rPr>
               <w:t>yes</w:t>
@@ -5352,12 +5334,14 @@
               <w:ind w:left="0"/>
               <w:rPr>
                 <w:rFonts w:ascii="Aptos Display" w:hAnsi="Aptos Display"/>
-                <w:lang w:val="en-CA"/>
-              </w:rPr>
-            </w:pPr>
-            <w:r>
-              <w:rPr>
-                <w:rFonts w:ascii="Aptos Display" w:hAnsi="Aptos Display"/>
+                <w:highlight w:val="yellow"/>
+                <w:lang w:val="en-CA"/>
+              </w:rPr>
+            </w:pPr>
+            <w:r>
+              <w:rPr>
+                <w:rFonts w:ascii="Aptos Display" w:hAnsi="Aptos Display"/>
+                <w:highlight w:val="yellow"/>
                 <w:lang w:val="en-CA"/>
               </w:rPr>
               <w:t>yes</w:t>
@@ -5511,6 +5495,33 @@
         <w:ind w:left="1800"/>
         <w:rPr>
           <w:rFonts w:ascii="Aptos Display" w:hAnsi="Aptos Display"/>
+          <w:lang w:val="en-CA"/>
+        </w:rPr>
+      </w:pPr>
+      <w:r>
+        <w:rPr>
+          <w:rFonts w:ascii="Aptos Display" w:hAnsi="Aptos Display"/>
+          <w:highlight w:val="yellow"/>
+          <w:lang w:val="en-CA"/>
+        </w:rPr>
+        <w:lastRenderedPageBreak/>
+        <w:t>I did get my personal instance of the application up and running smoothy.</w:t>
+      </w:r>
+      <w:r>
+        <w:rPr>
+          <w:rFonts w:ascii="Aptos Display" w:hAnsi="Aptos Display"/>
+          <w:highlight w:val="yellow"/>
+          <w:lang w:val="en-CA"/>
+        </w:rPr>
+        <w:t xml:space="preserve"> There were technical difficulties considering AMS is currently not working, so we had to bypass the use of the system with temporary users to be able to access the system with different permissions.</w:t>
+      </w:r>
+    </w:p>
+    <w:p>
+      <w:pPr>
+        <w:pStyle w:val="BodyTextIndent"/>
+        <w:ind w:left="1800"/>
+        <w:rPr>
+          <w:rFonts w:ascii="Aptos Display" w:hAnsi="Aptos Display"/>
           <w:bCs/>
           <w:lang w:val="en-CA"/>
         </w:rPr>
@@ -5562,6 +5573,7 @@
         <w:rPr>
           <w:rFonts w:ascii="Aptos Display" w:hAnsi="Aptos Display"/>
           <w:bCs/>
+          <w:highlight w:val="yellow"/>
           <w:lang w:val="en-CA"/>
         </w:rPr>
       </w:pPr>
@@ -5569,6 +5581,7 @@
         <w:rPr>
           <w:rFonts w:ascii="Aptos Display" w:hAnsi="Aptos Display"/>
           <w:bCs/>
+          <w:highlight w:val="yellow"/>
           <w:lang w:val="en-CA"/>
         </w:rPr>
         <w:t>The system is a tool that allows coordinators, teachers, and students to do evaluation</w:t>
@@ -5577,6 +5590,7 @@
         <w:rPr>
           <w:rFonts w:ascii="Aptos Display" w:hAnsi="Aptos Display"/>
           <w:bCs/>
+          <w:highlight w:val="yellow"/>
           <w:lang w:val="en-CA"/>
         </w:rPr>
         <w:t xml:space="preserve">-related </w:t>
@@ -5585,6 +5599,7 @@
         <w:rPr>
           <w:rFonts w:ascii="Aptos Display" w:hAnsi="Aptos Display"/>
           <w:bCs/>
+          <w:highlight w:val="yellow"/>
           <w:lang w:val="en-CA"/>
         </w:rPr>
         <w:t xml:space="preserve">tasks. </w:t>
@@ -5597,6 +5612,7 @@
         <w:rPr>
           <w:rFonts w:ascii="Aptos Display" w:hAnsi="Aptos Display"/>
           <w:bCs/>
+          <w:highlight w:val="yellow"/>
           <w:lang w:val="en-CA"/>
         </w:rPr>
       </w:pPr>
@@ -5604,6 +5620,7 @@
         <w:rPr>
           <w:rFonts w:ascii="Aptos Display" w:hAnsi="Aptos Display"/>
           <w:bCs/>
+          <w:highlight w:val="yellow"/>
           <w:lang w:val="en-CA"/>
         </w:rPr>
         <w:t xml:space="preserve">Coordinators can create courses </w:t>
@@ -5612,6 +5629,7 @@
         <w:rPr>
           <w:rFonts w:ascii="Aptos Display" w:hAnsi="Aptos Display"/>
           <w:bCs/>
+          <w:highlight w:val="yellow"/>
           <w:lang w:val="en-CA"/>
         </w:rPr>
         <w:t xml:space="preserve">and start them, assigning a lead, start date, and evaluation </w:t>
@@ -5620,6 +5638,7 @@
         <w:rPr>
           <w:rFonts w:ascii="Aptos Display" w:hAnsi="Aptos Display"/>
           <w:bCs/>
+          <w:highlight w:val="yellow"/>
           <w:lang w:val="en-CA"/>
         </w:rPr>
         <w:t>due dates</w:t>
@@ -5628,6 +5647,7 @@
         <w:rPr>
           <w:rFonts w:ascii="Aptos Display" w:hAnsi="Aptos Display"/>
           <w:bCs/>
+          <w:highlight w:val="yellow"/>
           <w:lang w:val="en-CA"/>
         </w:rPr>
         <w:t xml:space="preserve">. They can also </w:t>
@@ -5636,6 +5656,7 @@
         <w:rPr>
           <w:rFonts w:ascii="Aptos Display" w:hAnsi="Aptos Display"/>
           <w:bCs/>
+          <w:highlight w:val="yellow"/>
           <w:lang w:val="en-CA"/>
         </w:rPr>
         <w:t>update the courses and change the competencies and criteria.</w:t>
@@ -5648,6 +5669,7 @@
         <w:rPr>
           <w:rFonts w:ascii="Aptos Display" w:hAnsi="Aptos Display"/>
           <w:bCs/>
+          <w:highlight w:val="yellow"/>
           <w:lang w:val="en-CA"/>
         </w:rPr>
       </w:pPr>
@@ -5655,6 +5677,7 @@
         <w:rPr>
           <w:rFonts w:ascii="Aptos Display" w:hAnsi="Aptos Display"/>
           <w:bCs/>
+          <w:highlight w:val="yellow"/>
           <w:lang w:val="en-CA"/>
         </w:rPr>
         <w:t xml:space="preserve">Teachers can evaluate their students, and create criteria for their evaluations, and </w:t>
@@ -5674,6 +5697,7 @@
         <w:rPr>
           <w:rFonts w:ascii="Aptos Display" w:hAnsi="Aptos Display"/>
           <w:bCs/>
+          <w:highlight w:val="yellow"/>
           <w:lang w:val="en-CA"/>
         </w:rPr>
         <w:t>S</w:t>
@@ -5682,6 +5706,7 @@
         <w:rPr>
           <w:rFonts w:ascii="Aptos Display" w:hAnsi="Aptos Display"/>
           <w:bCs/>
+          <w:highlight w:val="yellow"/>
           <w:lang w:val="en-CA"/>
         </w:rPr>
         <w:t xml:space="preserve">tudents can evaluate themselves and view their </w:t>
@@ -5690,6 +5715,7 @@
         <w:rPr>
           <w:rFonts w:ascii="Aptos Display" w:hAnsi="Aptos Display"/>
           <w:bCs/>
+          <w:highlight w:val="yellow"/>
           <w:lang w:val="en-CA"/>
         </w:rPr>
         <w:t>teachers’</w:t>
@@ -5698,6 +5724,7 @@
         <w:rPr>
           <w:rFonts w:ascii="Aptos Display" w:hAnsi="Aptos Display"/>
           <w:bCs/>
+          <w:highlight w:val="yellow"/>
           <w:lang w:val="en-CA"/>
         </w:rPr>
         <w:t xml:space="preserve"> evaluations.</w:t>
@@ -5706,9 +5733,41 @@
         <w:rPr>
           <w:rFonts w:ascii="Aptos Display" w:hAnsi="Aptos Display"/>
           <w:bCs/>
+          <w:highlight w:val="yellow"/>
           <w:lang w:val="en-CA"/>
         </w:rPr>
         <w:t xml:space="preserve"> They can also enrol themselves into courses with codes provided by the teachers.</w:t>
+      </w:r>
+    </w:p>
+    <w:p>
+      <w:pPr>
+        <w:pStyle w:val="BodyTextIndent"/>
+        <w:ind w:left="1800"/>
+        <w:rPr>
+          <w:rFonts w:ascii="Aptos Display" w:hAnsi="Aptos Display"/>
+          <w:bCs/>
+          <w:lang w:val="en-CA"/>
+        </w:rPr>
+      </w:pPr>
+    </w:p>
+    <w:p>
+      <w:pPr>
+        <w:pStyle w:val="BodyTextIndent"/>
+        <w:ind w:left="1800"/>
+        <w:rPr>
+          <w:rFonts w:ascii="Aptos Display" w:hAnsi="Aptos Display"/>
+          <w:bCs/>
+          <w:lang w:val="en-CA"/>
+        </w:rPr>
+      </w:pPr>
+      <w:r>
+        <w:rPr>
+          <w:rFonts w:ascii="Aptos Display" w:hAnsi="Aptos Display"/>
+          <w:bCs/>
+          <w:highlight w:val="yellow"/>
+          <w:lang w:val="en-CA"/>
+        </w:rPr>
+        <w:t>This system can be used to have as a virtual assessment tool to minimize the amount of physical work handed to and from students to help keep things organized for all in the nursing program. It provides a centralized location where nursing staff and students can evaluate and communicate one another without the need of having paper copies and physical databases of these evaluations.</w:t>
       </w:r>
     </w:p>
     <w:p>
@@ -6162,6 +6221,7 @@
                 <w:rFonts w:ascii="Aptos Display" w:hAnsi="Aptos Display"/>
                 <w:lang w:val="en-CA"/>
               </w:rPr>
+              <w:lastRenderedPageBreak/>
               <w:t>User Role</w:t>
             </w:r>
           </w:p>
@@ -6283,6 +6343,13 @@
                 <w:lang w:val="en-CA"/>
               </w:rPr>
             </w:pPr>
+            <w:r>
+              <w:rPr>
+                <w:rFonts w:ascii="Aptos Display" w:hAnsi="Aptos Display"/>
+                <w:lang w:val="en-CA"/>
+              </w:rPr>
+              <w:t>Nursing Coordinator</w:t>
+            </w:r>
           </w:p>
         </w:tc>
         <w:tc>
@@ -6295,9 +6362,18 @@
               <w:ind w:left="0"/>
               <w:rPr>
                 <w:rFonts w:ascii="Aptos Display" w:hAnsi="Aptos Display"/>
-                <w:lang w:val="en-CA"/>
-              </w:rPr>
-            </w:pPr>
+                <w:highlight w:val="yellow"/>
+                <w:lang w:val="en-CA"/>
+              </w:rPr>
+            </w:pPr>
+            <w:r>
+              <w:rPr>
+                <w:rFonts w:ascii="Aptos Display" w:hAnsi="Aptos Display"/>
+                <w:highlight w:val="yellow"/>
+                <w:lang w:val="en-CA"/>
+              </w:rPr>
+              <w:t>Can create and manage courses, assign instructors to courses, evaluate students, set criteria and competencies. Highest level of power within the system</w:t>
+            </w:r>
           </w:p>
         </w:tc>
         <w:tc>
@@ -6310,9 +6386,18 @@
               <w:ind w:left="0"/>
               <w:rPr>
                 <w:rFonts w:ascii="Aptos Display" w:hAnsi="Aptos Display"/>
-                <w:lang w:val="en-CA"/>
-              </w:rPr>
-            </w:pPr>
+                <w:highlight w:val="yellow"/>
+                <w:lang w:val="en-CA"/>
+              </w:rPr>
+            </w:pPr>
+            <w:r>
+              <w:rPr>
+                <w:rFonts w:ascii="Aptos Display" w:hAnsi="Aptos Display"/>
+                <w:highlight w:val="yellow"/>
+                <w:lang w:val="en-CA"/>
+              </w:rPr>
+              <w:t>NC</w:t>
+            </w:r>
           </w:p>
         </w:tc>
         <w:tc>
@@ -6325,9 +6410,18 @@
               <w:ind w:left="0"/>
               <w:rPr>
                 <w:rFonts w:ascii="Aptos Display" w:hAnsi="Aptos Display"/>
-                <w:lang w:val="en-CA"/>
-              </w:rPr>
-            </w:pPr>
+                <w:highlight w:val="yellow"/>
+                <w:lang w:val="en-CA"/>
+              </w:rPr>
+            </w:pPr>
+            <w:r>
+              <w:rPr>
+                <w:rFonts w:ascii="Aptos Display" w:hAnsi="Aptos Display"/>
+                <w:highlight w:val="yellow"/>
+                <w:lang w:val="en-CA"/>
+              </w:rPr>
+              <w:t>Coor Dinator</w:t>
+            </w:r>
           </w:p>
         </w:tc>
         <w:tc>
@@ -6360,6 +6454,13 @@
                 <w:lang w:val="en-CA"/>
               </w:rPr>
             </w:pPr>
+            <w:r>
+              <w:rPr>
+                <w:rFonts w:ascii="Aptos Display" w:hAnsi="Aptos Display"/>
+                <w:lang w:val="en-CA"/>
+              </w:rPr>
+              <w:t>Nursing Student</w:t>
+            </w:r>
           </w:p>
         </w:tc>
         <w:tc>
@@ -6372,9 +6473,74 @@
               <w:ind w:left="0"/>
               <w:rPr>
                 <w:rFonts w:ascii="Aptos Display" w:hAnsi="Aptos Display"/>
-                <w:lang w:val="en-CA"/>
-              </w:rPr>
-            </w:pPr>
+                <w:highlight w:val="yellow"/>
+                <w:lang w:val="en-CA"/>
+              </w:rPr>
+            </w:pPr>
+            <w:r>
+              <w:rPr>
+                <w:rFonts w:ascii="Aptos Display" w:hAnsi="Aptos Display"/>
+                <w:highlight w:val="yellow"/>
+                <w:lang w:val="en-CA"/>
+              </w:rPr>
+              <w:t xml:space="preserve">Lowest level of power within the system. </w:t>
+            </w:r>
+            <w:r>
+              <w:rPr>
+                <w:rFonts w:ascii="Aptos Display" w:hAnsi="Aptos Display"/>
+                <w:highlight w:val="yellow"/>
+                <w:lang w:val="en-CA"/>
+              </w:rPr>
+              <w:t xml:space="preserve">Can self </w:t>
+            </w:r>
+            <w:r>
+              <w:rPr>
+                <w:rFonts w:ascii="Aptos Display" w:hAnsi="Aptos Display"/>
+                <w:highlight w:val="yellow"/>
+                <w:lang w:val="en-CA"/>
+              </w:rPr>
+              <w:t>evaluate and</w:t>
+            </w:r>
+            <w:r>
+              <w:rPr>
+                <w:rFonts w:ascii="Aptos Display" w:hAnsi="Aptos Display"/>
+                <w:highlight w:val="yellow"/>
+                <w:lang w:val="en-CA"/>
+              </w:rPr>
+              <w:t xml:space="preserve"> see </w:t>
+            </w:r>
+            <w:r>
+              <w:rPr>
+                <w:rFonts w:ascii="Aptos Display" w:hAnsi="Aptos Display"/>
+                <w:highlight w:val="yellow"/>
+                <w:lang w:val="en-CA"/>
+              </w:rPr>
+              <w:t>instructors’</w:t>
+            </w:r>
+            <w:r>
+              <w:rPr>
+                <w:rFonts w:ascii="Aptos Display" w:hAnsi="Aptos Display"/>
+                <w:highlight w:val="yellow"/>
+                <w:lang w:val="en-CA"/>
+              </w:rPr>
+              <w:t xml:space="preserve"> evaluations</w:t>
+            </w:r>
+            <w:r>
+              <w:rPr>
+                <w:rFonts w:ascii="Aptos Display" w:hAnsi="Aptos Display"/>
+                <w:highlight w:val="yellow"/>
+                <w:lang w:val="en-CA"/>
+              </w:rPr>
+              <w:t xml:space="preserve"> on them</w:t>
+            </w:r>
+            <w:r>
+              <w:rPr>
+                <w:rFonts w:ascii="Aptos Display" w:hAnsi="Aptos Display"/>
+                <w:highlight w:val="yellow"/>
+                <w:lang w:val="en-CA"/>
+              </w:rPr>
+              <w:t>.</w:t>
+            </w:r>
           </w:p>
         </w:tc>
         <w:tc>
@@ -6387,9 +6553,18 @@
               <w:ind w:left="0"/>
               <w:rPr>
                 <w:rFonts w:ascii="Aptos Display" w:hAnsi="Aptos Display"/>
-                <w:lang w:val="en-CA"/>
-              </w:rPr>
-            </w:pPr>
+                <w:highlight w:val="yellow"/>
+                <w:lang w:val="en-CA"/>
+              </w:rPr>
+            </w:pPr>
+            <w:r>
+              <w:rPr>
+                <w:rFonts w:ascii="Aptos Display" w:hAnsi="Aptos Display"/>
+                <w:highlight w:val="yellow"/>
+                <w:lang w:val="en-CA"/>
+              </w:rPr>
+              <w:t>NS</w:t>
+            </w:r>
           </w:p>
         </w:tc>
         <w:tc>
@@ -6402,9 +6577,18 @@
               <w:ind w:left="0"/>
               <w:rPr>
                 <w:rFonts w:ascii="Aptos Display" w:hAnsi="Aptos Display"/>
-                <w:lang w:val="en-CA"/>
-              </w:rPr>
-            </w:pPr>
+                <w:highlight w:val="yellow"/>
+                <w:lang w:val="en-CA"/>
+              </w:rPr>
+            </w:pPr>
+            <w:r>
+              <w:rPr>
+                <w:rFonts w:ascii="Aptos Display" w:hAnsi="Aptos Display"/>
+                <w:highlight w:val="yellow"/>
+                <w:lang w:val="en-CA"/>
+              </w:rPr>
+              <w:t>Stu Dent</w:t>
+            </w:r>
           </w:p>
         </w:tc>
         <w:tc>
@@ -6437,6 +6621,20 @@
                 <w:lang w:val="en-CA"/>
               </w:rPr>
             </w:pPr>
+            <w:r>
+              <w:rPr>
+                <w:rFonts w:ascii="Aptos Display" w:hAnsi="Aptos Display"/>
+                <w:lang w:val="en-CA"/>
+              </w:rPr>
+              <w:t xml:space="preserve">Nursing </w:t>
+            </w:r>
+            <w:r>
+              <w:rPr>
+                <w:rFonts w:ascii="Aptos Display" w:hAnsi="Aptos Display"/>
+                <w:lang w:val="en-CA"/>
+              </w:rPr>
+              <w:t>Instructor</w:t>
+            </w:r>
           </w:p>
         </w:tc>
         <w:tc>
@@ -6449,9 +6647,34 @@
               <w:ind w:left="0"/>
               <w:rPr>
                 <w:rFonts w:ascii="Aptos Display" w:hAnsi="Aptos Display"/>
-                <w:lang w:val="en-CA"/>
-              </w:rPr>
-            </w:pPr>
+                <w:highlight w:val="yellow"/>
+                <w:lang w:val="en-CA"/>
+              </w:rPr>
+            </w:pPr>
+            <w:r>
+              <w:rPr>
+                <w:rFonts w:ascii="Aptos Display" w:hAnsi="Aptos Display"/>
+                <w:highlight w:val="yellow"/>
+                <w:lang w:val="en-CA"/>
+              </w:rPr>
+              <w:t xml:space="preserve">Can evaluate students and see </w:t>
+            </w:r>
+            <w:r>
+              <w:rPr>
+                <w:rFonts w:ascii="Aptos Display" w:hAnsi="Aptos Display"/>
+                <w:highlight w:val="yellow"/>
+                <w:lang w:val="en-CA"/>
+              </w:rPr>
+              <w:t>students’</w:t>
+            </w:r>
+            <w:r>
+              <w:rPr>
+                <w:rFonts w:ascii="Aptos Display" w:hAnsi="Aptos Display"/>
+                <w:highlight w:val="yellow"/>
+                <w:lang w:val="en-CA"/>
+              </w:rPr>
+              <w:t xml:space="preserve"> evaluations.</w:t>
+            </w:r>
           </w:p>
         </w:tc>
         <w:tc>
@@ -6464,9 +6687,18 @@
               <w:ind w:left="0"/>
               <w:rPr>
                 <w:rFonts w:ascii="Aptos Display" w:hAnsi="Aptos Display"/>
-                <w:lang w:val="en-CA"/>
-              </w:rPr>
-            </w:pPr>
+                <w:highlight w:val="yellow"/>
+                <w:lang w:val="en-CA"/>
+              </w:rPr>
+            </w:pPr>
+            <w:r>
+              <w:rPr>
+                <w:rFonts w:ascii="Aptos Display" w:hAnsi="Aptos Display"/>
+                <w:highlight w:val="yellow"/>
+                <w:lang w:val="en-CA"/>
+              </w:rPr>
+              <w:t>NI</w:t>
+            </w:r>
           </w:p>
         </w:tc>
         <w:tc>
@@ -6479,9 +6711,18 @@
               <w:ind w:left="0"/>
               <w:rPr>
                 <w:rFonts w:ascii="Aptos Display" w:hAnsi="Aptos Display"/>
-                <w:lang w:val="en-CA"/>
-              </w:rPr>
-            </w:pPr>
+                <w:highlight w:val="yellow"/>
+                <w:lang w:val="en-CA"/>
+              </w:rPr>
+            </w:pPr>
+            <w:r>
+              <w:rPr>
+                <w:rFonts w:ascii="Aptos Display" w:hAnsi="Aptos Display"/>
+                <w:highlight w:val="yellow"/>
+                <w:lang w:val="en-CA"/>
+              </w:rPr>
+              <w:t>Instru Ctor</w:t>
+            </w:r>
           </w:p>
         </w:tc>
         <w:tc>
@@ -6514,6 +6755,20 @@
                 <w:lang w:val="en-CA"/>
               </w:rPr>
             </w:pPr>
+            <w:r>
+              <w:rPr>
+                <w:rFonts w:ascii="Aptos Display" w:hAnsi="Aptos Display"/>
+                <w:lang w:val="en-CA"/>
+              </w:rPr>
+              <w:t>Nursing Lea</w:t>
+            </w:r>
+            <w:r>
+              <w:rPr>
+                <w:rFonts w:ascii="Aptos Display" w:hAnsi="Aptos Display"/>
+                <w:lang w:val="en-CA"/>
+              </w:rPr>
+              <w:t>d</w:t>
+            </w:r>
           </w:p>
         </w:tc>
         <w:tc>
@@ -6526,9 +6781,26 @@
               <w:ind w:left="0"/>
               <w:rPr>
                 <w:rFonts w:ascii="Aptos Display" w:hAnsi="Aptos Display"/>
-                <w:lang w:val="en-CA"/>
-              </w:rPr>
-            </w:pPr>
+                <w:highlight w:val="yellow"/>
+                <w:lang w:val="en-CA"/>
+              </w:rPr>
+            </w:pPr>
+            <w:r>
+              <w:rPr>
+                <w:rFonts w:ascii="Aptos Display" w:hAnsi="Aptos Display"/>
+                <w:highlight w:val="yellow"/>
+                <w:lang w:val="en-CA"/>
+              </w:rPr>
+              <w:t>Can manage existing courses but cannot create them</w:t>
+            </w:r>
+            <w:r>
+              <w:rPr>
+                <w:rFonts w:ascii="Aptos Display" w:hAnsi="Aptos Display"/>
+                <w:highlight w:val="yellow"/>
+                <w:lang w:val="en-CA"/>
+              </w:rPr>
+              <w:t>, Can also do everything the Instructor can</w:t>
+            </w:r>
           </w:p>
         </w:tc>
         <w:tc>
@@ -6541,9 +6813,18 @@
               <w:ind w:left="0"/>
               <w:rPr>
                 <w:rFonts w:ascii="Aptos Display" w:hAnsi="Aptos Display"/>
-                <w:lang w:val="en-CA"/>
-              </w:rPr>
-            </w:pPr>
+                <w:highlight w:val="yellow"/>
+                <w:lang w:val="en-CA"/>
+              </w:rPr>
+            </w:pPr>
+            <w:r>
+              <w:rPr>
+                <w:rFonts w:ascii="Aptos Display" w:hAnsi="Aptos Display"/>
+                <w:highlight w:val="yellow"/>
+                <w:lang w:val="en-CA"/>
+              </w:rPr>
+              <w:t>NL</w:t>
+            </w:r>
           </w:p>
         </w:tc>
         <w:tc>
@@ -6556,240 +6837,18 @@
               <w:ind w:left="0"/>
               <w:rPr>
                 <w:rFonts w:ascii="Aptos Display" w:hAnsi="Aptos Display"/>
-                <w:lang w:val="en-CA"/>
-              </w:rPr>
-            </w:pPr>
-          </w:p>
-        </w:tc>
-        <w:tc>
-          <w:tcPr>
-            <w:tcW w:w="2115" w:type="dxa"/>
-          </w:tcPr>
-          <w:p>
-            <w:pPr>
-              <w:pStyle w:val="BodyTextIndent"/>
-              <w:ind w:left="0"/>
-              <w:rPr>
-                <w:rFonts w:ascii="Aptos Display" w:hAnsi="Aptos Display"/>
-                <w:lang w:val="en-CA"/>
-              </w:rPr>
-            </w:pPr>
-          </w:p>
-        </w:tc>
-      </w:tr>
-      <w:tr>
-        <w:tc>
-          <w:tcPr>
-            <w:tcW w:w="1384" w:type="dxa"/>
-          </w:tcPr>
-          <w:p>
-            <w:pPr>
-              <w:pStyle w:val="BodyTextIndent"/>
-              <w:ind w:left="0"/>
-              <w:rPr>
-                <w:rFonts w:ascii="Aptos Display" w:hAnsi="Aptos Display"/>
-                <w:lang w:val="en-CA"/>
-              </w:rPr>
-            </w:pPr>
-          </w:p>
-        </w:tc>
-        <w:tc>
-          <w:tcPr>
-            <w:tcW w:w="3260" w:type="dxa"/>
-          </w:tcPr>
-          <w:p>
-            <w:pPr>
-              <w:pStyle w:val="BodyTextIndent"/>
-              <w:ind w:left="0"/>
-              <w:rPr>
-                <w:rFonts w:ascii="Aptos Display" w:hAnsi="Aptos Display"/>
-                <w:lang w:val="en-CA"/>
-              </w:rPr>
-            </w:pPr>
-          </w:p>
-        </w:tc>
-        <w:tc>
-          <w:tcPr>
-            <w:tcW w:w="1276" w:type="dxa"/>
-          </w:tcPr>
-          <w:p>
-            <w:pPr>
-              <w:pStyle w:val="BodyTextIndent"/>
-              <w:ind w:left="0"/>
-              <w:rPr>
-                <w:rFonts w:ascii="Aptos Display" w:hAnsi="Aptos Display"/>
-                <w:lang w:val="en-CA"/>
-              </w:rPr>
-            </w:pPr>
-          </w:p>
-        </w:tc>
-        <w:tc>
-          <w:tcPr>
-            <w:tcW w:w="1541" w:type="dxa"/>
-          </w:tcPr>
-          <w:p>
-            <w:pPr>
-              <w:pStyle w:val="BodyTextIndent"/>
-              <w:ind w:left="0"/>
-              <w:rPr>
-                <w:rFonts w:ascii="Aptos Display" w:hAnsi="Aptos Display"/>
-                <w:lang w:val="en-CA"/>
-              </w:rPr>
-            </w:pPr>
-          </w:p>
-        </w:tc>
-        <w:tc>
-          <w:tcPr>
-            <w:tcW w:w="2115" w:type="dxa"/>
-          </w:tcPr>
-          <w:p>
-            <w:pPr>
-              <w:pStyle w:val="BodyTextIndent"/>
-              <w:ind w:left="0"/>
-              <w:rPr>
-                <w:rFonts w:ascii="Aptos Display" w:hAnsi="Aptos Display"/>
-                <w:lang w:val="en-CA"/>
-              </w:rPr>
-            </w:pPr>
-          </w:p>
-        </w:tc>
-      </w:tr>
-      <w:tr>
-        <w:tc>
-          <w:tcPr>
-            <w:tcW w:w="1384" w:type="dxa"/>
-          </w:tcPr>
-          <w:p>
-            <w:pPr>
-              <w:pStyle w:val="BodyTextIndent"/>
-              <w:ind w:left="0"/>
-              <w:rPr>
-                <w:rFonts w:ascii="Aptos Display" w:hAnsi="Aptos Display"/>
-                <w:lang w:val="en-CA"/>
-              </w:rPr>
-            </w:pPr>
-          </w:p>
-        </w:tc>
-        <w:tc>
-          <w:tcPr>
-            <w:tcW w:w="3260" w:type="dxa"/>
-          </w:tcPr>
-          <w:p>
-            <w:pPr>
-              <w:pStyle w:val="BodyTextIndent"/>
-              <w:ind w:left="0"/>
-              <w:rPr>
-                <w:rFonts w:ascii="Aptos Display" w:hAnsi="Aptos Display"/>
-                <w:lang w:val="en-CA"/>
-              </w:rPr>
-            </w:pPr>
-          </w:p>
-        </w:tc>
-        <w:tc>
-          <w:tcPr>
-            <w:tcW w:w="1276" w:type="dxa"/>
-          </w:tcPr>
-          <w:p>
-            <w:pPr>
-              <w:pStyle w:val="BodyTextIndent"/>
-              <w:ind w:left="0"/>
-              <w:rPr>
-                <w:rFonts w:ascii="Aptos Display" w:hAnsi="Aptos Display"/>
-                <w:lang w:val="en-CA"/>
-              </w:rPr>
-            </w:pPr>
-          </w:p>
-        </w:tc>
-        <w:tc>
-          <w:tcPr>
-            <w:tcW w:w="1541" w:type="dxa"/>
-          </w:tcPr>
-          <w:p>
-            <w:pPr>
-              <w:pStyle w:val="BodyTextIndent"/>
-              <w:ind w:left="0"/>
-              <w:rPr>
-                <w:rFonts w:ascii="Aptos Display" w:hAnsi="Aptos Display"/>
-                <w:lang w:val="en-CA"/>
-              </w:rPr>
-            </w:pPr>
-          </w:p>
-        </w:tc>
-        <w:tc>
-          <w:tcPr>
-            <w:tcW w:w="2115" w:type="dxa"/>
-          </w:tcPr>
-          <w:p>
-            <w:pPr>
-              <w:pStyle w:val="BodyTextIndent"/>
-              <w:ind w:left="0"/>
-              <w:rPr>
-                <w:rFonts w:ascii="Aptos Display" w:hAnsi="Aptos Display"/>
-                <w:lang w:val="en-CA"/>
-              </w:rPr>
-            </w:pPr>
-          </w:p>
-        </w:tc>
-      </w:tr>
-      <w:tr>
-        <w:tc>
-          <w:tcPr>
-            <w:tcW w:w="1384" w:type="dxa"/>
-          </w:tcPr>
-          <w:p>
-            <w:pPr>
-              <w:pStyle w:val="BodyTextIndent"/>
-              <w:ind w:left="0"/>
-              <w:rPr>
-                <w:rFonts w:ascii="Aptos Display" w:hAnsi="Aptos Display"/>
-                <w:lang w:val="en-CA"/>
-              </w:rPr>
-            </w:pPr>
-          </w:p>
-        </w:tc>
-        <w:tc>
-          <w:tcPr>
-            <w:tcW w:w="3260" w:type="dxa"/>
-          </w:tcPr>
-          <w:p>
-            <w:pPr>
-              <w:pStyle w:val="BodyTextIndent"/>
-              <w:ind w:left="0"/>
-              <w:rPr>
-                <w:rFonts w:ascii="Aptos Display" w:hAnsi="Aptos Display"/>
-                <w:lang w:val="en-CA"/>
-              </w:rPr>
-            </w:pPr>
-          </w:p>
-        </w:tc>
-        <w:tc>
-          <w:tcPr>
-            <w:tcW w:w="1276" w:type="dxa"/>
-          </w:tcPr>
-          <w:p>
-            <w:pPr>
-              <w:pStyle w:val="BodyTextIndent"/>
-              <w:ind w:left="0"/>
-              <w:rPr>
-                <w:rFonts w:ascii="Aptos Display" w:hAnsi="Aptos Display"/>
-                <w:lang w:val="en-CA"/>
-              </w:rPr>
-            </w:pPr>
-          </w:p>
-        </w:tc>
-        <w:tc>
-          <w:tcPr>
-            <w:tcW w:w="1541" w:type="dxa"/>
-          </w:tcPr>
-          <w:p>
-            <w:pPr>
-              <w:pStyle w:val="BodyTextIndent"/>
-              <w:ind w:left="0"/>
-              <w:rPr>
-                <w:rFonts w:ascii="Aptos Display" w:hAnsi="Aptos Display"/>
-                <w:lang w:val="en-CA"/>
-              </w:rPr>
-            </w:pPr>
+                <w:highlight w:val="yellow"/>
+                <w:lang w:val="en-CA"/>
+              </w:rPr>
+            </w:pPr>
+            <w:r>
+              <w:rPr>
+                <w:rFonts w:ascii="Aptos Display" w:hAnsi="Aptos Display"/>
+                <w:highlight w:val="yellow"/>
+                <w:lang w:val="en-CA"/>
+              </w:rPr>
+              <w:t>Lead Er</w:t>
+            </w:r>
           </w:p>
         </w:tc>
         <w:tc>
@@ -7024,9 +7083,161 @@
         <w:rPr>
           <w:rFonts w:ascii="Aptos Display" w:hAnsi="Aptos Display"/>
           <w:bCs/>
-          <w:lang w:val="en-CA"/>
-        </w:rPr>
-      </w:pPr>
+          <w:highlight w:val="yellow"/>
+          <w:lang w:val="en-CA"/>
+        </w:rPr>
+      </w:pPr>
+      <w:r>
+        <w:rPr>
+          <w:rFonts w:ascii="Aptos Display" w:hAnsi="Aptos Display"/>
+          <w:bCs/>
+          <w:highlight w:val="yellow"/>
+          <w:lang w:val="en-CA"/>
+        </w:rPr>
+        <w:t>Nursing student: Can view their courses as well as self evaluate and see the teacher’s evaluation for that course.</w:t>
+      </w:r>
+    </w:p>
+    <w:p>
+      <w:pPr>
+        <w:pStyle w:val="BodyTextIndent"/>
+        <w:ind w:left="1800"/>
+        <w:rPr>
+          <w:rFonts w:ascii="Aptos Display" w:hAnsi="Aptos Display"/>
+          <w:bCs/>
+          <w:highlight w:val="yellow"/>
+          <w:lang w:val="en-CA"/>
+        </w:rPr>
+      </w:pPr>
+      <w:r>
+        <w:rPr>
+          <w:rFonts w:ascii="Aptos Display" w:hAnsi="Aptos Display"/>
+          <w:bCs/>
+          <w:highlight w:val="yellow"/>
+          <w:lang w:val="en-CA"/>
+        </w:rPr>
+        <w:t>Nursing Instructor: Assigned to one course</w:t>
+      </w:r>
+      <w:r>
+        <w:rPr>
+          <w:rFonts w:ascii="Aptos Display" w:hAnsi="Aptos Display"/>
+          <w:bCs/>
+          <w:highlight w:val="yellow"/>
+          <w:lang w:val="en-CA"/>
+        </w:rPr>
+        <w:t xml:space="preserve">, </w:t>
+      </w:r>
+      <w:r>
+        <w:rPr>
+          <w:rFonts w:ascii="Aptos Display" w:hAnsi="Aptos Display"/>
+          <w:bCs/>
+          <w:highlight w:val="yellow"/>
+          <w:lang w:val="en-CA"/>
+        </w:rPr>
+        <w:t>no option to view or manage</w:t>
+      </w:r>
+      <w:r>
+        <w:rPr>
+          <w:rFonts w:ascii="Aptos Display" w:hAnsi="Aptos Display"/>
+          <w:bCs/>
+          <w:highlight w:val="yellow"/>
+          <w:lang w:val="en-CA"/>
+        </w:rPr>
+        <w:t xml:space="preserve"> other</w:t>
+      </w:r>
+      <w:r>
+        <w:rPr>
+          <w:rFonts w:ascii="Aptos Display" w:hAnsi="Aptos Display"/>
+          <w:bCs/>
+          <w:highlight w:val="yellow"/>
+          <w:lang w:val="en-CA"/>
+        </w:rPr>
+        <w:t xml:space="preserve"> courses</w:t>
+      </w:r>
+      <w:r>
+        <w:rPr>
+          <w:rFonts w:ascii="Aptos Display" w:hAnsi="Aptos Display"/>
+          <w:bCs/>
+          <w:highlight w:val="yellow"/>
+          <w:lang w:val="en-CA"/>
+        </w:rPr>
+        <w:t xml:space="preserve"> or manage the course they are in</w:t>
+      </w:r>
+      <w:r>
+        <w:rPr>
+          <w:rFonts w:ascii="Aptos Display" w:hAnsi="Aptos Display"/>
+          <w:bCs/>
+          <w:highlight w:val="yellow"/>
+          <w:lang w:val="en-CA"/>
+        </w:rPr>
+        <w:t>. Can evaluate a student for that course or see the student’s self evaluation.</w:t>
+      </w:r>
+    </w:p>
+    <w:p>
+      <w:pPr>
+        <w:pStyle w:val="BodyTextIndent"/>
+        <w:ind w:left="1800"/>
+        <w:rPr>
+          <w:rFonts w:ascii="Aptos Display" w:hAnsi="Aptos Display"/>
+          <w:bCs/>
+          <w:highlight w:val="yellow"/>
+          <w:lang w:val="en-CA"/>
+        </w:rPr>
+      </w:pPr>
+      <w:r>
+        <w:rPr>
+          <w:rFonts w:ascii="Aptos Display" w:hAnsi="Aptos Display"/>
+          <w:bCs/>
+          <w:highlight w:val="yellow"/>
+          <w:lang w:val="en-CA"/>
+        </w:rPr>
+        <w:t xml:space="preserve">Nursing Lead: Can do everything the instructor can but can also be assigned to multiple </w:t>
+      </w:r>
+      <w:r>
+        <w:rPr>
+          <w:rFonts w:ascii="Aptos Display" w:hAnsi="Aptos Display"/>
+          <w:bCs/>
+          <w:highlight w:val="yellow"/>
+          <w:lang w:val="en-CA"/>
+        </w:rPr>
+        <w:t>courses and</w:t>
+      </w:r>
+      <w:r>
+        <w:rPr>
+          <w:rFonts w:ascii="Aptos Display" w:hAnsi="Aptos Display"/>
+          <w:bCs/>
+          <w:highlight w:val="yellow"/>
+          <w:lang w:val="en-CA"/>
+        </w:rPr>
+        <w:t xml:space="preserve"> manage courses that they are assigned to.</w:t>
+      </w:r>
+    </w:p>
+    <w:p>
+      <w:pPr>
+        <w:pStyle w:val="BodyTextIndent"/>
+        <w:ind w:left="1800"/>
+        <w:rPr>
+          <w:rFonts w:ascii="Aptos Display" w:hAnsi="Aptos Display"/>
+          <w:bCs/>
+          <w:lang w:val="en-CA"/>
+        </w:rPr>
+      </w:pPr>
+      <w:r>
+        <w:rPr>
+          <w:rFonts w:ascii="Aptos Display" w:hAnsi="Aptos Display"/>
+          <w:bCs/>
+          <w:highlight w:val="yellow"/>
+          <w:lang w:val="en-CA"/>
+        </w:rPr>
+        <w:t>Nursing Coordinator: Can do everything the lead can but can also create courses and assign teachers to those courses.</w:t>
+      </w:r>
+      <w:r>
+        <w:rPr>
+          <w:rFonts w:ascii="Aptos Display" w:hAnsi="Aptos Display"/>
+          <w:bCs/>
+          <w:lang w:val="en-CA"/>
+        </w:rPr>
+        <w:t xml:space="preserve"> </w:t>
+      </w:r>
     </w:p>
     <w:p>
       <w:pPr>
@@ -7068,6 +7279,7 @@
           <w:rFonts w:ascii="Aptos Display" w:hAnsi="Aptos Display"/>
           <w:lang w:val="en-CA"/>
         </w:rPr>
+        <w:lastRenderedPageBreak/>
         <w:t>Identify any problems you found/ ran into.  For each issue, investigate the existing backlog of user stories</w:t>
       </w:r>
       <w:r>
@@ -7323,9 +7535,19 @@
               <w:rPr>
                 <w:rFonts w:ascii="Aptos Display" w:hAnsi="Aptos Display"/>
                 <w:bCs/>
-                <w:lang w:val="en-CA"/>
-              </w:rPr>
-            </w:pPr>
+                <w:highlight w:val="yellow"/>
+                <w:lang w:val="en-CA"/>
+              </w:rPr>
+            </w:pPr>
+            <w:r>
+              <w:rPr>
+                <w:rFonts w:ascii="Aptos Display" w:hAnsi="Aptos Display"/>
+                <w:bCs/>
+                <w:highlight w:val="yellow"/>
+                <w:lang w:val="en-CA"/>
+              </w:rPr>
+              <w:t>Hacky solution for login</w:t>
+            </w:r>
           </w:p>
         </w:tc>
         <w:tc>
@@ -7339,9 +7561,19 @@
               <w:rPr>
                 <w:rFonts w:ascii="Aptos Display" w:hAnsi="Aptos Display"/>
                 <w:bCs/>
-                <w:lang w:val="en-CA"/>
-              </w:rPr>
-            </w:pPr>
+                <w:highlight w:val="yellow"/>
+                <w:lang w:val="en-CA"/>
+              </w:rPr>
+            </w:pPr>
+            <w:r>
+              <w:rPr>
+                <w:rFonts w:ascii="Aptos Display" w:hAnsi="Aptos Display"/>
+                <w:bCs/>
+                <w:highlight w:val="yellow"/>
+                <w:lang w:val="en-CA"/>
+              </w:rPr>
+              <w:t>All</w:t>
+            </w:r>
           </w:p>
         </w:tc>
         <w:tc>
@@ -7355,9 +7587,19 @@
               <w:rPr>
                 <w:rFonts w:ascii="Aptos Display" w:hAnsi="Aptos Display"/>
                 <w:bCs/>
-                <w:lang w:val="en-CA"/>
-              </w:rPr>
-            </w:pPr>
+                <w:highlight w:val="yellow"/>
+                <w:lang w:val="en-CA"/>
+              </w:rPr>
+            </w:pPr>
+            <w:r>
+              <w:rPr>
+                <w:rFonts w:ascii="Aptos Display" w:hAnsi="Aptos Display"/>
+                <w:bCs/>
+                <w:highlight w:val="yellow"/>
+                <w:lang w:val="en-CA"/>
+              </w:rPr>
+              <w:t>Yes, 2150</w:t>
+            </w:r>
           </w:p>
         </w:tc>
         <w:tc>
@@ -7371,6 +7613,7 @@
               <w:rPr>
                 <w:rFonts w:ascii="Aptos Display" w:hAnsi="Aptos Display"/>
                 <w:bCs/>
+                <w:highlight w:val="yellow"/>
                 <w:lang w:val="en-CA"/>
               </w:rPr>
             </w:pPr>
@@ -7389,9 +7632,19 @@
               <w:rPr>
                 <w:rFonts w:ascii="Aptos Display" w:hAnsi="Aptos Display"/>
                 <w:bCs/>
-                <w:lang w:val="en-CA"/>
-              </w:rPr>
-            </w:pPr>
+                <w:highlight w:val="yellow"/>
+                <w:lang w:val="en-CA"/>
+              </w:rPr>
+            </w:pPr>
+            <w:r>
+              <w:rPr>
+                <w:rFonts w:ascii="Aptos Display" w:hAnsi="Aptos Display"/>
+                <w:bCs/>
+                <w:highlight w:val="yellow"/>
+                <w:lang w:val="en-CA"/>
+              </w:rPr>
+              <w:t>Adding 26 or more criteria starts using ASCII code characters</w:t>
+            </w:r>
           </w:p>
         </w:tc>
         <w:tc>
@@ -7405,9 +7658,28 @@
               <w:rPr>
                 <w:rFonts w:ascii="Aptos Display" w:hAnsi="Aptos Display"/>
                 <w:bCs/>
-                <w:lang w:val="en-CA"/>
-              </w:rPr>
-            </w:pPr>
+                <w:highlight w:val="yellow"/>
+                <w:lang w:val="en-CA"/>
+              </w:rPr>
+            </w:pPr>
+            <w:r>
+              <w:rPr>
+                <w:rFonts w:ascii="Aptos Display" w:hAnsi="Aptos Display"/>
+                <w:bCs/>
+                <w:highlight w:val="yellow"/>
+                <w:lang w:val="en-CA"/>
+              </w:rPr>
+              <w:t xml:space="preserve">NL, </w:t>
+            </w:r>
+            <w:r>
+              <w:rPr>
+                <w:rFonts w:ascii="Aptos Display" w:hAnsi="Aptos Display"/>
+                <w:bCs/>
+                <w:highlight w:val="yellow"/>
+                <w:lang w:val="en-CA"/>
+              </w:rPr>
+              <w:t>NC</w:t>
+            </w:r>
           </w:p>
         </w:tc>
         <w:tc>
@@ -7421,9 +7693,19 @@
               <w:rPr>
                 <w:rFonts w:ascii="Aptos Display" w:hAnsi="Aptos Display"/>
                 <w:bCs/>
-                <w:lang w:val="en-CA"/>
-              </w:rPr>
-            </w:pPr>
+                <w:highlight w:val="yellow"/>
+                <w:lang w:val="en-CA"/>
+              </w:rPr>
+            </w:pPr>
+            <w:r>
+              <w:rPr>
+                <w:rFonts w:ascii="Aptos Display" w:hAnsi="Aptos Display"/>
+                <w:bCs/>
+                <w:highlight w:val="yellow"/>
+                <w:lang w:val="en-CA"/>
+              </w:rPr>
+              <w:t>Yes, 2004</w:t>
+            </w:r>
           </w:p>
         </w:tc>
         <w:tc>
@@ -7437,6 +7719,7 @@
               <w:rPr>
                 <w:rFonts w:ascii="Aptos Display" w:hAnsi="Aptos Display"/>
                 <w:bCs/>
+                <w:highlight w:val="yellow"/>
                 <w:lang w:val="en-CA"/>
               </w:rPr>
             </w:pPr>
@@ -7455,9 +7738,55 @@
               <w:rPr>
                 <w:rFonts w:ascii="Aptos Display" w:hAnsi="Aptos Display"/>
                 <w:bCs/>
-                <w:lang w:val="en-CA"/>
-              </w:rPr>
-            </w:pPr>
+                <w:highlight w:val="yellow"/>
+                <w:lang w:val="en-CA"/>
+              </w:rPr>
+            </w:pPr>
+            <w:r>
+              <w:rPr>
+                <w:rFonts w:ascii="Aptos Display" w:hAnsi="Aptos Display"/>
+                <w:bCs/>
+                <w:highlight w:val="yellow"/>
+                <w:lang w:val="en-CA"/>
+              </w:rPr>
+              <w:t xml:space="preserve">Potentially if 2 or more students or instructors had the same </w:t>
+            </w:r>
+            <w:r>
+              <w:rPr>
+                <w:rFonts w:ascii="Aptos Display" w:hAnsi="Aptos Display"/>
+                <w:bCs/>
+                <w:highlight w:val="yellow"/>
+                <w:lang w:val="en-CA"/>
+              </w:rPr>
+              <w:t>first name</w:t>
+            </w:r>
+            <w:r>
+              <w:rPr>
+                <w:rFonts w:ascii="Aptos Display" w:hAnsi="Aptos Display"/>
+                <w:bCs/>
+                <w:highlight w:val="yellow"/>
+                <w:lang w:val="en-CA"/>
+              </w:rPr>
+              <w:t xml:space="preserve"> and </w:t>
+            </w:r>
+            <w:r>
+              <w:rPr>
+                <w:rFonts w:ascii="Aptos Display" w:hAnsi="Aptos Display"/>
+                <w:bCs/>
+                <w:highlight w:val="yellow"/>
+                <w:lang w:val="en-CA"/>
+              </w:rPr>
+              <w:t>last name</w:t>
+            </w:r>
+            <w:r>
+              <w:rPr>
+                <w:rFonts w:ascii="Aptos Display" w:hAnsi="Aptos Display"/>
+                <w:bCs/>
+                <w:highlight w:val="yellow"/>
+                <w:lang w:val="en-CA"/>
+              </w:rPr>
+              <w:t xml:space="preserve"> you would not be able to differentiate</w:t>
+            </w:r>
           </w:p>
         </w:tc>
         <w:tc>
@@ -7471,9 +7800,19 @@
               <w:rPr>
                 <w:rFonts w:ascii="Aptos Display" w:hAnsi="Aptos Display"/>
                 <w:bCs/>
-                <w:lang w:val="en-CA"/>
-              </w:rPr>
-            </w:pPr>
+                <w:highlight w:val="yellow"/>
+                <w:lang w:val="en-CA"/>
+              </w:rPr>
+            </w:pPr>
+            <w:r>
+              <w:rPr>
+                <w:rFonts w:ascii="Aptos Display" w:hAnsi="Aptos Display"/>
+                <w:bCs/>
+                <w:highlight w:val="yellow"/>
+                <w:lang w:val="en-CA"/>
+              </w:rPr>
+              <w:t>All</w:t>
+            </w:r>
           </w:p>
         </w:tc>
         <w:tc>
@@ -7487,9 +7826,19 @@
               <w:rPr>
                 <w:rFonts w:ascii="Aptos Display" w:hAnsi="Aptos Display"/>
                 <w:bCs/>
-                <w:lang w:val="en-CA"/>
-              </w:rPr>
-            </w:pPr>
+                <w:highlight w:val="yellow"/>
+                <w:lang w:val="en-CA"/>
+              </w:rPr>
+            </w:pPr>
+            <w:r>
+              <w:rPr>
+                <w:rFonts w:ascii="Aptos Display" w:hAnsi="Aptos Display"/>
+                <w:bCs/>
+                <w:highlight w:val="yellow"/>
+                <w:lang w:val="en-CA"/>
+              </w:rPr>
+              <w:t>Yes, 1878</w:t>
+            </w:r>
           </w:p>
         </w:tc>
         <w:tc>
@@ -7503,6 +7852,7 @@
               <w:rPr>
                 <w:rFonts w:ascii="Aptos Display" w:hAnsi="Aptos Display"/>
                 <w:bCs/>
+                <w:highlight w:val="yellow"/>
                 <w:lang w:val="en-CA"/>
               </w:rPr>
             </w:pPr>
@@ -7521,9 +7871,19 @@
               <w:rPr>
                 <w:rFonts w:ascii="Aptos Display" w:hAnsi="Aptos Display"/>
                 <w:bCs/>
-                <w:lang w:val="en-CA"/>
-              </w:rPr>
-            </w:pPr>
+                <w:highlight w:val="yellow"/>
+                <w:lang w:val="en-CA"/>
+              </w:rPr>
+            </w:pPr>
+            <w:r>
+              <w:rPr>
+                <w:rFonts w:ascii="Aptos Display" w:hAnsi="Aptos Display"/>
+                <w:bCs/>
+                <w:highlight w:val="yellow"/>
+                <w:lang w:val="en-CA"/>
+              </w:rPr>
+              <w:t>Overall comments vs General Comments</w:t>
+            </w:r>
           </w:p>
         </w:tc>
         <w:tc>
@@ -7537,9 +7897,19 @@
               <w:rPr>
                 <w:rFonts w:ascii="Aptos Display" w:hAnsi="Aptos Display"/>
                 <w:bCs/>
-                <w:lang w:val="en-CA"/>
-              </w:rPr>
-            </w:pPr>
+                <w:highlight w:val="yellow"/>
+                <w:lang w:val="en-CA"/>
+              </w:rPr>
+            </w:pPr>
+            <w:r>
+              <w:rPr>
+                <w:rFonts w:ascii="Aptos Display" w:hAnsi="Aptos Display"/>
+                <w:bCs/>
+                <w:highlight w:val="yellow"/>
+                <w:lang w:val="en-CA"/>
+              </w:rPr>
+              <w:t>All</w:t>
+            </w:r>
           </w:p>
         </w:tc>
         <w:tc>
@@ -7553,9 +7923,19 @@
               <w:rPr>
                 <w:rFonts w:ascii="Aptos Display" w:hAnsi="Aptos Display"/>
                 <w:bCs/>
-                <w:lang w:val="en-CA"/>
-              </w:rPr>
-            </w:pPr>
+                <w:highlight w:val="yellow"/>
+                <w:lang w:val="en-CA"/>
+              </w:rPr>
+            </w:pPr>
+            <w:r>
+              <w:rPr>
+                <w:rFonts w:ascii="Aptos Display" w:hAnsi="Aptos Display"/>
+                <w:bCs/>
+                <w:highlight w:val="yellow"/>
+                <w:lang w:val="en-CA"/>
+              </w:rPr>
+              <w:t>No</w:t>
+            </w:r>
           </w:p>
         </w:tc>
         <w:tc>
@@ -7569,9 +7949,19 @@
               <w:rPr>
                 <w:rFonts w:ascii="Aptos Display" w:hAnsi="Aptos Display"/>
                 <w:bCs/>
-                <w:lang w:val="en-CA"/>
-              </w:rPr>
-            </w:pPr>
+                <w:highlight w:val="yellow"/>
+                <w:lang w:val="en-CA"/>
+              </w:rPr>
+            </w:pPr>
+            <w:r>
+              <w:rPr>
+                <w:rFonts w:ascii="Aptos Display" w:hAnsi="Aptos Display"/>
+                <w:bCs/>
+                <w:highlight w:val="yellow"/>
+                <w:lang w:val="en-CA"/>
+              </w:rPr>
+              <w:t>Not specific what the difference between these is</w:t>
+            </w:r>
           </w:p>
         </w:tc>
       </w:tr>
@@ -7587,9 +7977,19 @@
               <w:rPr>
                 <w:rFonts w:ascii="Aptos Display" w:hAnsi="Aptos Display"/>
                 <w:bCs/>
-                <w:lang w:val="en-CA"/>
-              </w:rPr>
-            </w:pPr>
+                <w:highlight w:val="yellow"/>
+                <w:lang w:val="en-CA"/>
+              </w:rPr>
+            </w:pPr>
+            <w:r>
+              <w:rPr>
+                <w:rFonts w:ascii="Aptos Display" w:hAnsi="Aptos Display"/>
+                <w:bCs/>
+                <w:highlight w:val="yellow"/>
+                <w:lang w:val="en-CA"/>
+              </w:rPr>
+              <w:t>Add dark mode</w:t>
+            </w:r>
           </w:p>
         </w:tc>
         <w:tc>
@@ -7603,9 +8003,19 @@
               <w:rPr>
                 <w:rFonts w:ascii="Aptos Display" w:hAnsi="Aptos Display"/>
                 <w:bCs/>
-                <w:lang w:val="en-CA"/>
-              </w:rPr>
-            </w:pPr>
+                <w:highlight w:val="yellow"/>
+                <w:lang w:val="en-CA"/>
+              </w:rPr>
+            </w:pPr>
+            <w:r>
+              <w:rPr>
+                <w:rFonts w:ascii="Aptos Display" w:hAnsi="Aptos Display"/>
+                <w:bCs/>
+                <w:highlight w:val="yellow"/>
+                <w:lang w:val="en-CA"/>
+              </w:rPr>
+              <w:t>All</w:t>
+            </w:r>
           </w:p>
         </w:tc>
         <w:tc>
@@ -7619,9 +8029,19 @@
               <w:rPr>
                 <w:rFonts w:ascii="Aptos Display" w:hAnsi="Aptos Display"/>
                 <w:bCs/>
-                <w:lang w:val="en-CA"/>
-              </w:rPr>
-            </w:pPr>
+                <w:highlight w:val="yellow"/>
+                <w:lang w:val="en-CA"/>
+              </w:rPr>
+            </w:pPr>
+            <w:r>
+              <w:rPr>
+                <w:rFonts w:ascii="Aptos Display" w:hAnsi="Aptos Display"/>
+                <w:bCs/>
+                <w:highlight w:val="yellow"/>
+                <w:lang w:val="en-CA"/>
+              </w:rPr>
+              <w:t>Yes, 2134</w:t>
+            </w:r>
           </w:p>
         </w:tc>
         <w:tc>
@@ -7635,6 +8055,7 @@
               <w:rPr>
                 <w:rFonts w:ascii="Aptos Display" w:hAnsi="Aptos Display"/>
                 <w:bCs/>
+                <w:highlight w:val="yellow"/>
                 <w:lang w:val="en-CA"/>
               </w:rPr>
             </w:pPr>
@@ -7653,9 +8074,19 @@
               <w:rPr>
                 <w:rFonts w:ascii="Aptos Display" w:hAnsi="Aptos Display"/>
                 <w:bCs/>
-                <w:lang w:val="en-CA"/>
-              </w:rPr>
-            </w:pPr>
+                <w:highlight w:val="yellow"/>
+                <w:lang w:val="en-CA"/>
+              </w:rPr>
+            </w:pPr>
+            <w:r>
+              <w:rPr>
+                <w:rFonts w:ascii="Aptos Display" w:hAnsi="Aptos Display"/>
+                <w:bCs/>
+                <w:highlight w:val="yellow"/>
+                <w:lang w:val="en-CA"/>
+              </w:rPr>
+              <w:t>Ability to hide evaluation from student</w:t>
+            </w:r>
           </w:p>
         </w:tc>
         <w:tc>
@@ -7669,9 +8100,19 @@
               <w:rPr>
                 <w:rFonts w:ascii="Aptos Display" w:hAnsi="Aptos Display"/>
                 <w:bCs/>
-                <w:lang w:val="en-CA"/>
-              </w:rPr>
-            </w:pPr>
+                <w:highlight w:val="yellow"/>
+                <w:lang w:val="en-CA"/>
+              </w:rPr>
+            </w:pPr>
+            <w:r>
+              <w:rPr>
+                <w:rFonts w:ascii="Aptos Display" w:hAnsi="Aptos Display"/>
+                <w:bCs/>
+                <w:highlight w:val="yellow"/>
+                <w:lang w:val="en-CA"/>
+              </w:rPr>
+              <w:t>All</w:t>
+            </w:r>
           </w:p>
         </w:tc>
         <w:tc>
@@ -7685,9 +8126,19 @@
               <w:rPr>
                 <w:rFonts w:ascii="Aptos Display" w:hAnsi="Aptos Display"/>
                 <w:bCs/>
-                <w:lang w:val="en-CA"/>
-              </w:rPr>
-            </w:pPr>
+                <w:highlight w:val="yellow"/>
+                <w:lang w:val="en-CA"/>
+              </w:rPr>
+            </w:pPr>
+            <w:r>
+              <w:rPr>
+                <w:rFonts w:ascii="Aptos Display" w:hAnsi="Aptos Display"/>
+                <w:bCs/>
+                <w:highlight w:val="yellow"/>
+                <w:lang w:val="en-CA"/>
+              </w:rPr>
+              <w:t>Yes, 2136</w:t>
+            </w:r>
           </w:p>
         </w:tc>
         <w:tc>
@@ -7701,6 +8152,7 @@
               <w:rPr>
                 <w:rFonts w:ascii="Aptos Display" w:hAnsi="Aptos Display"/>
                 <w:bCs/>
+                <w:highlight w:val="yellow"/>
                 <w:lang w:val="en-CA"/>
               </w:rPr>
             </w:pPr>
@@ -7719,9 +8171,19 @@
               <w:rPr>
                 <w:rFonts w:ascii="Aptos Display" w:hAnsi="Aptos Display"/>
                 <w:bCs/>
-                <w:lang w:val="en-CA"/>
-              </w:rPr>
-            </w:pPr>
+                <w:highlight w:val="yellow"/>
+                <w:lang w:val="en-CA"/>
+              </w:rPr>
+            </w:pPr>
+            <w:r>
+              <w:rPr>
+                <w:rFonts w:ascii="Aptos Display" w:hAnsi="Aptos Display"/>
+                <w:bCs/>
+                <w:highlight w:val="yellow"/>
+                <w:lang w:val="en-CA"/>
+              </w:rPr>
+              <w:t>Allow exports to pdf/image</w:t>
+            </w:r>
           </w:p>
         </w:tc>
         <w:tc>
@@ -7735,9 +8197,19 @@
               <w:rPr>
                 <w:rFonts w:ascii="Aptos Display" w:hAnsi="Aptos Display"/>
                 <w:bCs/>
-                <w:lang w:val="en-CA"/>
-              </w:rPr>
-            </w:pPr>
+                <w:highlight w:val="yellow"/>
+                <w:lang w:val="en-CA"/>
+              </w:rPr>
+            </w:pPr>
+            <w:r>
+              <w:rPr>
+                <w:rFonts w:ascii="Aptos Display" w:hAnsi="Aptos Display"/>
+                <w:bCs/>
+                <w:highlight w:val="yellow"/>
+                <w:lang w:val="en-CA"/>
+              </w:rPr>
+              <w:t>All</w:t>
+            </w:r>
           </w:p>
         </w:tc>
         <w:tc>
@@ -7751,9 +8223,19 @@
               <w:rPr>
                 <w:rFonts w:ascii="Aptos Display" w:hAnsi="Aptos Display"/>
                 <w:bCs/>
-                <w:lang w:val="en-CA"/>
-              </w:rPr>
-            </w:pPr>
+                <w:highlight w:val="yellow"/>
+                <w:lang w:val="en-CA"/>
+              </w:rPr>
+            </w:pPr>
+            <w:r>
+              <w:rPr>
+                <w:rFonts w:ascii="Aptos Display" w:hAnsi="Aptos Display"/>
+                <w:bCs/>
+                <w:highlight w:val="yellow"/>
+                <w:lang w:val="en-CA"/>
+              </w:rPr>
+              <w:t>Yes, 2138</w:t>
+            </w:r>
           </w:p>
         </w:tc>
         <w:tc>
@@ -7767,6 +8249,7 @@
               <w:rPr>
                 <w:rFonts w:ascii="Aptos Display" w:hAnsi="Aptos Display"/>
                 <w:bCs/>
+                <w:highlight w:val="yellow"/>
                 <w:lang w:val="en-CA"/>
               </w:rPr>
             </w:pPr>
@@ -7785,9 +8268,19 @@
               <w:rPr>
                 <w:rFonts w:ascii="Aptos Display" w:hAnsi="Aptos Display"/>
                 <w:bCs/>
-                <w:lang w:val="en-CA"/>
-              </w:rPr>
-            </w:pPr>
+                <w:highlight w:val="yellow"/>
+                <w:lang w:val="en-CA"/>
+              </w:rPr>
+            </w:pPr>
+            <w:r>
+              <w:rPr>
+                <w:rFonts w:ascii="Aptos Display" w:hAnsi="Aptos Display"/>
+                <w:bCs/>
+                <w:highlight w:val="yellow"/>
+                <w:lang w:val="en-CA"/>
+              </w:rPr>
+              <w:t>French translations</w:t>
+            </w:r>
           </w:p>
         </w:tc>
         <w:tc>
@@ -7801,9 +8294,19 @@
               <w:rPr>
                 <w:rFonts w:ascii="Aptos Display" w:hAnsi="Aptos Display"/>
                 <w:bCs/>
-                <w:lang w:val="en-CA"/>
-              </w:rPr>
-            </w:pPr>
+                <w:highlight w:val="yellow"/>
+                <w:lang w:val="en-CA"/>
+              </w:rPr>
+            </w:pPr>
+            <w:r>
+              <w:rPr>
+                <w:rFonts w:ascii="Aptos Display" w:hAnsi="Aptos Display"/>
+                <w:bCs/>
+                <w:highlight w:val="yellow"/>
+                <w:lang w:val="en-CA"/>
+              </w:rPr>
+              <w:t>All</w:t>
+            </w:r>
           </w:p>
         </w:tc>
         <w:tc>
@@ -7817,9 +8320,19 @@
               <w:rPr>
                 <w:rFonts w:ascii="Aptos Display" w:hAnsi="Aptos Display"/>
                 <w:bCs/>
-                <w:lang w:val="en-CA"/>
-              </w:rPr>
-            </w:pPr>
+                <w:highlight w:val="yellow"/>
+                <w:lang w:val="en-CA"/>
+              </w:rPr>
+            </w:pPr>
+            <w:r>
+              <w:rPr>
+                <w:rFonts w:ascii="Aptos Display" w:hAnsi="Aptos Display"/>
+                <w:bCs/>
+                <w:highlight w:val="yellow"/>
+                <w:lang w:val="en-CA"/>
+              </w:rPr>
+              <w:t>Yes, 2135</w:t>
+            </w:r>
           </w:p>
         </w:tc>
         <w:tc>
@@ -7833,6 +8346,7 @@
               <w:rPr>
                 <w:rFonts w:ascii="Aptos Display" w:hAnsi="Aptos Display"/>
                 <w:bCs/>
+                <w:highlight w:val="yellow"/>
                 <w:lang w:val="en-CA"/>
               </w:rPr>
             </w:pPr>
@@ -7851,9 +8365,19 @@
               <w:rPr>
                 <w:rFonts w:ascii="Aptos Display" w:hAnsi="Aptos Display"/>
                 <w:bCs/>
-                <w:lang w:val="en-CA"/>
-              </w:rPr>
-            </w:pPr>
+                <w:highlight w:val="yellow"/>
+                <w:lang w:val="en-CA"/>
+              </w:rPr>
+            </w:pPr>
+            <w:r>
+              <w:rPr>
+                <w:rFonts w:ascii="Aptos Display" w:hAnsi="Aptos Display"/>
+                <w:bCs/>
+                <w:highlight w:val="yellow"/>
+                <w:lang w:val="en-CA"/>
+              </w:rPr>
+              <w:t>Courses cannot be deleted</w:t>
+            </w:r>
           </w:p>
         </w:tc>
         <w:tc>
@@ -7867,9 +8391,19 @@
               <w:rPr>
                 <w:rFonts w:ascii="Aptos Display" w:hAnsi="Aptos Display"/>
                 <w:bCs/>
-                <w:lang w:val="en-CA"/>
-              </w:rPr>
-            </w:pPr>
+                <w:highlight w:val="yellow"/>
+                <w:lang w:val="en-CA"/>
+              </w:rPr>
+            </w:pPr>
+            <w:r>
+              <w:rPr>
+                <w:rFonts w:ascii="Aptos Display" w:hAnsi="Aptos Display"/>
+                <w:bCs/>
+                <w:highlight w:val="yellow"/>
+                <w:lang w:val="en-CA"/>
+              </w:rPr>
+              <w:t>NC</w:t>
+            </w:r>
           </w:p>
         </w:tc>
         <w:tc>
@@ -7883,9 +8417,19 @@
               <w:rPr>
                 <w:rFonts w:ascii="Aptos Display" w:hAnsi="Aptos Display"/>
                 <w:bCs/>
-                <w:lang w:val="en-CA"/>
-              </w:rPr>
-            </w:pPr>
+                <w:highlight w:val="yellow"/>
+                <w:lang w:val="en-CA"/>
+              </w:rPr>
+            </w:pPr>
+            <w:r>
+              <w:rPr>
+                <w:rFonts w:ascii="Aptos Display" w:hAnsi="Aptos Display"/>
+                <w:bCs/>
+                <w:highlight w:val="yellow"/>
+                <w:lang w:val="en-CA"/>
+              </w:rPr>
+              <w:t>No</w:t>
+            </w:r>
           </w:p>
         </w:tc>
         <w:tc>
@@ -7899,339 +8443,19 @@
               <w:rPr>
                 <w:rFonts w:ascii="Aptos Display" w:hAnsi="Aptos Display"/>
                 <w:bCs/>
-                <w:lang w:val="en-CA"/>
-              </w:rPr>
-            </w:pPr>
-          </w:p>
-        </w:tc>
-      </w:tr>
-      <w:tr>
-        <w:tc>
-          <w:tcPr>
-            <w:tcW w:w="2124" w:type="dxa"/>
-          </w:tcPr>
-          <w:p>
-            <w:pPr>
-              <w:pStyle w:val="BodyTextIndent"/>
-              <w:ind w:left="0"/>
-              <w:rPr>
-                <w:rFonts w:ascii="Aptos Display" w:hAnsi="Aptos Display"/>
-                <w:bCs/>
-                <w:lang w:val="en-CA"/>
-              </w:rPr>
-            </w:pPr>
-          </w:p>
-        </w:tc>
-        <w:tc>
-          <w:tcPr>
-            <w:tcW w:w="2124" w:type="dxa"/>
-          </w:tcPr>
-          <w:p>
-            <w:pPr>
-              <w:pStyle w:val="BodyTextIndent"/>
-              <w:ind w:left="0"/>
-              <w:rPr>
-                <w:rFonts w:ascii="Aptos Display" w:hAnsi="Aptos Display"/>
-                <w:bCs/>
-                <w:lang w:val="en-CA"/>
-              </w:rPr>
-            </w:pPr>
-          </w:p>
-        </w:tc>
-        <w:tc>
-          <w:tcPr>
-            <w:tcW w:w="2124" w:type="dxa"/>
-          </w:tcPr>
-          <w:p>
-            <w:pPr>
-              <w:pStyle w:val="BodyTextIndent"/>
-              <w:ind w:left="0"/>
-              <w:rPr>
-                <w:rFonts w:ascii="Aptos Display" w:hAnsi="Aptos Display"/>
-                <w:bCs/>
-                <w:lang w:val="en-CA"/>
-              </w:rPr>
-            </w:pPr>
-          </w:p>
-        </w:tc>
-        <w:tc>
-          <w:tcPr>
-            <w:tcW w:w="2124" w:type="dxa"/>
-          </w:tcPr>
-          <w:p>
-            <w:pPr>
-              <w:pStyle w:val="BodyTextIndent"/>
-              <w:ind w:left="0"/>
-              <w:rPr>
-                <w:rFonts w:ascii="Aptos Display" w:hAnsi="Aptos Display"/>
-                <w:bCs/>
-                <w:lang w:val="en-CA"/>
-              </w:rPr>
-            </w:pPr>
-          </w:p>
-        </w:tc>
-      </w:tr>
-      <w:tr>
-        <w:tc>
-          <w:tcPr>
-            <w:tcW w:w="2124" w:type="dxa"/>
-          </w:tcPr>
-          <w:p>
-            <w:pPr>
-              <w:pStyle w:val="BodyTextIndent"/>
-              <w:ind w:left="0"/>
-              <w:rPr>
-                <w:rFonts w:ascii="Aptos Display" w:hAnsi="Aptos Display"/>
-                <w:bCs/>
-                <w:lang w:val="en-CA"/>
-              </w:rPr>
-            </w:pPr>
-          </w:p>
-        </w:tc>
-        <w:tc>
-          <w:tcPr>
-            <w:tcW w:w="2124" w:type="dxa"/>
-          </w:tcPr>
-          <w:p>
-            <w:pPr>
-              <w:pStyle w:val="BodyTextIndent"/>
-              <w:ind w:left="0"/>
-              <w:rPr>
-                <w:rFonts w:ascii="Aptos Display" w:hAnsi="Aptos Display"/>
-                <w:bCs/>
-                <w:lang w:val="en-CA"/>
-              </w:rPr>
-            </w:pPr>
-          </w:p>
-        </w:tc>
-        <w:tc>
-          <w:tcPr>
-            <w:tcW w:w="2124" w:type="dxa"/>
-          </w:tcPr>
-          <w:p>
-            <w:pPr>
-              <w:pStyle w:val="BodyTextIndent"/>
-              <w:ind w:left="0"/>
-              <w:rPr>
-                <w:rFonts w:ascii="Aptos Display" w:hAnsi="Aptos Display"/>
-                <w:bCs/>
-                <w:lang w:val="en-CA"/>
-              </w:rPr>
-            </w:pPr>
-          </w:p>
-        </w:tc>
-        <w:tc>
-          <w:tcPr>
-            <w:tcW w:w="2124" w:type="dxa"/>
-          </w:tcPr>
-          <w:p>
-            <w:pPr>
-              <w:pStyle w:val="BodyTextIndent"/>
-              <w:ind w:left="0"/>
-              <w:rPr>
-                <w:rFonts w:ascii="Aptos Display" w:hAnsi="Aptos Display"/>
-                <w:bCs/>
-                <w:lang w:val="en-CA"/>
-              </w:rPr>
-            </w:pPr>
-          </w:p>
-        </w:tc>
-      </w:tr>
-      <w:tr>
-        <w:tc>
-          <w:tcPr>
-            <w:tcW w:w="2124" w:type="dxa"/>
-          </w:tcPr>
-          <w:p>
-            <w:pPr>
-              <w:pStyle w:val="BodyTextIndent"/>
-              <w:ind w:left="0"/>
-              <w:rPr>
-                <w:rFonts w:ascii="Aptos Display" w:hAnsi="Aptos Display"/>
-                <w:bCs/>
-                <w:lang w:val="en-CA"/>
-              </w:rPr>
-            </w:pPr>
-          </w:p>
-        </w:tc>
-        <w:tc>
-          <w:tcPr>
-            <w:tcW w:w="2124" w:type="dxa"/>
-          </w:tcPr>
-          <w:p>
-            <w:pPr>
-              <w:pStyle w:val="BodyTextIndent"/>
-              <w:ind w:left="0"/>
-              <w:rPr>
-                <w:rFonts w:ascii="Aptos Display" w:hAnsi="Aptos Display"/>
-                <w:bCs/>
-                <w:lang w:val="en-CA"/>
-              </w:rPr>
-            </w:pPr>
-          </w:p>
-        </w:tc>
-        <w:tc>
-          <w:tcPr>
-            <w:tcW w:w="2124" w:type="dxa"/>
-          </w:tcPr>
-          <w:p>
-            <w:pPr>
-              <w:pStyle w:val="BodyTextIndent"/>
-              <w:ind w:left="0"/>
-              <w:rPr>
-                <w:rFonts w:ascii="Aptos Display" w:hAnsi="Aptos Display"/>
-                <w:bCs/>
-                <w:lang w:val="en-CA"/>
-              </w:rPr>
-            </w:pPr>
-          </w:p>
-        </w:tc>
-        <w:tc>
-          <w:tcPr>
-            <w:tcW w:w="2124" w:type="dxa"/>
-          </w:tcPr>
-          <w:p>
-            <w:pPr>
-              <w:pStyle w:val="BodyTextIndent"/>
-              <w:ind w:left="0"/>
-              <w:rPr>
-                <w:rFonts w:ascii="Aptos Display" w:hAnsi="Aptos Display"/>
-                <w:bCs/>
-                <w:lang w:val="en-CA"/>
-              </w:rPr>
-            </w:pPr>
-          </w:p>
-        </w:tc>
-      </w:tr>
-      <w:tr>
-        <w:tc>
-          <w:tcPr>
-            <w:tcW w:w="2124" w:type="dxa"/>
-          </w:tcPr>
-          <w:p>
-            <w:pPr>
-              <w:pStyle w:val="BodyTextIndent"/>
-              <w:ind w:left="0"/>
-              <w:rPr>
-                <w:rFonts w:ascii="Aptos Display" w:hAnsi="Aptos Display"/>
-                <w:bCs/>
-                <w:lang w:val="en-CA"/>
-              </w:rPr>
-            </w:pPr>
-          </w:p>
-        </w:tc>
-        <w:tc>
-          <w:tcPr>
-            <w:tcW w:w="2124" w:type="dxa"/>
-          </w:tcPr>
-          <w:p>
-            <w:pPr>
-              <w:pStyle w:val="BodyTextIndent"/>
-              <w:ind w:left="0"/>
-              <w:rPr>
-                <w:rFonts w:ascii="Aptos Display" w:hAnsi="Aptos Display"/>
-                <w:bCs/>
-                <w:lang w:val="en-CA"/>
-              </w:rPr>
-            </w:pPr>
-          </w:p>
-        </w:tc>
-        <w:tc>
-          <w:tcPr>
-            <w:tcW w:w="2124" w:type="dxa"/>
-          </w:tcPr>
-          <w:p>
-            <w:pPr>
-              <w:pStyle w:val="BodyTextIndent"/>
-              <w:ind w:left="0"/>
-              <w:rPr>
-                <w:rFonts w:ascii="Aptos Display" w:hAnsi="Aptos Display"/>
-                <w:bCs/>
-                <w:lang w:val="en-CA"/>
-              </w:rPr>
-            </w:pPr>
-          </w:p>
-        </w:tc>
-        <w:tc>
-          <w:tcPr>
-            <w:tcW w:w="2124" w:type="dxa"/>
-          </w:tcPr>
-          <w:p>
-            <w:pPr>
-              <w:pStyle w:val="BodyTextIndent"/>
-              <w:ind w:left="0"/>
-              <w:rPr>
-                <w:rFonts w:ascii="Aptos Display" w:hAnsi="Aptos Display"/>
-                <w:bCs/>
-                <w:lang w:val="en-CA"/>
-              </w:rPr>
-            </w:pPr>
-          </w:p>
-        </w:tc>
-      </w:tr>
-      <w:tr>
-        <w:tc>
-          <w:tcPr>
-            <w:tcW w:w="2124" w:type="dxa"/>
-          </w:tcPr>
-          <w:p>
-            <w:pPr>
-              <w:pStyle w:val="BodyTextIndent"/>
-              <w:ind w:left="0"/>
-              <w:rPr>
-                <w:rFonts w:ascii="Aptos Display" w:hAnsi="Aptos Display"/>
-                <w:bCs/>
-                <w:lang w:val="en-CA"/>
-              </w:rPr>
-            </w:pPr>
-          </w:p>
-        </w:tc>
-        <w:tc>
-          <w:tcPr>
-            <w:tcW w:w="2124" w:type="dxa"/>
-          </w:tcPr>
-          <w:p>
-            <w:pPr>
-              <w:pStyle w:val="BodyTextIndent"/>
-              <w:ind w:left="0"/>
-              <w:rPr>
-                <w:rFonts w:ascii="Aptos Display" w:hAnsi="Aptos Display"/>
-                <w:bCs/>
-                <w:lang w:val="en-CA"/>
-              </w:rPr>
-            </w:pPr>
-          </w:p>
-        </w:tc>
-        <w:tc>
-          <w:tcPr>
-            <w:tcW w:w="2124" w:type="dxa"/>
-          </w:tcPr>
-          <w:p>
-            <w:pPr>
-              <w:pStyle w:val="BodyTextIndent"/>
-              <w:ind w:left="0"/>
-              <w:rPr>
-                <w:rFonts w:ascii="Aptos Display" w:hAnsi="Aptos Display"/>
-                <w:bCs/>
-                <w:lang w:val="en-CA"/>
-              </w:rPr>
-            </w:pPr>
-          </w:p>
-        </w:tc>
-        <w:tc>
-          <w:tcPr>
-            <w:tcW w:w="2124" w:type="dxa"/>
-          </w:tcPr>
-          <w:p>
-            <w:pPr>
-              <w:pStyle w:val="BodyTextIndent"/>
-              <w:ind w:left="0"/>
-              <w:rPr>
-                <w:rFonts w:ascii="Aptos Display" w:hAnsi="Aptos Display"/>
-                <w:bCs/>
-                <w:lang w:val="en-CA"/>
-              </w:rPr>
-            </w:pPr>
+                <w:highlight w:val="yellow"/>
+                <w:lang w:val="en-CA"/>
+              </w:rPr>
+            </w:pPr>
+            <w:r>
+              <w:rPr>
+                <w:rFonts w:ascii="Aptos Display" w:hAnsi="Aptos Display"/>
+                <w:bCs/>
+                <w:highlight w:val="yellow"/>
+                <w:lang w:val="en-CA"/>
+              </w:rPr>
+              <w:t>Done for legacy reasons, but may become an issue</w:t>
+            </w:r>
           </w:p>
         </w:tc>
       </w:tr>
@@ -8375,7 +8599,6 @@
           <w:b/>
           <w:lang w:val="en-CA"/>
         </w:rPr>
-        <w:lastRenderedPageBreak/>
         <w:t>Azure</w:t>
       </w:r>
       <w:r>
@@ -8418,6 +8641,7 @@
           <w:rFonts w:ascii="Aptos Display" w:hAnsi="Aptos Display"/>
           <w:lang w:val="en-CA"/>
         </w:rPr>
+        <w:lastRenderedPageBreak/>
         <w:t xml:space="preserve">All </w:t>
       </w:r>
       <w:r>
@@ -9550,6 +9774,60 @@
           <w:lang w:val="en-CA"/>
         </w:rPr>
       </w:pPr>
+      <w:r>
+        <w:rPr>
+          <w:rFonts w:ascii="Aptos Display" w:hAnsi="Aptos Display"/>
+          <w:noProof/>
+        </w:rPr>
+        <w:drawing>
+          <wp:inline distT="0" distB="0" distL="0" distR="0" wp14:anchorId="05A842AC" wp14:editId="4077B213">
+            <wp:extent cx="4177717" cy="3146513"/>
+            <wp:effectExtent l="0" t="0" r="0" b="0"/>
+            <wp:docPr id="3" name="Picture 3"/>
+            <wp:cNvGraphicFramePr>
+              <a:graphicFrameLocks xmlns:a="http://schemas.openxmlformats.org/drawingml/2006/main" noChangeAspect="1"/>
+            </wp:cNvGraphicFramePr>
+            <a:graphic xmlns:a="http://schemas.openxmlformats.org/drawingml/2006/main">
+              <a:graphicData uri="http://schemas.openxmlformats.org/drawingml/2006/picture">
+                <pic:pic xmlns:pic="http://schemas.openxmlformats.org/drawingml/2006/picture">
+                  <pic:nvPicPr>
+                    <pic:cNvPr id="0" name="Picture 2"/>
+                    <pic:cNvPicPr>
+                      <a:picLocks noChangeAspect="1" noChangeArrowheads="1"/>
+                    </pic:cNvPicPr>
+                  </pic:nvPicPr>
+                  <pic:blipFill>
+                    <a:blip r:embed="rId20" cstate="print">
+                      <a:extLst>
+                        <a:ext uri="{28A0092B-C50C-407E-A947-70E740481C1C}">
+                          <a14:useLocalDpi xmlns:a14="http://schemas.microsoft.com/office/drawing/2010/main" val="0"/>
+                        </a:ext>
+                      </a:extLst>
+                    </a:blip>
+                    <a:srcRect/>
+                    <a:stretch>
+                      <a:fillRect/>
+                    </a:stretch>
+                  </pic:blipFill>
+                  <pic:spPr bwMode="auto">
+                    <a:xfrm>
+                      <a:off x="0" y="0"/>
+                      <a:ext cx="4182431" cy="3150063"/>
+                    </a:xfrm>
+                    <a:prstGeom prst="rect">
+                      <a:avLst/>
+                    </a:prstGeom>
+                    <a:noFill/>
+                    <a:ln>
+                      <a:noFill/>
+                    </a:ln>
+                  </pic:spPr>
+                </pic:pic>
+              </a:graphicData>
+            </a:graphic>
+          </wp:inline>
+        </w:drawing>
+      </w:r>
     </w:p>
     <w:p>
       <w:pPr>
@@ -9692,377 +9970,14 @@
           <w:lang w:val="en-CA"/>
         </w:rPr>
       </w:pPr>
-    </w:p>
-    <w:p>
-      <w:pPr>
-        <w:suppressAutoHyphens/>
-        <w:rPr>
-          <w:rFonts w:ascii="Aptos Display" w:hAnsi="Aptos Display"/>
-          <w:lang w:val="en-CA"/>
-        </w:rPr>
-      </w:pPr>
-    </w:p>
-    <w:p>
-      <w:pPr>
-        <w:suppressAutoHyphens/>
-        <w:rPr>
-          <w:rFonts w:ascii="Aptos Display" w:hAnsi="Aptos Display"/>
-          <w:lang w:val="en-CA"/>
-        </w:rPr>
-      </w:pPr>
-    </w:p>
-    <w:p>
-      <w:pPr>
-        <w:rPr>
-          <w:rFonts w:ascii="Aptos Display" w:hAnsi="Aptos Display"/>
-          <w:b/>
-          <w:lang w:val="en-CA"/>
-        </w:rPr>
-      </w:pPr>
-    </w:p>
-    <w:p>
-      <w:pPr>
-        <w:pStyle w:val="BodyTextIndent"/>
-        <w:numPr>
-          <w:ilvl w:val="1"/>
-          <w:numId w:val="11"/>
-        </w:numPr>
-        <w:rPr>
-          <w:rFonts w:ascii="Aptos Display" w:hAnsi="Aptos Display"/>
-          <w:b/>
-          <w:lang w:val="en-CA"/>
-        </w:rPr>
-      </w:pPr>
-      <w:r>
-        <w:rPr>
-          <w:rFonts w:ascii="Aptos Display" w:hAnsi="Aptos Display"/>
-          <w:b/>
-          <w:lang w:val="en-CA"/>
-        </w:rPr>
-        <w:t>Deploy</w:t>
-      </w:r>
-      <w:r>
-        <w:rPr>
-          <w:rFonts w:ascii="Aptos Display" w:hAnsi="Aptos Display"/>
-          <w:b/>
-          <w:lang w:val="en-CA"/>
-        </w:rPr>
-        <w:t xml:space="preserve"> (Group)</w:t>
-      </w:r>
-    </w:p>
-    <w:p>
-      <w:pPr>
-        <w:pStyle w:val="BodyTextIndent"/>
-        <w:ind w:left="0"/>
-        <w:rPr>
-          <w:rFonts w:ascii="Aptos Display" w:hAnsi="Aptos Display"/>
-          <w:lang w:val="en-CA"/>
-        </w:rPr>
-      </w:pPr>
-    </w:p>
-    <w:p>
-      <w:pPr>
-        <w:suppressAutoHyphens/>
-        <w:rPr>
-          <w:rFonts w:ascii="Aptos Display" w:hAnsi="Aptos Display"/>
-          <w:lang w:val="en-CA"/>
-        </w:rPr>
-      </w:pPr>
-      <w:r>
-        <w:rPr>
-          <w:rFonts w:ascii="Aptos Display" w:hAnsi="Aptos Display"/>
-          <w:lang w:val="en-CA"/>
-        </w:rPr>
-        <w:t xml:space="preserve">Use the </w:t>
-      </w:r>
-      <w:r>
-        <w:rPr>
-          <w:rFonts w:ascii="Aptos Display" w:hAnsi="Aptos Display"/>
-          <w:lang w:val="en-CA"/>
-        </w:rPr>
-        <w:t>R</w:t>
-      </w:r>
-      <w:r>
-        <w:rPr>
-          <w:rFonts w:ascii="Aptos Display" w:hAnsi="Aptos Display"/>
-          <w:lang w:val="en-CA"/>
-        </w:rPr>
-        <w:t>un</w:t>
-      </w:r>
-      <w:r>
-        <w:rPr>
-          <w:rFonts w:ascii="Aptos Display" w:hAnsi="Aptos Display"/>
-          <w:lang w:val="en-CA"/>
-        </w:rPr>
-        <w:t xml:space="preserve"> B</w:t>
-      </w:r>
-      <w:r>
-        <w:rPr>
-          <w:rFonts w:ascii="Aptos Display" w:hAnsi="Aptos Display"/>
-          <w:lang w:val="en-CA"/>
-        </w:rPr>
-        <w:t>ook to deploy the system to csdev.</w:t>
-      </w:r>
-      <w:r>
-        <w:rPr>
-          <w:rFonts w:ascii="Aptos Display" w:hAnsi="Aptos Display"/>
-          <w:lang w:val="en-CA"/>
-        </w:rPr>
-        <w:t xml:space="preserve">  Make sure that you name your system using the following pattern:</w:t>
-      </w:r>
-      <w:r>
-        <w:rPr>
-          <w:rFonts w:ascii="Aptos Display" w:hAnsi="Aptos Display"/>
-          <w:lang w:val="en-CA"/>
-        </w:rPr>
-        <w:t xml:space="preserve"> </w:t>
-      </w:r>
-      <w:r>
-        <w:rPr>
-          <w:rFonts w:ascii="Aptos Display" w:hAnsi="Aptos Display"/>
-          <w:i/>
-          <w:iCs/>
-          <w:lang w:val="en-CA"/>
-        </w:rPr>
-        <w:t>Project</w:t>
-      </w:r>
-      <w:r>
-        <w:rPr>
-          <w:rFonts w:ascii="Aptos Display" w:hAnsi="Aptos Display"/>
-          <w:lang w:val="en-CA"/>
-        </w:rPr>
-        <w:t>_</w:t>
-      </w:r>
-      <w:r>
-        <w:rPr>
-          <w:rFonts w:ascii="Aptos Display" w:hAnsi="Aptos Display"/>
-          <w:lang w:val="en-CA"/>
-        </w:rPr>
-        <w:t>F2024</w:t>
-      </w:r>
-      <w:r>
-        <w:rPr>
-          <w:rFonts w:ascii="Aptos Display" w:hAnsi="Aptos Display"/>
-          <w:lang w:val="en-CA"/>
-        </w:rPr>
-        <w:t>_I</w:t>
-      </w:r>
-    </w:p>
-    <w:p>
-      <w:pPr>
-        <w:suppressAutoHyphens/>
-        <w:rPr>
-          <w:rFonts w:ascii="Aptos Display" w:hAnsi="Aptos Display"/>
-          <w:lang w:val="en-CA"/>
-        </w:rPr>
-      </w:pPr>
-    </w:p>
-    <w:p>
-      <w:pPr>
-        <w:suppressAutoHyphens/>
-        <w:rPr>
-          <w:rFonts w:ascii="Aptos Display" w:hAnsi="Aptos Display"/>
-          <w:lang w:val="en-GB"/>
-        </w:rPr>
-      </w:pPr>
-      <w:r>
-        <w:rPr>
-          <w:rFonts w:ascii="Aptos Display" w:hAnsi="Aptos Display"/>
-          <w:lang w:val="en-CA"/>
-        </w:rPr>
-        <w:t xml:space="preserve">Note that all projects on csdev are to be deployed under the /Projects folder – for example, note how the link for </w:t>
-      </w:r>
-      <w:r>
-        <w:rPr>
-          <w:rFonts w:ascii="Aptos Display" w:hAnsi="Aptos Display"/>
-          <w:lang w:val="en-CA"/>
-        </w:rPr>
-        <w:t xml:space="preserve">the </w:t>
-      </w:r>
-      <w:r>
-        <w:rPr>
-          <w:rFonts w:ascii="Aptos Display" w:hAnsi="Aptos Display"/>
-          <w:b/>
-          <w:bCs/>
-          <w:lang w:val="en-CA"/>
-        </w:rPr>
-        <w:t xml:space="preserve">formal </w:t>
-      </w:r>
-      <w:r>
-        <w:rPr>
-          <w:rFonts w:ascii="Aptos Display" w:hAnsi="Aptos Display"/>
-          <w:b/>
-          <w:bCs/>
-          <w:lang w:val="en-CA"/>
-        </w:rPr>
-        <w:t>AMS</w:t>
-      </w:r>
-      <w:r>
-        <w:rPr>
-          <w:rFonts w:ascii="Aptos Display" w:hAnsi="Aptos Display"/>
-          <w:lang w:val="en-CA"/>
-        </w:rPr>
-        <w:t xml:space="preserve"> is:  </w:t>
-      </w:r>
-      <w:hyperlink r:id="rId20" w:history="1">
-        <w:r>
-          <w:rPr>
-            <w:rStyle w:val="Hyperlink"/>
-            <w:rFonts w:ascii="Aptos Display" w:hAnsi="Aptos Display"/>
-            <w:lang w:val="en-GB"/>
-          </w:rPr>
-          <w:t>https://csdev.cegep-heritage.qc.ca/Projects/AMS/</w:t>
-        </w:r>
-      </w:hyperlink>
-      <w:r>
-        <w:rPr>
-          <w:rStyle w:val="Hyperlink"/>
-          <w:rFonts w:ascii="Aptos Display" w:hAnsi="Aptos Display"/>
-          <w:lang w:val="en-GB"/>
-        </w:rPr>
-        <w:t>.</w:t>
-      </w:r>
-    </w:p>
-    <w:p>
-      <w:pPr>
-        <w:rPr>
-          <w:rFonts w:ascii="Aptos Display" w:hAnsi="Aptos Display"/>
-          <w:lang w:val="en-CA"/>
-        </w:rPr>
-      </w:pPr>
-    </w:p>
-    <w:p>
-      <w:pPr>
-        <w:suppressAutoHyphens/>
-        <w:rPr>
-          <w:rFonts w:ascii="Aptos Display" w:hAnsi="Aptos Display"/>
-          <w:lang w:val="en-CA"/>
-        </w:rPr>
-      </w:pPr>
-      <w:r>
-        <w:rPr>
-          <w:rFonts w:ascii="Aptos Display" w:hAnsi="Aptos Display"/>
-          <w:lang w:val="en-CA"/>
-        </w:rPr>
-        <w:t>Provide a link to your deployed system here:</w:t>
-      </w:r>
-    </w:p>
-    <w:p>
-      <w:pPr>
-        <w:suppressAutoHyphens/>
-        <w:rPr>
-          <w:rFonts w:ascii="Aptos Display" w:hAnsi="Aptos Display"/>
-          <w:lang w:val="en-CA"/>
-        </w:rPr>
-      </w:pPr>
-    </w:p>
-    <w:p>
-      <w:pPr>
-        <w:suppressAutoHyphens/>
-        <w:rPr>
-          <w:rFonts w:ascii="Aptos Display" w:hAnsi="Aptos Display"/>
-          <w:lang w:val="en-CA"/>
-        </w:rPr>
-      </w:pPr>
-    </w:p>
-    <w:p>
-      <w:pPr>
-        <w:suppressAutoHyphens/>
-        <w:rPr>
-          <w:rFonts w:ascii="Aptos Display" w:hAnsi="Aptos Display"/>
-          <w:lang w:val="en-CA"/>
-        </w:rPr>
-      </w:pPr>
-      <w:r>
-        <w:rPr>
-          <w:rFonts w:ascii="Aptos Display" w:hAnsi="Aptos Display"/>
-          <w:lang w:val="en-CA"/>
-        </w:rPr>
-        <w:lastRenderedPageBreak/>
-        <w:t>Make sure you can login and run the deployed system and that it is functioning similar to your local testing.</w:t>
-      </w:r>
-    </w:p>
-    <w:p>
-      <w:pPr>
-        <w:suppressAutoHyphens/>
-        <w:rPr>
-          <w:rFonts w:ascii="Aptos Display" w:hAnsi="Aptos Display"/>
-          <w:lang w:val="en-CA"/>
-        </w:rPr>
-      </w:pPr>
-    </w:p>
-    <w:p>
-      <w:pPr>
-        <w:suppressAutoHyphens/>
-        <w:rPr>
-          <w:rFonts w:ascii="Aptos Display" w:hAnsi="Aptos Display"/>
-          <w:lang w:val="en-CA"/>
-        </w:rPr>
-      </w:pPr>
-    </w:p>
-    <w:p>
-      <w:pPr>
-        <w:suppressAutoHyphens/>
-        <w:rPr>
-          <w:rFonts w:ascii="Aptos Display" w:hAnsi="Aptos Display"/>
-          <w:lang w:val="en-CA"/>
-        </w:rPr>
-      </w:pPr>
-      <w:r>
-        <w:rPr>
-          <w:rFonts w:ascii="Aptos Display" w:hAnsi="Aptos Display"/>
-          <w:lang w:val="en-CA"/>
-        </w:rPr>
-        <w:t>Record any issues here and note changes required to your Run Book</w:t>
-      </w:r>
-      <w:r>
-        <w:rPr>
-          <w:rFonts w:ascii="Aptos Display" w:hAnsi="Aptos Display"/>
-          <w:lang w:val="en-CA"/>
-        </w:rPr>
-        <w:t xml:space="preserve"> (</w:t>
-      </w:r>
-      <w:r>
-        <w:rPr>
-          <w:rFonts w:ascii="Aptos Display" w:hAnsi="Aptos Display"/>
-          <w:b/>
-          <w:bCs/>
-          <w:lang w:val="en-CA"/>
-        </w:rPr>
-        <w:t>be specific since you will need to make these changes later in the term</w:t>
-      </w:r>
-      <w:r>
-        <w:rPr>
-          <w:rFonts w:ascii="Aptos Display" w:hAnsi="Aptos Display"/>
-          <w:lang w:val="en-CA"/>
-        </w:rPr>
-        <w:t>)</w:t>
-      </w:r>
-      <w:r>
-        <w:rPr>
-          <w:rFonts w:ascii="Aptos Display" w:hAnsi="Aptos Display"/>
-          <w:lang w:val="en-CA"/>
-        </w:rPr>
-        <w:t>:</w:t>
-      </w:r>
-    </w:p>
-    <w:p>
-      <w:pPr>
-        <w:suppressAutoHyphens/>
-        <w:rPr>
-          <w:rFonts w:ascii="Aptos Display" w:hAnsi="Aptos Display"/>
-          <w:lang w:val="en-CA"/>
-        </w:rPr>
-      </w:pPr>
-    </w:p>
-    <w:p>
-      <w:pPr>
-        <w:suppressAutoHyphens/>
-        <w:rPr>
-          <w:rFonts w:ascii="Aptos Display" w:hAnsi="Aptos Display"/>
-          <w:lang w:val="en-CA"/>
-        </w:rPr>
-      </w:pPr>
+      <w:r>
+        <w:rPr>
+          <w:rFonts w:ascii="Aptos Display" w:hAnsi="Aptos Display"/>
+          <w:highlight w:val="yellow"/>
+          <w:lang w:val="en-CA"/>
+        </w:rPr>
+        <w:t>Confirmed to be demonstrated</w:t>
+      </w:r>
     </w:p>
     <w:p>
       <w:pPr>
@@ -13733,7 +13648,6 @@
                 <w:szCs w:val="22"/>
                 <w:lang w:val="en-CA" w:eastAsia="en-CA"/>
               </w:rPr>
-              <w:lastRenderedPageBreak/>
               <w:t> </w:t>
             </w:r>
           </w:p>
@@ -17640,18 +17554,18 @@
 </file>
 
 <file path=customXml/item1.xml><?xml version="1.0" encoding="utf-8"?>
-<p:properties xmlns:p="http://schemas.microsoft.com/office/2006/metadata/properties" xmlns:xsi="http://www.w3.org/2001/XMLSchema-instance" xmlns:pc="http://schemas.microsoft.com/office/infopath/2007/PartnerControls">
-  <documentManagement/>
-</p:properties>
-</file>
-
-<file path=customXml/item2.xml><?xml version="1.0" encoding="utf-8"?>
 <?mso-contentType ?>
 <FormTemplates xmlns="http://schemas.microsoft.com/sharepoint/v3/contenttype/forms">
   <Display>DocumentLibraryForm</Display>
   <Edit>DocumentLibraryForm</Edit>
   <New>DocumentLibraryForm</New>
 </FormTemplates>
+</file>
+
+<file path=customXml/item2.xml><?xml version="1.0" encoding="utf-8"?>
+<p:properties xmlns:p="http://schemas.microsoft.com/office/2006/metadata/properties" xmlns:xsi="http://www.w3.org/2001/XMLSchema-instance" xmlns:pc="http://schemas.microsoft.com/office/infopath/2007/PartnerControls">
+  <documentManagement/>
+</p:properties>
 </file>
 
 <file path=customXml/item3.xml><?xml version="1.0" encoding="utf-8"?>
@@ -17823,18 +17737,18 @@
 </file>
 
 <file path=customXml/itemProps1.xml><?xml version="1.0" encoding="utf-8"?>
-<ds:datastoreItem xmlns:ds="http://schemas.openxmlformats.org/officeDocument/2006/customXml" ds:itemID="{E460AE29-4E3D-4D62-A092-D008316BA89B}">
+<ds:datastoreItem xmlns:ds="http://schemas.openxmlformats.org/officeDocument/2006/customXml" ds:itemID="{27C8766D-5925-4260-A8D1-14D8444E3D6F}">
   <ds:schemaRefs>
-    <ds:schemaRef ds:uri="http://schemas.microsoft.com/office/2006/metadata/properties"/>
-    <ds:schemaRef ds:uri="http://schemas.microsoft.com/office/infopath/2007/PartnerControls"/>
+    <ds:schemaRef ds:uri="http://schemas.microsoft.com/sharepoint/v3/contenttype/forms"/>
   </ds:schemaRefs>
 </ds:datastoreItem>
 </file>
 
 <file path=customXml/itemProps2.xml><?xml version="1.0" encoding="utf-8"?>
-<ds:datastoreItem xmlns:ds="http://schemas.openxmlformats.org/officeDocument/2006/customXml" ds:itemID="{27C8766D-5925-4260-A8D1-14D8444E3D6F}">
+<ds:datastoreItem xmlns:ds="http://schemas.openxmlformats.org/officeDocument/2006/customXml" ds:itemID="{E460AE29-4E3D-4D62-A092-D008316BA89B}">
   <ds:schemaRefs>
-    <ds:schemaRef ds:uri="http://schemas.microsoft.com/sharepoint/v3/contenttype/forms"/>
+    <ds:schemaRef ds:uri="http://schemas.microsoft.com/office/2006/metadata/properties"/>
+    <ds:schemaRef ds:uri="http://schemas.microsoft.com/office/infopath/2007/PartnerControls"/>
   </ds:schemaRefs>
 </ds:datastoreItem>
 </file>

</xml_diff>

<commit_message>
Assignment 95% done, some validation and final CSS touches
</commit_message>
<xml_diff>
--- a/Systems Maintenance/Assignments/scanalesburke_K30_A01_SystemMaintenanceRampUpF24.docx
+++ b/Systems Maintenance/Assignments/scanalesburke_K30_A01_SystemMaintenanceRampUpF24.docx
@@ -1,6 +1,6 @@
 
 <file path=word/document.xml><?xml version="1.0" encoding="utf-8"?>
-<w:document xmlns:wpc="http://schemas.microsoft.com/office/word/2010/wordprocessingCanvas" xmlns:cx="http://schemas.microsoft.com/office/drawing/2014/chartex" xmlns:cx1="http://schemas.microsoft.com/office/drawing/2015/9/8/chartex" xmlns:cx2="http://schemas.microsoft.com/office/drawing/2015/10/21/chartex" xmlns:cx3="http://schemas.microsoft.com/office/drawing/2016/5/9/chartex" xmlns:cx4="http://schemas.microsoft.com/office/drawing/2016/5/10/chartex" xmlns:cx5="http://schemas.microsoft.com/office/drawing/2016/5/11/chartex" xmlns:cx6="http://schemas.microsoft.com/office/drawing/2016/5/12/chartex" xmlns:cx7="http://schemas.microsoft.com/office/drawing/2016/5/13/chartex" xmlns:cx8="http://schemas.microsoft.com/office/drawing/2016/5/14/chartex" xmlns:mc="http://schemas.openxmlformats.org/markup-compatibility/2006" xmlns:aink="http://schemas.microsoft.com/office/drawing/2016/ink" xmlns:am3d="http://schemas.microsoft.com/office/drawing/2017/model3d" xmlns:o="urn:schemas-microsoft-com:office:office" xmlns:oel="http://schemas.microsoft.com/office/2019/extlst" xmlns:r="http://schemas.openxmlformats.org/officeDocument/2006/relationships" xmlns:m="http://schemas.openxmlformats.org/officeDocument/2006/math" xmlns:v="urn:schemas-microsoft-com:vml" xmlns:wp14="http://schemas.microsoft.com/office/word/2010/wordprocessingDrawing" xmlns:wp="http://schemas.openxmlformats.org/drawingml/2006/wordprocessingDrawing" xmlns:w10="urn:schemas-microsoft-com:office:word" xmlns:w="http://schemas.openxmlformats.org/wordprocessingml/2006/main" xmlns:w14="http://schemas.microsoft.com/office/word/2010/wordml" xmlns:w15="http://schemas.microsoft.com/office/word/2012/wordml" xmlns:w16cex="http://schemas.microsoft.com/office/word/2018/wordml/cex" xmlns:w16cid="http://schemas.microsoft.com/office/word/2016/wordml/cid" xmlns:w16="http://schemas.microsoft.com/office/word/2018/wordml" xmlns:w16sdtdh="http://schemas.microsoft.com/office/word/2020/wordml/sdtdatahash" xmlns:w16se="http://schemas.microsoft.com/office/word/2015/wordml/symex" xmlns:wpg="http://schemas.microsoft.com/office/word/2010/wordprocessingGroup" xmlns:wpi="http://schemas.microsoft.com/office/word/2010/wordprocessingInk" xmlns:wne="http://schemas.microsoft.com/office/word/2006/wordml" xmlns:wps="http://schemas.microsoft.com/office/word/2010/wordprocessingShape" mc:Ignorable="w14 w15 w16se w16cid w16 w16cex w16sdtdh wp14">
+<w:document xmlns:wpc="http://schemas.microsoft.com/office/word/2010/wordprocessingCanvas" xmlns:cx="http://schemas.microsoft.com/office/drawing/2014/chartex" xmlns:cx1="http://schemas.microsoft.com/office/drawing/2015/9/8/chartex" xmlns:cx2="http://schemas.microsoft.com/office/drawing/2015/10/21/chartex" xmlns:cx3="http://schemas.microsoft.com/office/drawing/2016/5/9/chartex" xmlns:cx4="http://schemas.microsoft.com/office/drawing/2016/5/10/chartex" xmlns:cx5="http://schemas.microsoft.com/office/drawing/2016/5/11/chartex" xmlns:cx6="http://schemas.microsoft.com/office/drawing/2016/5/12/chartex" xmlns:cx7="http://schemas.microsoft.com/office/drawing/2016/5/13/chartex" xmlns:cx8="http://schemas.microsoft.com/office/drawing/2016/5/14/chartex" xmlns:mc="http://schemas.openxmlformats.org/markup-compatibility/2006" xmlns:aink="http://schemas.microsoft.com/office/drawing/2016/ink" xmlns:am3d="http://schemas.microsoft.com/office/drawing/2017/model3d" xmlns:o="urn:schemas-microsoft-com:office:office" xmlns:oel="http://schemas.microsoft.com/office/2019/extlst" xmlns:r="http://schemas.openxmlformats.org/officeDocument/2006/relationships" xmlns:m="http://schemas.openxmlformats.org/officeDocument/2006/math" xmlns:v="urn:schemas-microsoft-com:vml" xmlns:wp14="http://schemas.microsoft.com/office/word/2010/wordprocessingDrawing" xmlns:wp="http://schemas.openxmlformats.org/drawingml/2006/wordprocessingDrawing" xmlns:w10="urn:schemas-microsoft-com:office:word" xmlns:w="http://schemas.openxmlformats.org/wordprocessingml/2006/main" xmlns:w14="http://schemas.microsoft.com/office/word/2010/wordml" xmlns:w15="http://schemas.microsoft.com/office/word/2012/wordml" xmlns:w16cex="http://schemas.microsoft.com/office/word/2018/wordml/cex" xmlns:w16cid="http://schemas.microsoft.com/office/word/2016/wordml/cid" xmlns:w16="http://schemas.microsoft.com/office/word/2018/wordml" xmlns:w16du="http://schemas.microsoft.com/office/word/2023/wordml/word16du" xmlns:w16sdtdh="http://schemas.microsoft.com/office/word/2020/wordml/sdtdatahash" xmlns:w16se="http://schemas.microsoft.com/office/word/2015/wordml/symex" xmlns:wpg="http://schemas.microsoft.com/office/word/2010/wordprocessingGroup" xmlns:wpi="http://schemas.microsoft.com/office/word/2010/wordprocessingInk" xmlns:wne="http://schemas.microsoft.com/office/word/2006/wordml" xmlns:wps="http://schemas.microsoft.com/office/word/2010/wordprocessingShape" mc:Ignorable="w14 w15 w16se w16cid w16 w16cex w16sdtdh w16du wp14">
   <w:body>
     <w:p>
       <w:pPr>
@@ -1165,6 +1165,7 @@
         </w:rPr>
         <w:t>3</w:t>
       </w:r>
+      <w:proofErr w:type="gramStart"/>
       <w:r>
         <w:rPr>
           <w:rFonts w:ascii="Aptos Display" w:hAnsi="Aptos Display"/>
@@ -1194,7 +1195,18 @@
           <w:szCs w:val="24"/>
           <w:lang w:val="en-CA"/>
         </w:rPr>
-        <w:t xml:space="preserve"> @ 11:59PM in Moodle will be accepted.  </w:t>
+        <w:t xml:space="preserve"> @</w:t>
+      </w:r>
+      <w:proofErr w:type="gramEnd"/>
+      <w:r>
+        <w:rPr>
+          <w:rFonts w:ascii="Aptos Display" w:hAnsi="Aptos Display"/>
+          <w:b/>
+          <w:bCs/>
+          <w:szCs w:val="24"/>
+          <w:lang w:val="en-CA"/>
+        </w:rPr>
+        <w:t xml:space="preserve"> 11:59PM in Moodle will be accepted.  </w:t>
       </w:r>
     </w:p>
     <w:p>
@@ -1490,6 +1502,7 @@
         </w:rPr>
         <w:t xml:space="preserve"> </w:t>
       </w:r>
+      <w:proofErr w:type="gramStart"/>
       <w:r>
         <w:rPr>
           <w:rFonts w:ascii="Aptos Display" w:hAnsi="Aptos Display"/>
@@ -1504,6 +1517,7 @@
         </w:rPr>
         <w:t>;</w:t>
       </w:r>
+      <w:proofErr w:type="gramEnd"/>
     </w:p>
     <w:p>
       <w:pPr>
@@ -1538,6 +1552,7 @@
         </w:rPr>
         <w:t xml:space="preserve">level architecture of the </w:t>
       </w:r>
+      <w:proofErr w:type="gramStart"/>
       <w:r>
         <w:rPr>
           <w:rFonts w:ascii="Aptos Display" w:hAnsi="Aptos Display"/>
@@ -1552,6 +1567,7 @@
         </w:rPr>
         <w:t>;</w:t>
       </w:r>
+      <w:proofErr w:type="gramEnd"/>
     </w:p>
     <w:p>
       <w:pPr>
@@ -1570,8 +1586,17 @@
           <w:rFonts w:ascii="Aptos Display" w:hAnsi="Aptos Display"/>
           <w:lang w:val="en-CA"/>
         </w:rPr>
-        <w:t>Set up the development environment for the project;</w:t>
-      </w:r>
+        <w:t xml:space="preserve">Set up the development environment for the </w:t>
+      </w:r>
+      <w:proofErr w:type="gramStart"/>
+      <w:r>
+        <w:rPr>
+          <w:rFonts w:ascii="Aptos Display" w:hAnsi="Aptos Display"/>
+          <w:lang w:val="en-CA"/>
+        </w:rPr>
+        <w:t>project;</w:t>
+      </w:r>
+      <w:proofErr w:type="gramEnd"/>
     </w:p>
     <w:p>
       <w:pPr>
@@ -1625,7 +1650,15 @@
           <w:rFonts w:ascii="Aptos Display" w:hAnsi="Aptos Display"/>
           <w:lang w:val="en-CA"/>
         </w:rPr>
-        <w:t>will be working on</w:t>
+        <w:t xml:space="preserve">will be working </w:t>
+      </w:r>
+      <w:proofErr w:type="gramStart"/>
+      <w:r>
+        <w:rPr>
+          <w:rFonts w:ascii="Aptos Display" w:hAnsi="Aptos Display"/>
+          <w:lang w:val="en-CA"/>
+        </w:rPr>
+        <w:t>on</w:t>
       </w:r>
       <w:r>
         <w:rPr>
@@ -1634,6 +1667,7 @@
         </w:rPr>
         <w:t>;</w:t>
       </w:r>
+      <w:proofErr w:type="gramEnd"/>
     </w:p>
     <w:p>
       <w:pPr>
@@ -1654,6 +1688,7 @@
         </w:rPr>
         <w:t xml:space="preserve">Do exploratory testing on the </w:t>
       </w:r>
+      <w:proofErr w:type="gramStart"/>
       <w:r>
         <w:rPr>
           <w:rFonts w:ascii="Aptos Display" w:hAnsi="Aptos Display"/>
@@ -1675,6 +1710,7 @@
         </w:rPr>
         <w:t>;</w:t>
       </w:r>
+      <w:proofErr w:type="gramEnd"/>
     </w:p>
     <w:p>
       <w:pPr>
@@ -1707,8 +1743,17 @@
           <w:rFonts w:ascii="Aptos Display" w:hAnsi="Aptos Display"/>
           <w:lang w:val="en-CA"/>
         </w:rPr>
-        <w:t>problems found with the system;</w:t>
-      </w:r>
+        <w:t xml:space="preserve">problems found with the </w:t>
+      </w:r>
+      <w:proofErr w:type="gramStart"/>
+      <w:r>
+        <w:rPr>
+          <w:rFonts w:ascii="Aptos Display" w:hAnsi="Aptos Display"/>
+          <w:lang w:val="en-CA"/>
+        </w:rPr>
+        <w:t>system;</w:t>
+      </w:r>
+      <w:proofErr w:type="gramEnd"/>
     </w:p>
     <w:p>
       <w:pPr>
@@ -1727,7 +1772,15 @@
           <w:rFonts w:ascii="Aptos Display" w:hAnsi="Aptos Display"/>
           <w:lang w:val="en-CA"/>
         </w:rPr>
-        <w:t>Analyze backlog items</w:t>
+        <w:t xml:space="preserve">Analyze backlog </w:t>
+      </w:r>
+      <w:proofErr w:type="gramStart"/>
+      <w:r>
+        <w:rPr>
+          <w:rFonts w:ascii="Aptos Display" w:hAnsi="Aptos Display"/>
+          <w:lang w:val="en-CA"/>
+        </w:rPr>
+        <w:t>items</w:t>
       </w:r>
       <w:r>
         <w:rPr>
@@ -1736,6 +1789,7 @@
         </w:rPr>
         <w:t>;</w:t>
       </w:r>
+      <w:proofErr w:type="gramEnd"/>
     </w:p>
     <w:p>
       <w:pPr>
@@ -2297,13 +2351,13 @@
             <w:pPr>
               <w:rPr>
                 <w:rFonts w:ascii="Aptos Display" w:hAnsi="Aptos Display"/>
-                <w:lang w:val="en-CA"/>
-              </w:rPr>
-            </w:pPr>
-            <w:r>
-              <w:rPr>
-                <w:rFonts w:ascii="Aptos Display" w:hAnsi="Aptos Display"/>
-                <w:lang w:val="en-CA"/>
+                <w:lang w:val="fr-CA"/>
+              </w:rPr>
+            </w:pPr>
+            <w:r>
+              <w:rPr>
+                <w:rFonts w:ascii="Aptos Display" w:hAnsi="Aptos Display"/>
+                <w:lang w:val="fr-CA"/>
               </w:rPr>
               <w:t>Pax Bertin</w:t>
             </w:r>
@@ -2312,13 +2366,13 @@
             <w:pPr>
               <w:rPr>
                 <w:rFonts w:ascii="Aptos Display" w:hAnsi="Aptos Display"/>
-                <w:lang w:val="en-CA"/>
-              </w:rPr>
-            </w:pPr>
-            <w:r>
-              <w:rPr>
-                <w:rFonts w:ascii="Aptos Display" w:hAnsi="Aptos Display"/>
-                <w:lang w:val="en-CA"/>
+                <w:lang w:val="fr-CA"/>
+              </w:rPr>
+            </w:pPr>
+            <w:r>
+              <w:rPr>
+                <w:rFonts w:ascii="Aptos Display" w:hAnsi="Aptos Display"/>
+                <w:lang w:val="fr-CA"/>
               </w:rPr>
               <w:t>Joshua</w:t>
             </w:r>
@@ -2327,13 +2381,13 @@
             <w:pPr>
               <w:rPr>
                 <w:rFonts w:ascii="Aptos Display" w:hAnsi="Aptos Display"/>
-                <w:lang w:val="en-CA"/>
-              </w:rPr>
-            </w:pPr>
-            <w:r>
-              <w:rPr>
-                <w:rFonts w:ascii="Aptos Display" w:hAnsi="Aptos Display"/>
-                <w:lang w:val="en-CA"/>
+                <w:lang w:val="fr-CA"/>
+              </w:rPr>
+            </w:pPr>
+            <w:r>
+              <w:rPr>
+                <w:rFonts w:ascii="Aptos Display" w:hAnsi="Aptos Display"/>
+                <w:lang w:val="fr-CA"/>
               </w:rPr>
               <w:t>Brandon</w:t>
             </w:r>
@@ -2342,13 +2396,13 @@
             <w:pPr>
               <w:rPr>
                 <w:rFonts w:ascii="Aptos Display" w:hAnsi="Aptos Display"/>
-                <w:lang w:val="en-CA"/>
-              </w:rPr>
-            </w:pPr>
-            <w:r>
-              <w:rPr>
-                <w:rFonts w:ascii="Aptos Display" w:hAnsi="Aptos Display"/>
-                <w:lang w:val="en-CA"/>
+                <w:lang w:val="fr-CA"/>
+              </w:rPr>
+            </w:pPr>
+            <w:r>
+              <w:rPr>
+                <w:rFonts w:ascii="Aptos Display" w:hAnsi="Aptos Display"/>
+                <w:lang w:val="fr-CA"/>
               </w:rPr>
               <w:t>Ryan</w:t>
             </w:r>
@@ -2357,13 +2411,13 @@
             <w:pPr>
               <w:rPr>
                 <w:rFonts w:ascii="Aptos Display" w:hAnsi="Aptos Display"/>
-                <w:lang w:val="en-CA"/>
-              </w:rPr>
-            </w:pPr>
-            <w:r>
-              <w:rPr>
-                <w:rFonts w:ascii="Aptos Display" w:hAnsi="Aptos Display"/>
-                <w:lang w:val="en-CA"/>
+                <w:lang w:val="fr-CA"/>
+              </w:rPr>
+            </w:pPr>
+            <w:r>
+              <w:rPr>
+                <w:rFonts w:ascii="Aptos Display" w:hAnsi="Aptos Display"/>
+                <w:lang w:val="fr-CA"/>
               </w:rPr>
               <w:t>Claude</w:t>
             </w:r>
@@ -2377,7 +2431,7 @@
             <w:pPr>
               <w:rPr>
                 <w:rFonts w:ascii="Aptos Display" w:hAnsi="Aptos Display"/>
-                <w:lang w:val="en-GB"/>
+                <w:lang w:val="fr-CA"/>
               </w:rPr>
             </w:pPr>
             <w:hyperlink r:id="rId12" w:history="1">
@@ -2385,7 +2439,7 @@
                 <w:rPr>
                   <w:rStyle w:val="Hyperlink"/>
                   <w:rFonts w:ascii="Aptos Display" w:hAnsi="Aptos Display"/>
-                  <w:lang w:val="en-GB"/>
+                  <w:lang w:val="fr-CA"/>
                 </w:rPr>
                 <w:t>https://csazure.cegep-heritage.qc.ca:8080/F2023-DevProject/Project%204%20-%20HFA</w:t>
               </w:r>
@@ -2393,7 +2447,7 @@
             <w:r>
               <w:rPr>
                 <w:rFonts w:ascii="Aptos Display" w:hAnsi="Aptos Display"/>
-                <w:lang w:val="en-GB"/>
+                <w:lang w:val="fr-CA"/>
               </w:rPr>
               <w:t xml:space="preserve"> </w:t>
             </w:r>
@@ -2450,13 +2504,13 @@
             <w:pPr>
               <w:rPr>
                 <w:rFonts w:ascii="Aptos Display" w:hAnsi="Aptos Display"/>
-                <w:lang w:val="en-GB"/>
-              </w:rPr>
-            </w:pPr>
-            <w:r>
-              <w:rPr>
-                <w:rFonts w:ascii="Aptos Display" w:hAnsi="Aptos Display"/>
-                <w:lang w:val="en-GB"/>
+                <w:lang w:val="fr-CA"/>
+              </w:rPr>
+            </w:pPr>
+            <w:r>
+              <w:rPr>
+                <w:rFonts w:ascii="Aptos Display" w:hAnsi="Aptos Display"/>
+                <w:lang w:val="fr-CA"/>
               </w:rPr>
               <w:t>Pierre</w:t>
             </w:r>
@@ -2465,13 +2519,13 @@
             <w:pPr>
               <w:rPr>
                 <w:rFonts w:ascii="Aptos Display" w:hAnsi="Aptos Display"/>
-                <w:lang w:val="en-GB"/>
-              </w:rPr>
-            </w:pPr>
-            <w:r>
-              <w:rPr>
-                <w:rFonts w:ascii="Aptos Display" w:hAnsi="Aptos Display"/>
-                <w:lang w:val="en-GB"/>
+                <w:lang w:val="fr-CA"/>
+              </w:rPr>
+            </w:pPr>
+            <w:r>
+              <w:rPr>
+                <w:rFonts w:ascii="Aptos Display" w:hAnsi="Aptos Display"/>
+                <w:lang w:val="fr-CA"/>
               </w:rPr>
               <w:t>Gautam</w:t>
             </w:r>
@@ -2480,13 +2534,13 @@
             <w:pPr>
               <w:rPr>
                 <w:rFonts w:ascii="Aptos Display" w:hAnsi="Aptos Display"/>
-                <w:lang w:val="en-GB"/>
-              </w:rPr>
-            </w:pPr>
-            <w:r>
-              <w:rPr>
-                <w:rFonts w:ascii="Aptos Display" w:hAnsi="Aptos Display"/>
-                <w:lang w:val="en-GB"/>
+                <w:lang w:val="fr-CA"/>
+              </w:rPr>
+            </w:pPr>
+            <w:r>
+              <w:rPr>
+                <w:rFonts w:ascii="Aptos Display" w:hAnsi="Aptos Display"/>
+                <w:lang w:val="fr-CA"/>
               </w:rPr>
               <w:t>Benjamin</w:t>
             </w:r>
@@ -2495,13 +2549,13 @@
             <w:pPr>
               <w:rPr>
                 <w:rFonts w:ascii="Aptos Display" w:hAnsi="Aptos Display"/>
-                <w:lang w:val="en-GB"/>
-              </w:rPr>
-            </w:pPr>
-            <w:r>
-              <w:rPr>
-                <w:rFonts w:ascii="Aptos Display" w:hAnsi="Aptos Display"/>
-                <w:lang w:val="en-GB"/>
+                <w:lang w:val="fr-CA"/>
+              </w:rPr>
+            </w:pPr>
+            <w:r>
+              <w:rPr>
+                <w:rFonts w:ascii="Aptos Display" w:hAnsi="Aptos Display"/>
+                <w:lang w:val="fr-CA"/>
               </w:rPr>
               <w:t>Parker</w:t>
             </w:r>
@@ -2510,16 +2564,25 @@
             <w:pPr>
               <w:rPr>
                 <w:rFonts w:ascii="Aptos Display" w:hAnsi="Aptos Display"/>
-                <w:lang w:val="en-GB"/>
-              </w:rPr>
-            </w:pPr>
-            <w:r>
-              <w:rPr>
-                <w:rFonts w:ascii="Aptos Display" w:hAnsi="Aptos Display"/>
-                <w:lang w:val="en-GB"/>
-              </w:rPr>
-              <w:t>Carlos Branimir</w:t>
-            </w:r>
+                <w:lang w:val="fr-CA"/>
+              </w:rPr>
+            </w:pPr>
+            <w:r>
+              <w:rPr>
+                <w:rFonts w:ascii="Aptos Display" w:hAnsi="Aptos Display"/>
+                <w:lang w:val="fr-CA"/>
+              </w:rPr>
+              <w:t xml:space="preserve">Carlos </w:t>
+            </w:r>
+            <w:proofErr w:type="spellStart"/>
+            <w:r>
+              <w:rPr>
+                <w:rFonts w:ascii="Aptos Display" w:hAnsi="Aptos Display"/>
+                <w:lang w:val="fr-CA"/>
+              </w:rPr>
+              <w:t>Branimir</w:t>
+            </w:r>
+            <w:proofErr w:type="spellEnd"/>
           </w:p>
         </w:tc>
         <w:tc>
@@ -2530,7 +2593,7 @@
             <w:pPr>
               <w:rPr>
                 <w:rFonts w:ascii="Aptos Display" w:hAnsi="Aptos Display"/>
-                <w:lang w:val="en-GB"/>
+                <w:lang w:val="fr-CA"/>
               </w:rPr>
             </w:pPr>
             <w:hyperlink r:id="rId13" w:history="1">
@@ -2538,7 +2601,7 @@
                 <w:rPr>
                   <w:rStyle w:val="Hyperlink"/>
                   <w:rFonts w:ascii="Aptos Display" w:hAnsi="Aptos Display"/>
-                  <w:lang w:val="en-GB"/>
+                  <w:lang w:val="fr-CA"/>
                 </w:rPr>
                 <w:t>https://csazure.cegep-heritage.qc.ca:8080/F2023-DevProject/Project%202%20-%20Fitness%20App</w:t>
               </w:r>
@@ -2546,7 +2609,7 @@
             <w:r>
               <w:rPr>
                 <w:rFonts w:ascii="Aptos Display" w:hAnsi="Aptos Display"/>
-                <w:lang w:val="en-GB"/>
+                <w:lang w:val="fr-CA"/>
               </w:rPr>
               <w:t xml:space="preserve"> </w:t>
             </w:r>
@@ -2616,6 +2679,7 @@
         </w:rPr>
         <w:t xml:space="preserve"> on </w:t>
       </w:r>
+      <w:proofErr w:type="spellStart"/>
       <w:r>
         <w:rPr>
           <w:rFonts w:ascii="Aptos Display" w:hAnsi="Aptos Display"/>
@@ -2630,6 +2694,7 @@
         </w:rPr>
         <w:t>dev</w:t>
       </w:r>
+      <w:proofErr w:type="spellEnd"/>
       <w:r>
         <w:rPr>
           <w:rFonts w:ascii="Aptos Display" w:hAnsi="Aptos Display"/>
@@ -3427,8 +3492,17 @@
           <w:rFonts w:ascii="Aptos Display" w:hAnsi="Aptos Display"/>
           <w:lang w:val="en-CA"/>
         </w:rPr>
-        <w:t>ook as your guide;</w:t>
-      </w:r>
+        <w:t xml:space="preserve">ook as your </w:t>
+      </w:r>
+      <w:proofErr w:type="gramStart"/>
+      <w:r>
+        <w:rPr>
+          <w:rFonts w:ascii="Aptos Display" w:hAnsi="Aptos Display"/>
+          <w:lang w:val="en-CA"/>
+        </w:rPr>
+        <w:t>guide;</w:t>
+      </w:r>
+      <w:proofErr w:type="gramEnd"/>
     </w:p>
     <w:p>
       <w:pPr>
@@ -4732,7 +4806,27 @@
           <w:bCs/>
           <w:u w:val="single"/>
         </w:rPr>
-        <w:t>but make sure you do not check in any changes</w:t>
+        <w:t xml:space="preserve">but make sure you do not check </w:t>
+      </w:r>
+      <w:proofErr w:type="gramStart"/>
+      <w:r>
+        <w:rPr>
+          <w:rFonts w:ascii="Aptos Display" w:hAnsi="Aptos Display"/>
+          <w:b/>
+          <w:bCs/>
+          <w:u w:val="single"/>
+        </w:rPr>
+        <w:t>in</w:t>
+      </w:r>
+      <w:proofErr w:type="gramEnd"/>
+      <w:r>
+        <w:rPr>
+          <w:rFonts w:ascii="Aptos Display" w:hAnsi="Aptos Display"/>
+          <w:b/>
+          <w:bCs/>
+          <w:u w:val="single"/>
+        </w:rPr>
+        <w:t xml:space="preserve"> any changes</w:t>
       </w:r>
       <w:r>
         <w:rPr>
@@ -4798,8 +4892,17 @@
           <w:rFonts w:ascii="Aptos Display" w:hAnsi="Aptos Display"/>
           <w:lang w:val="en-CA"/>
         </w:rPr>
-        <w:t xml:space="preserve"> own database. Use SSMS to login to the SQL Server DB on csdev</w:t>
-      </w:r>
+        <w:t xml:space="preserve"> own database. Use SSMS to login to the SQL Server DB on </w:t>
+      </w:r>
+      <w:proofErr w:type="spellStart"/>
+      <w:r>
+        <w:rPr>
+          <w:rFonts w:ascii="Aptos Display" w:hAnsi="Aptos Display"/>
+          <w:lang w:val="en-CA"/>
+        </w:rPr>
+        <w:t>csdev</w:t>
+      </w:r>
+      <w:proofErr w:type="spellEnd"/>
       <w:r>
         <w:rPr>
           <w:rFonts w:ascii="Aptos Display" w:hAnsi="Aptos Display"/>
@@ -6009,7 +6112,15 @@
           <w:rFonts w:ascii="Aptos Display" w:hAnsi="Aptos Display"/>
           <w:lang w:val="en-CA"/>
         </w:rPr>
-        <w:t xml:space="preserve"> purpose and basic functionalities</w:t>
+        <w:t xml:space="preserve"> purpose and basic </w:t>
+      </w:r>
+      <w:proofErr w:type="gramStart"/>
+      <w:r>
+        <w:rPr>
+          <w:rFonts w:ascii="Aptos Display" w:hAnsi="Aptos Display"/>
+          <w:lang w:val="en-CA"/>
+        </w:rPr>
+        <w:t>functionalities</w:t>
       </w:r>
       <w:r>
         <w:rPr>
@@ -6018,6 +6129,7 @@
         </w:rPr>
         <w:t>;</w:t>
       </w:r>
+      <w:proofErr w:type="gramEnd"/>
     </w:p>
     <w:p>
       <w:pPr>
@@ -6162,12 +6274,21 @@
         </w:rPr>
         <w:t xml:space="preserve">repository </w:t>
       </w:r>
-      <w:r>
-        <w:rPr>
-          <w:rFonts w:ascii="Aptos Display" w:hAnsi="Aptos Display"/>
-          <w:lang w:val="en-CA"/>
-        </w:rPr>
-        <w:t>artifacts you found and read through in Part A, i</w:t>
+      <w:proofErr w:type="gramStart"/>
+      <w:r>
+        <w:rPr>
+          <w:rFonts w:ascii="Aptos Display" w:hAnsi="Aptos Display"/>
+          <w:lang w:val="en-CA"/>
+        </w:rPr>
+        <w:t>artifacts</w:t>
+      </w:r>
+      <w:proofErr w:type="gramEnd"/>
+      <w:r>
+        <w:rPr>
+          <w:rFonts w:ascii="Aptos Display" w:hAnsi="Aptos Display"/>
+          <w:lang w:val="en-CA"/>
+        </w:rPr>
+        <w:t xml:space="preserve"> you found and read through in Part A, i</w:t>
       </w:r>
       <w:r>
         <w:rPr>
@@ -6295,8 +6416,17 @@
                 <w:rFonts w:ascii="Aptos Display" w:hAnsi="Aptos Display"/>
                 <w:lang w:val="en-CA"/>
               </w:rPr>
-              <w:t xml:space="preserve"> on csdev</w:t>
-            </w:r>
+              <w:t xml:space="preserve"> on </w:t>
+            </w:r>
+            <w:proofErr w:type="spellStart"/>
+            <w:r>
+              <w:rPr>
+                <w:rFonts w:ascii="Aptos Display" w:hAnsi="Aptos Display"/>
+                <w:lang w:val="en-CA"/>
+              </w:rPr>
+              <w:t>csdev</w:t>
+            </w:r>
+            <w:proofErr w:type="spellEnd"/>
             <w:r>
               <w:rPr>
                 <w:rFonts w:ascii="Aptos Display" w:hAnsi="Aptos Display"/>
@@ -6420,8 +6550,18 @@
                 <w:highlight w:val="yellow"/>
                 <w:lang w:val="en-CA"/>
               </w:rPr>
-              <w:t>Coor Dinator</w:t>
-            </w:r>
+              <w:t xml:space="preserve">Coor </w:t>
+            </w:r>
+            <w:proofErr w:type="spellStart"/>
+            <w:r>
+              <w:rPr>
+                <w:rFonts w:ascii="Aptos Display" w:hAnsi="Aptos Display"/>
+                <w:highlight w:val="yellow"/>
+                <w:lang w:val="en-CA"/>
+              </w:rPr>
+              <w:t>Dinator</w:t>
+            </w:r>
+            <w:proofErr w:type="spellEnd"/>
           </w:p>
         </w:tc>
         <w:tc>
@@ -6715,14 +6855,34 @@
                 <w:lang w:val="en-CA"/>
               </w:rPr>
             </w:pPr>
+            <w:proofErr w:type="spellStart"/>
             <w:r>
               <w:rPr>
                 <w:rFonts w:ascii="Aptos Display" w:hAnsi="Aptos Display"/>
                 <w:highlight w:val="yellow"/>
                 <w:lang w:val="en-CA"/>
               </w:rPr>
-              <w:t>Instru Ctor</w:t>
-            </w:r>
+              <w:t>Instru</w:t>
+            </w:r>
+            <w:proofErr w:type="spellEnd"/>
+            <w:r>
+              <w:rPr>
+                <w:rFonts w:ascii="Aptos Display" w:hAnsi="Aptos Display"/>
+                <w:highlight w:val="yellow"/>
+                <w:lang w:val="en-CA"/>
+              </w:rPr>
+              <w:t xml:space="preserve"> </w:t>
+            </w:r>
+            <w:proofErr w:type="spellStart"/>
+            <w:r>
+              <w:rPr>
+                <w:rFonts w:ascii="Aptos Display" w:hAnsi="Aptos Display"/>
+                <w:highlight w:val="yellow"/>
+                <w:lang w:val="en-CA"/>
+              </w:rPr>
+              <w:t>Ctor</w:t>
+            </w:r>
+            <w:proofErr w:type="spellEnd"/>
           </w:p>
         </w:tc>
         <w:tc>
@@ -6799,7 +6959,25 @@
                 <w:highlight w:val="yellow"/>
                 <w:lang w:val="en-CA"/>
               </w:rPr>
-              <w:t>, Can also do everything the Instructor can</w:t>
+              <w:t xml:space="preserve">, </w:t>
+            </w:r>
+            <w:proofErr w:type="gramStart"/>
+            <w:r>
+              <w:rPr>
+                <w:rFonts w:ascii="Aptos Display" w:hAnsi="Aptos Display"/>
+                <w:highlight w:val="yellow"/>
+                <w:lang w:val="en-CA"/>
+              </w:rPr>
+              <w:t>Can</w:t>
+            </w:r>
+            <w:proofErr w:type="gramEnd"/>
+            <w:r>
+              <w:rPr>
+                <w:rFonts w:ascii="Aptos Display" w:hAnsi="Aptos Display"/>
+                <w:highlight w:val="yellow"/>
+                <w:lang w:val="en-CA"/>
+              </w:rPr>
+              <w:t xml:space="preserve"> also do everything the Instructor can</w:t>
             </w:r>
           </w:p>
         </w:tc>
@@ -8923,39 +9101,98 @@
     <w:p>
       <w:pPr>
         <w:pStyle w:val="BodyTextIndent"/>
-        <w:ind w:left="0"/>
-        <w:rPr>
-          <w:rFonts w:ascii="Aptos Display" w:hAnsi="Aptos Display"/>
-          <w:lang w:val="en-CA"/>
-        </w:rPr>
-      </w:pPr>
+        <w:numPr>
+          <w:ilvl w:val="0"/>
+          <w:numId w:val="16"/>
+        </w:numPr>
+        <w:rPr>
+          <w:rFonts w:ascii="Aptos Display" w:hAnsi="Aptos Display"/>
+          <w:highlight w:val="yellow"/>
+          <w:lang w:val="en-CA"/>
+        </w:rPr>
+      </w:pPr>
+      <w:r>
+        <w:rPr>
+          <w:rFonts w:ascii="Aptos Display" w:hAnsi="Aptos Display"/>
+          <w:highlight w:val="yellow"/>
+          <w:lang w:val="en-CA"/>
+        </w:rPr>
+        <w:t>Should elaborate on user roles, describing what they do</w:t>
+      </w:r>
     </w:p>
     <w:p>
       <w:pPr>
         <w:pStyle w:val="BodyTextIndent"/>
-        <w:ind w:left="0"/>
-        <w:rPr>
-          <w:rFonts w:ascii="Aptos Display" w:hAnsi="Aptos Display"/>
-          <w:lang w:val="en-CA"/>
-        </w:rPr>
-      </w:pPr>
+        <w:numPr>
+          <w:ilvl w:val="0"/>
+          <w:numId w:val="16"/>
+        </w:numPr>
+        <w:rPr>
+          <w:rFonts w:ascii="Aptos Display" w:hAnsi="Aptos Display"/>
+          <w:highlight w:val="yellow"/>
+          <w:lang w:val="en-CA"/>
+        </w:rPr>
+      </w:pPr>
+      <w:r>
+        <w:rPr>
+          <w:rFonts w:ascii="Aptos Display" w:hAnsi="Aptos Display"/>
+          <w:highlight w:val="yellow"/>
+          <w:lang w:val="en-CA"/>
+        </w:rPr>
+        <w:t>Getting started should include steps for developers to run the project locally</w:t>
+      </w:r>
     </w:p>
     <w:p>
       <w:pPr>
         <w:pStyle w:val="BodyTextIndent"/>
-        <w:ind w:left="0"/>
-        <w:rPr>
-          <w:rFonts w:ascii="Aptos Display" w:hAnsi="Aptos Display"/>
-          <w:lang w:val="en-CA"/>
-        </w:rPr>
-      </w:pPr>
+        <w:numPr>
+          <w:ilvl w:val="0"/>
+          <w:numId w:val="16"/>
+        </w:numPr>
+        <w:rPr>
+          <w:rFonts w:ascii="Aptos Display" w:hAnsi="Aptos Display"/>
+          <w:highlight w:val="yellow"/>
+          <w:lang w:val="en-CA"/>
+        </w:rPr>
+      </w:pPr>
+      <w:r>
+        <w:rPr>
+          <w:rFonts w:ascii="Aptos Display" w:hAnsi="Aptos Display"/>
+          <w:highlight w:val="yellow"/>
+          <w:lang w:val="en-CA"/>
+        </w:rPr>
+        <w:t>For build and test and system test and coding standards, instead of just pointing to the documents, there should be a brief version directly in the readme</w:t>
+      </w:r>
     </w:p>
     <w:p>
       <w:pPr>
         <w:pStyle w:val="BodyTextIndent"/>
-        <w:ind w:left="0"/>
-        <w:rPr>
-          <w:rFonts w:ascii="Aptos Display" w:hAnsi="Aptos Display"/>
+        <w:numPr>
+          <w:ilvl w:val="0"/>
+          <w:numId w:val="16"/>
+        </w:numPr>
+        <w:rPr>
+          <w:rFonts w:ascii="Aptos Display" w:hAnsi="Aptos Display"/>
+          <w:highlight w:val="yellow"/>
+          <w:lang w:val="en-CA"/>
+        </w:rPr>
+      </w:pPr>
+      <w:r>
+        <w:rPr>
+          <w:rFonts w:ascii="Aptos Display" w:hAnsi="Aptos Display"/>
+          <w:highlight w:val="yellow"/>
+          <w:lang w:val="en-CA"/>
+        </w:rPr>
+        <w:t>The history section should include dates or more detail on development milestones</w:t>
+      </w:r>
+    </w:p>
+    <w:p>
+      <w:pPr>
+        <w:pStyle w:val="BodyTextIndent"/>
+        <w:ind w:left="720"/>
+        <w:rPr>
+          <w:rFonts w:ascii="Aptos Display" w:hAnsi="Aptos Display"/>
+          <w:highlight w:val="yellow"/>
           <w:lang w:val="en-CA"/>
         </w:rPr>
       </w:pPr>
@@ -9087,16 +9324,30 @@
           <w:lang w:val="en-CA"/>
         </w:rPr>
       </w:pPr>
-    </w:p>
-    <w:p>
-      <w:pPr>
-        <w:pStyle w:val="BodyTextIndent"/>
-        <w:ind w:left="0"/>
-        <w:rPr>
-          <w:rFonts w:ascii="Aptos Display" w:hAnsi="Aptos Display"/>
-          <w:lang w:val="en-CA"/>
-        </w:rPr>
-      </w:pPr>
+      <w:r>
+        <w:rPr>
+          <w:rFonts w:ascii="Aptos Display" w:hAnsi="Aptos Display"/>
+          <w:highlight w:val="yellow"/>
+          <w:lang w:val="en-CA"/>
+        </w:rPr>
+        <w:t>A detailed history section is missing, but the</w:t>
+      </w:r>
+      <w:r>
+        <w:rPr>
+          <w:rFonts w:ascii="Aptos Display" w:hAnsi="Aptos Display"/>
+          <w:highlight w:val="yellow"/>
+          <w:lang w:val="en-CA"/>
+        </w:rPr>
+        <w:t xml:space="preserve"> </w:t>
+      </w:r>
+      <w:r>
+        <w:rPr>
+          <w:rFonts w:ascii="Aptos Display" w:hAnsi="Aptos Display"/>
+          <w:highlight w:val="yellow"/>
+          <w:lang w:val="en-CA"/>
+        </w:rPr>
+        <w:t>rest of the documentation is there.</w:t>
+      </w:r>
     </w:p>
     <w:p>
       <w:pPr>
@@ -9228,7 +9479,19 @@
         <w:rPr>
           <w:rFonts w:ascii="Aptos Display" w:hAnsi="Aptos Display"/>
         </w:rPr>
-        <w:t xml:space="preserve">If the version is not shown the user, please </w:t>
+        <w:t xml:space="preserve">If the version is not </w:t>
+      </w:r>
+      <w:r>
+        <w:rPr>
+          <w:rFonts w:ascii="Aptos Display" w:hAnsi="Aptos Display"/>
+        </w:rPr>
+        <w:t>shown to</w:t>
+      </w:r>
+      <w:r>
+        <w:rPr>
+          <w:rFonts w:ascii="Aptos Display" w:hAnsi="Aptos Display"/>
+        </w:rPr>
+        <w:t xml:space="preserve"> the user, please </w:t>
       </w:r>
       <w:r>
         <w:rPr>
@@ -9296,6 +9559,47 @@
           <w:rFonts w:ascii="Aptos Display" w:hAnsi="Aptos Display"/>
         </w:rPr>
       </w:pPr>
+      <w:r>
+        <w:rPr>
+          <w:rFonts w:ascii="Aptos Display" w:hAnsi="Aptos Display"/>
+          <w:noProof/>
+        </w:rPr>
+        <w:drawing>
+          <wp:inline distT="0" distB="0" distL="0" distR="0" wp14:anchorId="42DB2FB0" wp14:editId="29275CEF">
+            <wp:extent cx="1857634" cy="1343212"/>
+            <wp:effectExtent l="0" t="0" r="9525" b="9525"/>
+            <wp:docPr id="624913664" name="Picture 1" descr="A screenshot of a computer&#10;&#10;Description automatically generated"/>
+            <wp:cNvGraphicFramePr>
+              <a:graphicFrameLocks xmlns:a="http://schemas.openxmlformats.org/drawingml/2006/main" noChangeAspect="1"/>
+            </wp:cNvGraphicFramePr>
+            <a:graphic xmlns:a="http://schemas.openxmlformats.org/drawingml/2006/main">
+              <a:graphicData uri="http://schemas.openxmlformats.org/drawingml/2006/picture">
+                <pic:pic xmlns:pic="http://schemas.openxmlformats.org/drawingml/2006/picture">
+                  <pic:nvPicPr>
+                    <pic:cNvPr id="624913664" name="Picture 1" descr="A screenshot of a computer&#10;&#10;Description automatically generated"/>
+                    <pic:cNvPicPr/>
+                  </pic:nvPicPr>
+                  <pic:blipFill>
+                    <a:blip r:embed="rId18"/>
+                    <a:stretch>
+                      <a:fillRect/>
+                    </a:stretch>
+                  </pic:blipFill>
+                  <pic:spPr>
+                    <a:xfrm>
+                      <a:off x="0" y="0"/>
+                      <a:ext cx="1857634" cy="1343212"/>
+                    </a:xfrm>
+                    <a:prstGeom prst="rect">
+                      <a:avLst/>
+                    </a:prstGeom>
+                  </pic:spPr>
+                </pic:pic>
+              </a:graphicData>
+            </a:graphic>
+          </wp:inline>
+        </w:drawing>
+      </w:r>
     </w:p>
     <w:p>
       <w:pPr>
@@ -9312,6 +9616,13 @@
           <w:rFonts w:ascii="Aptos Display" w:hAnsi="Aptos Display"/>
         </w:rPr>
       </w:pPr>
+      <w:r>
+        <w:rPr>
+          <w:rFonts w:ascii="Aptos Display" w:hAnsi="Aptos Display"/>
+          <w:highlight w:val="yellow"/>
+        </w:rPr>
+        <w:t>Version 1.0.0</w:t>
+      </w:r>
     </w:p>
     <w:p>
       <w:pPr>
@@ -9324,8 +9635,580 @@
         <w:rPr>
           <w:rFonts w:ascii="Aptos Display" w:hAnsi="Aptos Display"/>
         </w:rPr>
+        <w:lastRenderedPageBreak/>
         <w:t>Where in the source code is this done (identify the file name and show relevant code below):</w:t>
       </w:r>
+    </w:p>
+    <w:p>
+      <w:pPr>
+        <w:pStyle w:val="ListParagraph"/>
+        <w:rPr>
+          <w:rFonts w:ascii="Aptos Display" w:hAnsi="Aptos Display"/>
+        </w:rPr>
+      </w:pPr>
+    </w:p>
+    <w:p>
+      <w:pPr>
+        <w:pStyle w:val="ListParagraph"/>
+        <w:rPr>
+          <w:rFonts w:ascii="Aptos Display" w:hAnsi="Aptos Display"/>
+          <w:highlight w:val="yellow"/>
+          <w:lang w:val="en-CA"/>
+        </w:rPr>
+      </w:pPr>
+      <w:r>
+        <w:rPr>
+          <w:rFonts w:ascii="Aptos Display" w:hAnsi="Aptos Display"/>
+          <w:lang w:val="en-CA"/>
+        </w:rPr>
+        <w:t>    </w:t>
+      </w:r>
+      <w:r>
+        <w:rPr>
+          <w:rFonts w:ascii="Aptos Display" w:hAnsi="Aptos Display"/>
+          <w:highlight w:val="yellow"/>
+          <w:lang w:val="en-CA"/>
+        </w:rPr>
+        <w:t>private readonly IEnumerable&lt;ReleaseInfo&gt; _releaseInfos = new List&lt;ReleaseInfo&gt; {</w:t>
+      </w:r>
+    </w:p>
+    <w:p>
+      <w:pPr>
+        <w:pStyle w:val="ListParagraph"/>
+        <w:rPr>
+          <w:rFonts w:ascii="Aptos Display" w:hAnsi="Aptos Display"/>
+          <w:highlight w:val="yellow"/>
+          <w:lang w:val="en-CA"/>
+        </w:rPr>
+      </w:pPr>
+      <w:r>
+        <w:rPr>
+          <w:rFonts w:ascii="Aptos Display" w:hAnsi="Aptos Display"/>
+          <w:highlight w:val="yellow"/>
+          <w:lang w:val="en-CA"/>
+        </w:rPr>
+        <w:t>        new </w:t>
+      </w:r>
+      <w:proofErr w:type="spellStart"/>
+      <w:r>
+        <w:rPr>
+          <w:rFonts w:ascii="Aptos Display" w:hAnsi="Aptos Display"/>
+          <w:highlight w:val="yellow"/>
+          <w:lang w:val="en-CA"/>
+        </w:rPr>
+        <w:t>ReleaseInfo</w:t>
+      </w:r>
+      <w:proofErr w:type="spellEnd"/>
+      <w:r>
+        <w:rPr>
+          <w:rFonts w:ascii="Aptos Display" w:hAnsi="Aptos Display"/>
+          <w:highlight w:val="yellow"/>
+          <w:lang w:val="en-CA"/>
+        </w:rPr>
+        <w:t> {</w:t>
+      </w:r>
+    </w:p>
+    <w:p>
+      <w:pPr>
+        <w:pStyle w:val="ListParagraph"/>
+        <w:rPr>
+          <w:rFonts w:ascii="Aptos Display" w:hAnsi="Aptos Display"/>
+          <w:highlight w:val="yellow"/>
+          <w:lang w:val="en-CA"/>
+        </w:rPr>
+      </w:pPr>
+      <w:r>
+        <w:rPr>
+          <w:rFonts w:ascii="Aptos Display" w:hAnsi="Aptos Display"/>
+          <w:highlight w:val="yellow"/>
+          <w:lang w:val="en-CA"/>
+        </w:rPr>
+        <w:t>            </w:t>
+      </w:r>
+      <w:proofErr w:type="spellStart"/>
+      <w:r>
+        <w:rPr>
+          <w:rFonts w:ascii="Aptos Display" w:hAnsi="Aptos Display"/>
+          <w:highlight w:val="yellow"/>
+          <w:lang w:val="en-CA"/>
+        </w:rPr>
+        <w:t>SemanticVersion</w:t>
+      </w:r>
+      <w:proofErr w:type="spellEnd"/>
+      <w:r>
+        <w:rPr>
+          <w:rFonts w:ascii="Aptos Display" w:hAnsi="Aptos Display"/>
+          <w:highlight w:val="yellow"/>
+          <w:lang w:val="en-CA"/>
+        </w:rPr>
+        <w:t> = "1.0.0-rc-3",</w:t>
+      </w:r>
+    </w:p>
+    <w:p>
+      <w:pPr>
+        <w:pStyle w:val="ListParagraph"/>
+        <w:rPr>
+          <w:rFonts w:ascii="Aptos Display" w:hAnsi="Aptos Display"/>
+          <w:highlight w:val="yellow"/>
+          <w:lang w:val="en-CA"/>
+        </w:rPr>
+      </w:pPr>
+      <w:r>
+        <w:rPr>
+          <w:rFonts w:ascii="Aptos Display" w:hAnsi="Aptos Display"/>
+          <w:highlight w:val="yellow"/>
+          <w:lang w:val="en-CA"/>
+        </w:rPr>
+        <w:t>            </w:t>
+      </w:r>
+      <w:proofErr w:type="spellStart"/>
+      <w:r>
+        <w:rPr>
+          <w:rFonts w:ascii="Aptos Display" w:hAnsi="Aptos Display"/>
+          <w:highlight w:val="yellow"/>
+          <w:lang w:val="en-CA"/>
+        </w:rPr>
+        <w:t>ReleaseDate</w:t>
+      </w:r>
+      <w:proofErr w:type="spellEnd"/>
+      <w:r>
+        <w:rPr>
+          <w:rFonts w:ascii="Aptos Display" w:hAnsi="Aptos Display"/>
+          <w:highlight w:val="yellow"/>
+          <w:lang w:val="en-CA"/>
+        </w:rPr>
+        <w:t> = new </w:t>
+      </w:r>
+      <w:proofErr w:type="spellStart"/>
+      <w:proofErr w:type="gramStart"/>
+      <w:r>
+        <w:rPr>
+          <w:rFonts w:ascii="Aptos Display" w:hAnsi="Aptos Display"/>
+          <w:highlight w:val="yellow"/>
+          <w:lang w:val="en-CA"/>
+        </w:rPr>
+        <w:t>DateOnly</w:t>
+      </w:r>
+      <w:proofErr w:type="spellEnd"/>
+      <w:r>
+        <w:rPr>
+          <w:rFonts w:ascii="Aptos Display" w:hAnsi="Aptos Display"/>
+          <w:highlight w:val="yellow"/>
+          <w:lang w:val="en-CA"/>
+        </w:rPr>
+        <w:t>(</w:t>
+      </w:r>
+      <w:proofErr w:type="gramEnd"/>
+      <w:r>
+        <w:rPr>
+          <w:rFonts w:ascii="Aptos Display" w:hAnsi="Aptos Display"/>
+          <w:highlight w:val="yellow"/>
+          <w:lang w:val="en-CA"/>
+        </w:rPr>
+        <w:t>2024, 05, 2),</w:t>
+      </w:r>
+    </w:p>
+    <w:p>
+      <w:pPr>
+        <w:pStyle w:val="ListParagraph"/>
+        <w:rPr>
+          <w:rFonts w:ascii="Aptos Display" w:hAnsi="Aptos Display"/>
+          <w:highlight w:val="yellow"/>
+          <w:lang w:val="en-CA"/>
+        </w:rPr>
+      </w:pPr>
+      <w:r>
+        <w:rPr>
+          <w:rFonts w:ascii="Aptos Display" w:hAnsi="Aptos Display"/>
+          <w:highlight w:val="yellow"/>
+          <w:lang w:val="en-CA"/>
+        </w:rPr>
+        <w:t>            Summary = "Bugs found and fixed between the second and third release candidate.",</w:t>
+      </w:r>
+    </w:p>
+    <w:p>
+      <w:pPr>
+        <w:pStyle w:val="ListParagraph"/>
+        <w:rPr>
+          <w:rFonts w:ascii="Aptos Display" w:hAnsi="Aptos Display"/>
+          <w:highlight w:val="yellow"/>
+          <w:lang w:val="en-CA"/>
+        </w:rPr>
+      </w:pPr>
+      <w:r>
+        <w:rPr>
+          <w:rFonts w:ascii="Aptos Display" w:hAnsi="Aptos Display"/>
+          <w:highlight w:val="yellow"/>
+          <w:lang w:val="en-CA"/>
+        </w:rPr>
+        <w:t>            Changes = new List&lt;String&gt; {</w:t>
+      </w:r>
+    </w:p>
+    <w:p>
+      <w:pPr>
+        <w:pStyle w:val="ListParagraph"/>
+        <w:rPr>
+          <w:rFonts w:ascii="Aptos Display" w:hAnsi="Aptos Display"/>
+          <w:highlight w:val="yellow"/>
+          <w:lang w:val="en-CA"/>
+        </w:rPr>
+      </w:pPr>
+      <w:r>
+        <w:rPr>
+          <w:rFonts w:ascii="Aptos Display" w:hAnsi="Aptos Display"/>
+          <w:highlight w:val="yellow"/>
+          <w:lang w:val="en-CA"/>
+        </w:rPr>
+        <w:t>                "Fixed 1984: Self-enrol breaks student home page because evaluations are not created by it",</w:t>
+      </w:r>
+    </w:p>
+    <w:p>
+      <w:pPr>
+        <w:pStyle w:val="ListParagraph"/>
+        <w:rPr>
+          <w:rFonts w:ascii="Aptos Display" w:hAnsi="Aptos Display"/>
+          <w:highlight w:val="yellow"/>
+          <w:lang w:val="en-CA"/>
+        </w:rPr>
+      </w:pPr>
+      <w:r>
+        <w:rPr>
+          <w:rFonts w:ascii="Aptos Display" w:hAnsi="Aptos Display"/>
+          <w:highlight w:val="yellow"/>
+          <w:lang w:val="en-CA"/>
+        </w:rPr>
+        <w:t>                "Fixed 1980: Misleading message on the </w:t>
+      </w:r>
+      <w:proofErr w:type="gramStart"/>
+      <w:r>
+        <w:rPr>
+          <w:rFonts w:ascii="Aptos Display" w:hAnsi="Aptos Display"/>
+          <w:highlight w:val="yellow"/>
+          <w:lang w:val="en-CA"/>
+        </w:rPr>
+        <w:t>Instructor</w:t>
+      </w:r>
+      <w:proofErr w:type="gramEnd"/>
+      <w:r>
+        <w:rPr>
+          <w:rFonts w:ascii="Aptos Display" w:hAnsi="Aptos Display"/>
+          <w:highlight w:val="yellow"/>
+          <w:lang w:val="en-CA"/>
+        </w:rPr>
+        <w:t> home page",</w:t>
+      </w:r>
+    </w:p>
+    <w:p>
+      <w:pPr>
+        <w:pStyle w:val="ListParagraph"/>
+        <w:rPr>
+          <w:rFonts w:ascii="Aptos Display" w:hAnsi="Aptos Display"/>
+          <w:highlight w:val="yellow"/>
+          <w:lang w:val="en-CA"/>
+        </w:rPr>
+      </w:pPr>
+      <w:r>
+        <w:rPr>
+          <w:rFonts w:ascii="Aptos Display" w:hAnsi="Aptos Display"/>
+          <w:highlight w:val="yellow"/>
+          <w:lang w:val="en-CA"/>
+        </w:rPr>
+        <w:t>                "Fixed 1983: Success message for deleting a course run is not descriptive enough",</w:t>
+      </w:r>
+    </w:p>
+    <w:p>
+      <w:pPr>
+        <w:pStyle w:val="ListParagraph"/>
+        <w:rPr>
+          <w:rFonts w:ascii="Aptos Display" w:hAnsi="Aptos Display"/>
+          <w:highlight w:val="yellow"/>
+          <w:lang w:val="en-CA"/>
+        </w:rPr>
+      </w:pPr>
+      <w:r>
+        <w:rPr>
+          <w:rFonts w:ascii="Aptos Display" w:hAnsi="Aptos Display"/>
+          <w:highlight w:val="yellow"/>
+          <w:lang w:val="en-CA"/>
+        </w:rPr>
+        <w:t>                "Fixed 1956: ReturnUrl is incorrect in ViewAllEvaluations",</w:t>
+      </w:r>
+    </w:p>
+    <w:p>
+      <w:pPr>
+        <w:pStyle w:val="ListParagraph"/>
+        <w:rPr>
+          <w:rFonts w:ascii="Aptos Display" w:hAnsi="Aptos Display"/>
+          <w:highlight w:val="yellow"/>
+          <w:lang w:val="en-CA"/>
+        </w:rPr>
+      </w:pPr>
+      <w:r>
+        <w:rPr>
+          <w:rFonts w:ascii="Aptos Display" w:hAnsi="Aptos Display"/>
+          <w:highlight w:val="yellow"/>
+          <w:lang w:val="en-CA"/>
+        </w:rPr>
+        <w:t>                "Fixed 1980: Misleading message on the </w:t>
+      </w:r>
+      <w:proofErr w:type="gramStart"/>
+      <w:r>
+        <w:rPr>
+          <w:rFonts w:ascii="Aptos Display" w:hAnsi="Aptos Display"/>
+          <w:highlight w:val="yellow"/>
+          <w:lang w:val="en-CA"/>
+        </w:rPr>
+        <w:t>Instructor</w:t>
+      </w:r>
+      <w:proofErr w:type="gramEnd"/>
+      <w:r>
+        <w:rPr>
+          <w:rFonts w:ascii="Aptos Display" w:hAnsi="Aptos Display"/>
+          <w:highlight w:val="yellow"/>
+          <w:lang w:val="en-CA"/>
+        </w:rPr>
+        <w:t> home page",</w:t>
+      </w:r>
+    </w:p>
+    <w:p>
+      <w:pPr>
+        <w:pStyle w:val="ListParagraph"/>
+        <w:rPr>
+          <w:rFonts w:ascii="Aptos Display" w:hAnsi="Aptos Display"/>
+          <w:highlight w:val="yellow"/>
+          <w:lang w:val="en-CA"/>
+        </w:rPr>
+      </w:pPr>
+      <w:r>
+        <w:rPr>
+          <w:rFonts w:ascii="Aptos Display" w:hAnsi="Aptos Display"/>
+          <w:highlight w:val="yellow"/>
+          <w:lang w:val="en-CA"/>
+        </w:rPr>
+        <w:t>                "Fixed 1983: Success message for deleting a course run is not descriptive enough",</w:t>
+      </w:r>
+    </w:p>
+    <w:p>
+      <w:pPr>
+        <w:pStyle w:val="ListParagraph"/>
+        <w:rPr>
+          <w:rFonts w:ascii="Aptos Display" w:hAnsi="Aptos Display"/>
+          <w:highlight w:val="yellow"/>
+          <w:lang w:val="en-CA"/>
+        </w:rPr>
+      </w:pPr>
+      <w:r>
+        <w:rPr>
+          <w:rFonts w:ascii="Aptos Display" w:hAnsi="Aptos Display"/>
+          <w:highlight w:val="yellow"/>
+          <w:lang w:val="en-CA"/>
+        </w:rPr>
+        <w:t>                "Fixed 1984: Self-enrol breaks student home page because evaluations are not created by it",</w:t>
+      </w:r>
+    </w:p>
+    <w:p>
+      <w:pPr>
+        <w:pStyle w:val="ListParagraph"/>
+        <w:rPr>
+          <w:rFonts w:ascii="Aptos Display" w:hAnsi="Aptos Display"/>
+          <w:highlight w:val="yellow"/>
+          <w:lang w:val="en-CA"/>
+        </w:rPr>
+      </w:pPr>
+      <w:r>
+        <w:rPr>
+          <w:rFonts w:ascii="Aptos Display" w:hAnsi="Aptos Display"/>
+          <w:highlight w:val="yellow"/>
+          <w:lang w:val="en-CA"/>
+        </w:rPr>
+        <w:t>                "Fixed 1990: Enrolment code breaks if the course name has white space type characters in the name",</w:t>
+      </w:r>
+    </w:p>
+    <w:p>
+      <w:pPr>
+        <w:pStyle w:val="ListParagraph"/>
+        <w:rPr>
+          <w:rFonts w:ascii="Aptos Display" w:hAnsi="Aptos Display"/>
+          <w:highlight w:val="yellow"/>
+          <w:lang w:val="en-CA"/>
+        </w:rPr>
+      </w:pPr>
+      <w:r>
+        <w:rPr>
+          <w:rFonts w:ascii="Aptos Display" w:hAnsi="Aptos Display"/>
+          <w:highlight w:val="yellow"/>
+          <w:lang w:val="en-CA"/>
+        </w:rPr>
+        <w:t>                "Fixed 1977: Overflow if words are too long when creating course competencies/criteria",</w:t>
+      </w:r>
+    </w:p>
+    <w:p>
+      <w:pPr>
+        <w:pStyle w:val="ListParagraph"/>
+        <w:rPr>
+          <w:rFonts w:ascii="Aptos Display" w:hAnsi="Aptos Display"/>
+          <w:highlight w:val="yellow"/>
+          <w:lang w:val="en-CA"/>
+        </w:rPr>
+      </w:pPr>
+      <w:r>
+        <w:rPr>
+          <w:rFonts w:ascii="Aptos Display" w:hAnsi="Aptos Display"/>
+          <w:highlight w:val="yellow"/>
+          <w:lang w:val="en-CA"/>
+        </w:rPr>
+        <w:t>                "Fixed 1979: Participants Assignment confirmation checkbox is styled weirdly on Safari (MacOS)",</w:t>
+      </w:r>
+    </w:p>
+    <w:p>
+      <w:pPr>
+        <w:pStyle w:val="ListParagraph"/>
+        <w:rPr>
+          <w:rFonts w:ascii="Aptos Display" w:hAnsi="Aptos Display"/>
+          <w:highlight w:val="yellow"/>
+          <w:lang w:val="en-CA"/>
+        </w:rPr>
+      </w:pPr>
+      <w:r>
+        <w:rPr>
+          <w:rFonts w:ascii="Aptos Display" w:hAnsi="Aptos Display"/>
+          <w:highlight w:val="yellow"/>
+          <w:lang w:val="en-CA"/>
+        </w:rPr>
+        <w:t>                "Fixed 1982: Images from the help page are outdated and do not show an exact representative of the system's state",</w:t>
+      </w:r>
+    </w:p>
+    <w:p>
+      <w:pPr>
+        <w:pStyle w:val="ListParagraph"/>
+        <w:rPr>
+          <w:rFonts w:ascii="Aptos Display" w:hAnsi="Aptos Display"/>
+          <w:highlight w:val="yellow"/>
+          <w:lang w:val="en-CA"/>
+        </w:rPr>
+      </w:pPr>
+      <w:r>
+        <w:rPr>
+          <w:rFonts w:ascii="Aptos Display" w:hAnsi="Aptos Display"/>
+          <w:highlight w:val="yellow"/>
+          <w:lang w:val="en-CA"/>
+        </w:rPr>
+        <w:t>                "Fixed 1957: Update release notes",</w:t>
+      </w:r>
+    </w:p>
+    <w:p>
+      <w:pPr>
+        <w:pStyle w:val="ListParagraph"/>
+        <w:rPr>
+          <w:rFonts w:ascii="Aptos Display" w:hAnsi="Aptos Display"/>
+          <w:highlight w:val="yellow"/>
+          <w:lang w:val="en-CA"/>
+        </w:rPr>
+      </w:pPr>
+      <w:r>
+        <w:rPr>
+          <w:rFonts w:ascii="Aptos Display" w:hAnsi="Aptos Display"/>
+          <w:highlight w:val="yellow"/>
+          <w:lang w:val="en-CA"/>
+        </w:rPr>
+        <w:t>                "Fixed 2040: Version information link in the footer doesn't reflect the reality",</w:t>
+      </w:r>
+    </w:p>
+    <w:p>
+      <w:pPr>
+        <w:pStyle w:val="ListParagraph"/>
+        <w:rPr>
+          <w:rFonts w:ascii="Aptos Display" w:hAnsi="Aptos Display"/>
+          <w:highlight w:val="yellow"/>
+          <w:lang w:val="en-CA"/>
+        </w:rPr>
+      </w:pPr>
+      <w:r>
+        <w:rPr>
+          <w:rFonts w:ascii="Aptos Display" w:hAnsi="Aptos Display"/>
+          <w:highlight w:val="yellow"/>
+          <w:lang w:val="en-CA"/>
+        </w:rPr>
+        <w:t>                "Fixed 2041: Inconsistent Manage buttons in the Manage Courses page for leads ",</w:t>
+      </w:r>
+    </w:p>
+    <w:p>
+      <w:pPr>
+        <w:pStyle w:val="ListParagraph"/>
+        <w:rPr>
+          <w:rFonts w:ascii="Aptos Display" w:hAnsi="Aptos Display"/>
+          <w:highlight w:val="yellow"/>
+          <w:lang w:val="en-CA"/>
+        </w:rPr>
+      </w:pPr>
+      <w:r>
+        <w:rPr>
+          <w:rFonts w:ascii="Aptos Display" w:hAnsi="Aptos Display"/>
+          <w:highlight w:val="yellow"/>
+          <w:lang w:val="en-CA"/>
+        </w:rPr>
+        <w:t>                "Fixed 2042: Submitting start/manage course run with an instructor or student user id works"</w:t>
+      </w:r>
+    </w:p>
+    <w:p>
+      <w:pPr>
+        <w:pStyle w:val="ListParagraph"/>
+        <w:rPr>
+          <w:rFonts w:ascii="Aptos Display" w:hAnsi="Aptos Display"/>
+          <w:highlight w:val="yellow"/>
+          <w:lang w:val="en-CA"/>
+        </w:rPr>
+      </w:pPr>
+      <w:r>
+        <w:rPr>
+          <w:rFonts w:ascii="Aptos Display" w:hAnsi="Aptos Display"/>
+          <w:highlight w:val="yellow"/>
+          <w:lang w:val="en-CA"/>
+        </w:rPr>
+        <w:t>            }</w:t>
+      </w:r>
+    </w:p>
+    <w:p>
+      <w:pPr>
+        <w:pStyle w:val="ListParagraph"/>
+        <w:rPr>
+          <w:rFonts w:ascii="Aptos Display" w:hAnsi="Aptos Display"/>
+          <w:highlight w:val="yellow"/>
+          <w:lang w:val="en-CA"/>
+        </w:rPr>
+      </w:pPr>
+      <w:r>
+        <w:rPr>
+          <w:rFonts w:ascii="Aptos Display" w:hAnsi="Aptos Display"/>
+          <w:highlight w:val="yellow"/>
+          <w:lang w:val="en-CA"/>
+        </w:rPr>
+        <w:t>        },</w:t>
+      </w:r>
+    </w:p>
+    <w:p>
+      <w:pPr>
+        <w:pStyle w:val="ListParagraph"/>
+        <w:rPr>
+          <w:rFonts w:ascii="Aptos Display" w:hAnsi="Aptos Display"/>
+        </w:rPr>
+      </w:pPr>
+      <w:r>
+        <w:rPr>
+          <w:rFonts w:ascii="Aptos Display" w:hAnsi="Aptos Display"/>
+          <w:highlight w:val="yellow"/>
+        </w:rPr>
+        <w:br/>
+        <w:t>HomeController.cs</w:t>
+      </w:r>
+    </w:p>
+    <w:p>
+      <w:pPr>
+        <w:pStyle w:val="ListParagraph"/>
+        <w:rPr>
+          <w:rFonts w:ascii="Aptos Display" w:hAnsi="Aptos Display"/>
+        </w:rPr>
+      </w:pPr>
     </w:p>
     <w:p>
       <w:pPr>
@@ -9378,6 +10261,7 @@
           <w:b/>
           <w:lang w:val="en-CA"/>
         </w:rPr>
+        <w:lastRenderedPageBreak/>
         <w:t>Branching and Merging</w:t>
       </w:r>
       <w:r>
@@ -9388,14 +10272,6 @@
         </w:rPr>
         <w:t xml:space="preserve"> (Group and Individual)</w:t>
       </w:r>
-    </w:p>
-    <w:p>
-      <w:pPr>
-        <w:rPr>
-          <w:rFonts w:ascii="Aptos Display" w:hAnsi="Aptos Display"/>
-          <w:lang w:val="en-CA"/>
-        </w:rPr>
-      </w:pPr>
     </w:p>
     <w:p>
       <w:pPr>
@@ -9431,7 +10307,7 @@
                     </pic:cNvPicPr>
                   </pic:nvPicPr>
                   <pic:blipFill>
-                    <a:blip r:embed="rId18" cstate="print">
+                    <a:blip r:embed="rId19" cstate="print">
                       <a:extLst>
                         <a:ext uri="{28A0092B-C50C-407E-A947-70E740481C1C}">
                           <a14:useLocalDpi xmlns:a14="http://schemas.microsoft.com/office/drawing/2010/main" val="0"/>
@@ -9490,7 +10366,7 @@
           <w:lang w:val="en-CA"/>
         </w:rPr>
       </w:pPr>
-      <w:hyperlink r:id="rId19" w:history="1">
+      <w:hyperlink r:id="rId20" w:history="1">
         <w:r>
           <w:rPr>
             <w:rStyle w:val="Hyperlink"/>
@@ -9506,7 +10382,7 @@
           <w:rFonts w:ascii="Aptos Display" w:hAnsi="Aptos Display"/>
           <w:lang w:val="en-CA"/>
         </w:rPr>
-        <w:t xml:space="preserve">.  </w:t>
+        <w:t xml:space="preserve">. </w:t>
       </w:r>
     </w:p>
     <w:p>
@@ -9538,6 +10414,182 @@
           <w:lang w:val="en-CA"/>
         </w:rPr>
       </w:pPr>
+      <w:r>
+        <w:rPr>
+          <w:rFonts w:ascii="Aptos Display" w:hAnsi="Aptos Display"/>
+          <w:lang w:val="en-CA"/>
+        </w:rPr>
+        <w:t>R</w:t>
+      </w:r>
+      <w:r>
+        <w:rPr>
+          <w:rFonts w:ascii="Aptos Display" w:hAnsi="Aptos Display"/>
+          <w:lang w:val="en-CA"/>
+        </w:rPr>
+        <w:t>amp up on Branching and Merging</w:t>
+      </w:r>
+      <w:r>
+        <w:rPr>
+          <w:rFonts w:ascii="Aptos Display" w:hAnsi="Aptos Display"/>
+          <w:lang w:val="en-CA"/>
+        </w:rPr>
+        <w:t xml:space="preserve">.  </w:t>
+      </w:r>
+      <w:r>
+        <w:rPr>
+          <w:rFonts w:ascii="Aptos Display" w:hAnsi="Aptos Display"/>
+          <w:b/>
+          <w:bCs/>
+          <w:lang w:val="en-CA"/>
+        </w:rPr>
+        <w:t>As a team</w:t>
+      </w:r>
+      <w:r>
+        <w:rPr>
+          <w:rFonts w:ascii="Aptos Display" w:hAnsi="Aptos Display"/>
+          <w:lang w:val="en-CA"/>
+        </w:rPr>
+        <w:t xml:space="preserve">, create one new branch from the latest/main branch called </w:t>
+      </w:r>
+      <w:r>
+        <w:rPr>
+          <w:rFonts w:ascii="Aptos Display" w:hAnsi="Aptos Display"/>
+          <w:i/>
+          <w:iCs/>
+          <w:lang w:val="en-CA"/>
+        </w:rPr>
+        <w:t>Project_</w:t>
+      </w:r>
+      <w:r>
+        <w:rPr>
+          <w:rFonts w:ascii="Aptos Display" w:hAnsi="Aptos Display"/>
+          <w:i/>
+          <w:iCs/>
+          <w:lang w:val="en-CA"/>
+        </w:rPr>
+        <w:t>F24</w:t>
+      </w:r>
+      <w:r>
+        <w:rPr>
+          <w:rFonts w:ascii="Aptos Display" w:hAnsi="Aptos Display"/>
+          <w:i/>
+          <w:iCs/>
+          <w:lang w:val="en-CA"/>
+        </w:rPr>
+        <w:t>_Dev</w:t>
+      </w:r>
+      <w:r>
+        <w:rPr>
+          <w:rFonts w:ascii="Aptos Display" w:hAnsi="Aptos Display"/>
+          <w:lang w:val="en-CA"/>
+        </w:rPr>
+        <w:t xml:space="preserve">.  </w:t>
+      </w:r>
+      <w:r>
+        <w:rPr>
+          <w:rFonts w:ascii="Aptos Display" w:hAnsi="Aptos Display"/>
+          <w:lang w:val="en-CA"/>
+        </w:rPr>
+        <w:t xml:space="preserve">We will use this as the team development branch for the term.  </w:t>
+      </w:r>
+      <w:r>
+        <w:rPr>
+          <w:rFonts w:ascii="Aptos Display" w:hAnsi="Aptos Display"/>
+          <w:lang w:val="en-CA"/>
+        </w:rPr>
+        <w:t xml:space="preserve">Then, </w:t>
+      </w:r>
+      <w:r>
+        <w:rPr>
+          <w:rFonts w:ascii="Aptos Display" w:hAnsi="Aptos Display"/>
+          <w:lang w:val="en-CA"/>
+        </w:rPr>
+        <w:t>everyone</w:t>
+      </w:r>
+      <w:r>
+        <w:rPr>
+          <w:rFonts w:ascii="Aptos Display" w:hAnsi="Aptos Display"/>
+          <w:lang w:val="en-CA"/>
+        </w:rPr>
+        <w:t xml:space="preserve"> should create their own development branch from that branch called </w:t>
+      </w:r>
+      <w:r>
+        <w:rPr>
+          <w:rFonts w:ascii="Aptos Display" w:hAnsi="Aptos Display"/>
+          <w:lang w:val="en-CA"/>
+        </w:rPr>
+        <w:t>…_user</w:t>
+      </w:r>
+      <w:r>
+        <w:rPr>
+          <w:rFonts w:ascii="Aptos Display" w:hAnsi="Aptos Display"/>
+          <w:lang w:val="en-CA"/>
+        </w:rPr>
+        <w:t>n</w:t>
+      </w:r>
+      <w:r>
+        <w:rPr>
+          <w:rFonts w:ascii="Aptos Display" w:hAnsi="Aptos Display"/>
+          <w:lang w:val="en-CA"/>
+        </w:rPr>
+        <w:t xml:space="preserve">ame.  For example, for me it would be </w:t>
+      </w:r>
+      <w:r>
+        <w:rPr>
+          <w:rFonts w:ascii="Aptos Display" w:hAnsi="Aptos Display"/>
+          <w:lang w:val="en-CA"/>
+        </w:rPr>
+        <w:t>Nursing</w:t>
+      </w:r>
+      <w:r>
+        <w:rPr>
+          <w:rFonts w:ascii="Aptos Display" w:hAnsi="Aptos Display"/>
+          <w:lang w:val="en-CA"/>
+        </w:rPr>
+        <w:t>_</w:t>
+      </w:r>
+      <w:r>
+        <w:rPr>
+          <w:rFonts w:ascii="Aptos Display" w:hAnsi="Aptos Display"/>
+          <w:lang w:val="en-CA"/>
+        </w:rPr>
+        <w:t>F24</w:t>
+      </w:r>
+      <w:r>
+        <w:rPr>
+          <w:rFonts w:ascii="Aptos Display" w:hAnsi="Aptos Display"/>
+          <w:lang w:val="en-CA"/>
+        </w:rPr>
+        <w:t>_</w:t>
+      </w:r>
+      <w:r>
+        <w:rPr>
+          <w:rFonts w:ascii="Aptos Display" w:hAnsi="Aptos Display"/>
+          <w:lang w:val="en-CA"/>
+        </w:rPr>
+        <w:t>Dev_</w:t>
+      </w:r>
+      <w:r>
+        <w:rPr>
+          <w:rFonts w:ascii="Aptos Display" w:hAnsi="Aptos Display"/>
+          <w:lang w:val="en-CA"/>
+        </w:rPr>
+        <w:t>RChan</w:t>
+      </w:r>
+      <w:r>
+        <w:rPr>
+          <w:rFonts w:ascii="Aptos Display" w:hAnsi="Aptos Display"/>
+          <w:lang w:val="en-CA"/>
+        </w:rPr>
+        <w:t>, etc</w:t>
+      </w:r>
+      <w:r>
+        <w:rPr>
+          <w:rFonts w:ascii="Aptos Display" w:hAnsi="Aptos Display"/>
+          <w:lang w:val="en-CA"/>
+        </w:rPr>
+        <w:t>.</w:t>
+      </w:r>
     </w:p>
     <w:p>
       <w:pPr>
@@ -9548,168 +10600,6 @@
           <w:lang w:val="en-CA"/>
         </w:rPr>
       </w:pPr>
-      <w:r>
-        <w:rPr>
-          <w:rFonts w:ascii="Aptos Display" w:hAnsi="Aptos Display"/>
-          <w:lang w:val="en-CA"/>
-        </w:rPr>
-        <w:t>R</w:t>
-      </w:r>
-      <w:r>
-        <w:rPr>
-          <w:rFonts w:ascii="Aptos Display" w:hAnsi="Aptos Display"/>
-          <w:lang w:val="en-CA"/>
-        </w:rPr>
-        <w:t>amp up on Branching and Merging</w:t>
-      </w:r>
-      <w:r>
-        <w:rPr>
-          <w:rFonts w:ascii="Aptos Display" w:hAnsi="Aptos Display"/>
-          <w:lang w:val="en-CA"/>
-        </w:rPr>
-        <w:t xml:space="preserve">.  </w:t>
-      </w:r>
-      <w:r>
-        <w:rPr>
-          <w:rFonts w:ascii="Aptos Display" w:hAnsi="Aptos Display"/>
-          <w:b/>
-          <w:bCs/>
-          <w:lang w:val="en-CA"/>
-        </w:rPr>
-        <w:t>As a team</w:t>
-      </w:r>
-      <w:r>
-        <w:rPr>
-          <w:rFonts w:ascii="Aptos Display" w:hAnsi="Aptos Display"/>
-          <w:lang w:val="en-CA"/>
-        </w:rPr>
-        <w:t xml:space="preserve">, create one new branch from the latest/main branch called </w:t>
-      </w:r>
-      <w:r>
-        <w:rPr>
-          <w:rFonts w:ascii="Aptos Display" w:hAnsi="Aptos Display"/>
-          <w:i/>
-          <w:iCs/>
-          <w:lang w:val="en-CA"/>
-        </w:rPr>
-        <w:t>Project_</w:t>
-      </w:r>
-      <w:r>
-        <w:rPr>
-          <w:rFonts w:ascii="Aptos Display" w:hAnsi="Aptos Display"/>
-          <w:i/>
-          <w:iCs/>
-          <w:lang w:val="en-CA"/>
-        </w:rPr>
-        <w:t>F24</w:t>
-      </w:r>
-      <w:r>
-        <w:rPr>
-          <w:rFonts w:ascii="Aptos Display" w:hAnsi="Aptos Display"/>
-          <w:i/>
-          <w:iCs/>
-          <w:lang w:val="en-CA"/>
-        </w:rPr>
-        <w:t>_Dev</w:t>
-      </w:r>
-      <w:r>
-        <w:rPr>
-          <w:rFonts w:ascii="Aptos Display" w:hAnsi="Aptos Display"/>
-          <w:lang w:val="en-CA"/>
-        </w:rPr>
-        <w:t xml:space="preserve">.  </w:t>
-      </w:r>
-      <w:r>
-        <w:rPr>
-          <w:rFonts w:ascii="Aptos Display" w:hAnsi="Aptos Display"/>
-          <w:lang w:val="en-CA"/>
-        </w:rPr>
-        <w:t xml:space="preserve">We will use this as the team development branch for the term.  </w:t>
-      </w:r>
-      <w:r>
-        <w:rPr>
-          <w:rFonts w:ascii="Aptos Display" w:hAnsi="Aptos Display"/>
-          <w:lang w:val="en-CA"/>
-        </w:rPr>
-        <w:t xml:space="preserve">Then, each individual should create their own development branch from that branch called </w:t>
-      </w:r>
-      <w:r>
-        <w:rPr>
-          <w:rFonts w:ascii="Aptos Display" w:hAnsi="Aptos Display"/>
-          <w:lang w:val="en-CA"/>
-        </w:rPr>
-        <w:t>…_user</w:t>
-      </w:r>
-      <w:r>
-        <w:rPr>
-          <w:rFonts w:ascii="Aptos Display" w:hAnsi="Aptos Display"/>
-          <w:lang w:val="en-CA"/>
-        </w:rPr>
-        <w:t>n</w:t>
-      </w:r>
-      <w:r>
-        <w:rPr>
-          <w:rFonts w:ascii="Aptos Display" w:hAnsi="Aptos Display"/>
-          <w:lang w:val="en-CA"/>
-        </w:rPr>
-        <w:t xml:space="preserve">ame.  For example, for me it would be </w:t>
-      </w:r>
-      <w:r>
-        <w:rPr>
-          <w:rFonts w:ascii="Aptos Display" w:hAnsi="Aptos Display"/>
-          <w:lang w:val="en-CA"/>
-        </w:rPr>
-        <w:t>Nursing</w:t>
-      </w:r>
-      <w:r>
-        <w:rPr>
-          <w:rFonts w:ascii="Aptos Display" w:hAnsi="Aptos Display"/>
-          <w:lang w:val="en-CA"/>
-        </w:rPr>
-        <w:t>_</w:t>
-      </w:r>
-      <w:r>
-        <w:rPr>
-          <w:rFonts w:ascii="Aptos Display" w:hAnsi="Aptos Display"/>
-          <w:lang w:val="en-CA"/>
-        </w:rPr>
-        <w:t>F24</w:t>
-      </w:r>
-      <w:r>
-        <w:rPr>
-          <w:rFonts w:ascii="Aptos Display" w:hAnsi="Aptos Display"/>
-          <w:lang w:val="en-CA"/>
-        </w:rPr>
-        <w:t>_</w:t>
-      </w:r>
-      <w:r>
-        <w:rPr>
-          <w:rFonts w:ascii="Aptos Display" w:hAnsi="Aptos Display"/>
-          <w:lang w:val="en-CA"/>
-        </w:rPr>
-        <w:t>Dev_</w:t>
-      </w:r>
-      <w:r>
-        <w:rPr>
-          <w:rFonts w:ascii="Aptos Display" w:hAnsi="Aptos Display"/>
-          <w:lang w:val="en-CA"/>
-        </w:rPr>
-        <w:t>RChan</w:t>
-      </w:r>
-      <w:r>
-        <w:rPr>
-          <w:rFonts w:ascii="Aptos Display" w:hAnsi="Aptos Display"/>
-          <w:lang w:val="en-CA"/>
-        </w:rPr>
-        <w:t>, etc</w:t>
-      </w:r>
-      <w:r>
-        <w:rPr>
-          <w:rFonts w:ascii="Aptos Display" w:hAnsi="Aptos Display"/>
-          <w:lang w:val="en-CA"/>
-        </w:rPr>
-        <w:t>.</w:t>
-      </w:r>
     </w:p>
     <w:p>
       <w:pPr>
@@ -9720,6 +10610,20 @@
           <w:lang w:val="en-CA"/>
         </w:rPr>
       </w:pPr>
+      <w:r>
+        <w:rPr>
+          <w:rFonts w:ascii="Aptos Display" w:hAnsi="Aptos Display"/>
+          <w:lang w:val="en-CA"/>
+        </w:rPr>
+        <w:t>Explain your branch strategy and s</w:t>
+      </w:r>
+      <w:r>
+        <w:rPr>
+          <w:rFonts w:ascii="Aptos Display" w:hAnsi="Aptos Display"/>
+          <w:lang w:val="en-CA"/>
+        </w:rPr>
+        <w:t>how a snapshot of the branches below:</w:t>
+      </w:r>
     </w:p>
     <w:p>
       <w:pPr>
@@ -9730,20 +10634,6 @@
           <w:lang w:val="en-CA"/>
         </w:rPr>
       </w:pPr>
-      <w:r>
-        <w:rPr>
-          <w:rFonts w:ascii="Aptos Display" w:hAnsi="Aptos Display"/>
-          <w:lang w:val="en-CA"/>
-        </w:rPr>
-        <w:t>Explain your branch strategy and s</w:t>
-      </w:r>
-      <w:r>
-        <w:rPr>
-          <w:rFonts w:ascii="Aptos Display" w:hAnsi="Aptos Display"/>
-          <w:lang w:val="en-CA"/>
-        </w:rPr>
-        <w:t>how a snapshot of the branches below:</w:t>
-      </w:r>
     </w:p>
     <w:p>
       <w:pPr>
@@ -9754,6 +10644,47 @@
           <w:lang w:val="en-CA"/>
         </w:rPr>
       </w:pPr>
+      <w:r>
+        <w:rPr>
+          <w:rFonts w:ascii="Aptos Display" w:hAnsi="Aptos Display"/>
+          <w:highlight w:val="yellow"/>
+          <w:lang w:val="en-CA"/>
+        </w:rPr>
+        <w:t xml:space="preserve">We’re going to have the golden F24_Dev branch that we will merge into at the end of each sprint. During a sprint were going to make a branch and then make more branches off that sprint for our tasks and merge them until our sprint is over, that sprint is then merged and demo’d for the client at the end of the sprint with the new merges. At the end of the </w:t>
+      </w:r>
+      <w:r>
+        <w:rPr>
+          <w:rFonts w:ascii="Aptos Display" w:hAnsi="Aptos Display"/>
+          <w:highlight w:val="yellow"/>
+          <w:lang w:val="en-CA"/>
+        </w:rPr>
+        <w:t>year,</w:t>
+      </w:r>
+      <w:r>
+        <w:rPr>
+          <w:rFonts w:ascii="Aptos Display" w:hAnsi="Aptos Display"/>
+          <w:highlight w:val="yellow"/>
+          <w:lang w:val="en-CA"/>
+        </w:rPr>
+        <w:t xml:space="preserve"> we will merge into main, but we will have a backup of the current state of the main to not upset last year’s 3</w:t>
+      </w:r>
+      <w:r>
+        <w:rPr>
+          <w:rFonts w:ascii="Aptos Display" w:hAnsi="Aptos Display"/>
+          <w:highlight w:val="yellow"/>
+          <w:vertAlign w:val="superscript"/>
+          <w:lang w:val="en-CA"/>
+        </w:rPr>
+        <w:t>rd</w:t>
+      </w:r>
+      <w:r>
+        <w:rPr>
+          <w:rFonts w:ascii="Aptos Display" w:hAnsi="Aptos Display"/>
+          <w:highlight w:val="yellow"/>
+          <w:lang w:val="en-CA"/>
+        </w:rPr>
+        <w:t xml:space="preserve"> years.</w:t>
+      </w:r>
     </w:p>
     <w:p>
       <w:pPr>
@@ -9797,7 +10728,7 @@
                     </pic:cNvPicPr>
                   </pic:nvPicPr>
                   <pic:blipFill>
-                    <a:blip r:embed="rId20" cstate="print">
+                    <a:blip r:embed="rId21" cstate="print">
                       <a:extLst>
                         <a:ext uri="{28A0092B-C50C-407E-A947-70E740481C1C}">
                           <a14:useLocalDpi xmlns:a14="http://schemas.microsoft.com/office/drawing/2010/main" val="0"/>
@@ -9882,6 +10813,7 @@
           <w:rFonts w:ascii="Aptos Display" w:hAnsi="Aptos Display"/>
           <w:lang w:val="en-CA"/>
         </w:rPr>
+        <w:lastRenderedPageBreak/>
         <w:t xml:space="preserve">Update your </w:t>
       </w:r>
       <w:r>
@@ -10155,8 +11087,17 @@
           <w:rFonts w:ascii="Aptos Display" w:hAnsi="Aptos Display"/>
           <w:lang w:val="en-CA"/>
         </w:rPr>
-        <w:t>Understand the application’s purpose and basic functionalities;</w:t>
-      </w:r>
+        <w:t xml:space="preserve">Understand the application’s purpose and basic </w:t>
+      </w:r>
+      <w:proofErr w:type="gramStart"/>
+      <w:r>
+        <w:rPr>
+          <w:rFonts w:ascii="Aptos Display" w:hAnsi="Aptos Display"/>
+          <w:lang w:val="en-CA"/>
+        </w:rPr>
+        <w:t>functionalities;</w:t>
+      </w:r>
+      <w:proofErr w:type="gramEnd"/>
     </w:p>
     <w:p>
       <w:pPr>
@@ -10175,8 +11116,17 @@
           <w:rFonts w:ascii="Aptos Display" w:hAnsi="Aptos Display"/>
           <w:lang w:val="en-CA"/>
         </w:rPr>
-        <w:t>Review the existing product backlog;</w:t>
-      </w:r>
+        <w:t xml:space="preserve">Review the existing product </w:t>
+      </w:r>
+      <w:proofErr w:type="gramStart"/>
+      <w:r>
+        <w:rPr>
+          <w:rFonts w:ascii="Aptos Display" w:hAnsi="Aptos Display"/>
+          <w:lang w:val="en-CA"/>
+        </w:rPr>
+        <w:t>backlog;</w:t>
+      </w:r>
+      <w:proofErr w:type="gramEnd"/>
     </w:p>
     <w:p>
       <w:pPr>
@@ -10566,12 +11516,21 @@
                 <w:lang w:val="en-CA"/>
               </w:rPr>
             </w:pPr>
-            <w:r>
-              <w:rPr>
-                <w:rFonts w:ascii="Aptos Display" w:hAnsi="Aptos Display"/>
-                <w:lang w:val="en-CA"/>
-              </w:rPr>
-              <w:t>Maint. Type</w:t>
+            <w:proofErr w:type="spellStart"/>
+            <w:r>
+              <w:rPr>
+                <w:rFonts w:ascii="Aptos Display" w:hAnsi="Aptos Display"/>
+                <w:lang w:val="en-CA"/>
+              </w:rPr>
+              <w:t>Maint</w:t>
+            </w:r>
+            <w:proofErr w:type="spellEnd"/>
+            <w:r>
+              <w:rPr>
+                <w:rFonts w:ascii="Aptos Display" w:hAnsi="Aptos Display"/>
+                <w:lang w:val="en-CA"/>
+              </w:rPr>
+              <w:t>. Type</w:t>
             </w:r>
           </w:p>
         </w:tc>
@@ -12539,7 +13498,29 @@
                 <w:szCs w:val="22"/>
                 <w:lang w:val="en-CA" w:eastAsia="en-CA"/>
               </w:rPr>
-              <w:t>3.  Questions i and ii</w:t>
+              <w:t xml:space="preserve">3.  Questions </w:t>
+            </w:r>
+            <w:proofErr w:type="spellStart"/>
+            <w:r>
+              <w:rPr>
+                <w:rFonts w:ascii="Aptos Display" w:hAnsi="Aptos Display" w:cs="Calibri"/>
+                <w:color w:val="000000"/>
+                <w:sz w:val="22"/>
+                <w:szCs w:val="22"/>
+                <w:lang w:val="en-CA" w:eastAsia="en-CA"/>
+              </w:rPr>
+              <w:t>i</w:t>
+            </w:r>
+            <w:proofErr w:type="spellEnd"/>
+            <w:r>
+              <w:rPr>
+                <w:rFonts w:ascii="Aptos Display" w:hAnsi="Aptos Display" w:cs="Calibri"/>
+                <w:color w:val="000000"/>
+                <w:sz w:val="22"/>
+                <w:szCs w:val="22"/>
+                <w:lang w:val="en-CA" w:eastAsia="en-CA"/>
+              </w:rPr>
+              <w:t xml:space="preserve"> and ii</w:t>
             </w:r>
           </w:p>
         </w:tc>
@@ -13896,6 +14877,7 @@
                 <w:szCs w:val="22"/>
                 <w:lang w:val="en-CA" w:eastAsia="en-CA"/>
               </w:rPr>
+              <w:lastRenderedPageBreak/>
               <w:t>Proper submission, English</w:t>
             </w:r>
             <w:r>
@@ -14045,9 +15027,9 @@
       </w:pPr>
     </w:p>
     <w:sectPr>
-      <w:headerReference w:type="even" r:id="rId21"/>
-      <w:footerReference w:type="even" r:id="rId22"/>
-      <w:footerReference w:type="default" r:id="rId23"/>
+      <w:headerReference w:type="even" r:id="rId22"/>
+      <w:footerReference w:type="even" r:id="rId23"/>
+      <w:footerReference w:type="default" r:id="rId24"/>
       <w:type w:val="continuous"/>
       <w:pgSz w:w="12240" w:h="15840" w:code="1"/>
       <w:pgMar w:top="1440" w:right="1440" w:bottom="1440" w:left="1440" w:header="806" w:footer="202" w:gutter="0"/>
@@ -14060,7 +15042,7 @@
 </file>
 
 <file path=word/endnotes.xml><?xml version="1.0" encoding="utf-8"?>
-<w:endnotes xmlns:wpc="http://schemas.microsoft.com/office/word/2010/wordprocessingCanvas" xmlns:cx="http://schemas.microsoft.com/office/drawing/2014/chartex" xmlns:cx1="http://schemas.microsoft.com/office/drawing/2015/9/8/chartex" xmlns:cx2="http://schemas.microsoft.com/office/drawing/2015/10/21/chartex" xmlns:cx3="http://schemas.microsoft.com/office/drawing/2016/5/9/chartex" xmlns:cx4="http://schemas.microsoft.com/office/drawing/2016/5/10/chartex" xmlns:cx5="http://schemas.microsoft.com/office/drawing/2016/5/11/chartex" xmlns:cx6="http://schemas.microsoft.com/office/drawing/2016/5/12/chartex" xmlns:cx7="http://schemas.microsoft.com/office/drawing/2016/5/13/chartex" xmlns:cx8="http://schemas.microsoft.com/office/drawing/2016/5/14/chartex" xmlns:mc="http://schemas.openxmlformats.org/markup-compatibility/2006" xmlns:aink="http://schemas.microsoft.com/office/drawing/2016/ink" xmlns:am3d="http://schemas.microsoft.com/office/drawing/2017/model3d" xmlns:o="urn:schemas-microsoft-com:office:office" xmlns:oel="http://schemas.microsoft.com/office/2019/extlst" xmlns:r="http://schemas.openxmlformats.org/officeDocument/2006/relationships" xmlns:m="http://schemas.openxmlformats.org/officeDocument/2006/math" xmlns:v="urn:schemas-microsoft-com:vml" xmlns:wp14="http://schemas.microsoft.com/office/word/2010/wordprocessingDrawing" xmlns:wp="http://schemas.openxmlformats.org/drawingml/2006/wordprocessingDrawing" xmlns:w10="urn:schemas-microsoft-com:office:word" xmlns:w="http://schemas.openxmlformats.org/wordprocessingml/2006/main" xmlns:w14="http://schemas.microsoft.com/office/word/2010/wordml" xmlns:w15="http://schemas.microsoft.com/office/word/2012/wordml" xmlns:w16cex="http://schemas.microsoft.com/office/word/2018/wordml/cex" xmlns:w16cid="http://schemas.microsoft.com/office/word/2016/wordml/cid" xmlns:w16="http://schemas.microsoft.com/office/word/2018/wordml" xmlns:w16sdtdh="http://schemas.microsoft.com/office/word/2020/wordml/sdtdatahash" xmlns:w16se="http://schemas.microsoft.com/office/word/2015/wordml/symex" xmlns:wpg="http://schemas.microsoft.com/office/word/2010/wordprocessingGroup" xmlns:wpi="http://schemas.microsoft.com/office/word/2010/wordprocessingInk" xmlns:wne="http://schemas.microsoft.com/office/word/2006/wordml" xmlns:wps="http://schemas.microsoft.com/office/word/2010/wordprocessingShape" mc:Ignorable="w14 w15 w16se w16cid w16 w16cex w16sdtdh wp14">
+<w:endnotes xmlns:wpc="http://schemas.microsoft.com/office/word/2010/wordprocessingCanvas" xmlns:cx="http://schemas.microsoft.com/office/drawing/2014/chartex" xmlns:cx1="http://schemas.microsoft.com/office/drawing/2015/9/8/chartex" xmlns:cx2="http://schemas.microsoft.com/office/drawing/2015/10/21/chartex" xmlns:cx3="http://schemas.microsoft.com/office/drawing/2016/5/9/chartex" xmlns:cx4="http://schemas.microsoft.com/office/drawing/2016/5/10/chartex" xmlns:cx5="http://schemas.microsoft.com/office/drawing/2016/5/11/chartex" xmlns:cx6="http://schemas.microsoft.com/office/drawing/2016/5/12/chartex" xmlns:cx7="http://schemas.microsoft.com/office/drawing/2016/5/13/chartex" xmlns:cx8="http://schemas.microsoft.com/office/drawing/2016/5/14/chartex" xmlns:mc="http://schemas.openxmlformats.org/markup-compatibility/2006" xmlns:aink="http://schemas.microsoft.com/office/drawing/2016/ink" xmlns:am3d="http://schemas.microsoft.com/office/drawing/2017/model3d" xmlns:o="urn:schemas-microsoft-com:office:office" xmlns:oel="http://schemas.microsoft.com/office/2019/extlst" xmlns:r="http://schemas.openxmlformats.org/officeDocument/2006/relationships" xmlns:m="http://schemas.openxmlformats.org/officeDocument/2006/math" xmlns:v="urn:schemas-microsoft-com:vml" xmlns:wp14="http://schemas.microsoft.com/office/word/2010/wordprocessingDrawing" xmlns:wp="http://schemas.openxmlformats.org/drawingml/2006/wordprocessingDrawing" xmlns:w10="urn:schemas-microsoft-com:office:word" xmlns:w="http://schemas.openxmlformats.org/wordprocessingml/2006/main" xmlns:w14="http://schemas.microsoft.com/office/word/2010/wordml" xmlns:w15="http://schemas.microsoft.com/office/word/2012/wordml" xmlns:w16cex="http://schemas.microsoft.com/office/word/2018/wordml/cex" xmlns:w16cid="http://schemas.microsoft.com/office/word/2016/wordml/cid" xmlns:w16="http://schemas.microsoft.com/office/word/2018/wordml" xmlns:w16du="http://schemas.microsoft.com/office/word/2023/wordml/word16du" xmlns:w16sdtdh="http://schemas.microsoft.com/office/word/2020/wordml/sdtdatahash" xmlns:w16se="http://schemas.microsoft.com/office/word/2015/wordml/symex" xmlns:wpg="http://schemas.microsoft.com/office/word/2010/wordprocessingGroup" xmlns:wpi="http://schemas.microsoft.com/office/word/2010/wordprocessingInk" xmlns:wne="http://schemas.microsoft.com/office/word/2006/wordml" xmlns:wps="http://schemas.microsoft.com/office/word/2010/wordprocessingShape" mc:Ignorable="w14 w15 w16se w16cid w16 w16cex w16sdtdh w16du wp14">
   <w:endnote w:type="separator" w:id="-1">
     <w:p>
       <w:r>
@@ -14079,7 +15061,7 @@
 </file>
 
 <file path=word/footer1.xml><?xml version="1.0" encoding="utf-8"?>
-<w:ftr xmlns:wpc="http://schemas.microsoft.com/office/word/2010/wordprocessingCanvas" xmlns:cx="http://schemas.microsoft.com/office/drawing/2014/chartex" xmlns:cx1="http://schemas.microsoft.com/office/drawing/2015/9/8/chartex" xmlns:cx2="http://schemas.microsoft.com/office/drawing/2015/10/21/chartex" xmlns:cx3="http://schemas.microsoft.com/office/drawing/2016/5/9/chartex" xmlns:cx4="http://schemas.microsoft.com/office/drawing/2016/5/10/chartex" xmlns:cx5="http://schemas.microsoft.com/office/drawing/2016/5/11/chartex" xmlns:cx6="http://schemas.microsoft.com/office/drawing/2016/5/12/chartex" xmlns:cx7="http://schemas.microsoft.com/office/drawing/2016/5/13/chartex" xmlns:cx8="http://schemas.microsoft.com/office/drawing/2016/5/14/chartex" xmlns:mc="http://schemas.openxmlformats.org/markup-compatibility/2006" xmlns:aink="http://schemas.microsoft.com/office/drawing/2016/ink" xmlns:am3d="http://schemas.microsoft.com/office/drawing/2017/model3d" xmlns:o="urn:schemas-microsoft-com:office:office" xmlns:oel="http://schemas.microsoft.com/office/2019/extlst" xmlns:r="http://schemas.openxmlformats.org/officeDocument/2006/relationships" xmlns:m="http://schemas.openxmlformats.org/officeDocument/2006/math" xmlns:v="urn:schemas-microsoft-com:vml" xmlns:wp14="http://schemas.microsoft.com/office/word/2010/wordprocessingDrawing" xmlns:wp="http://schemas.openxmlformats.org/drawingml/2006/wordprocessingDrawing" xmlns:w10="urn:schemas-microsoft-com:office:word" xmlns:w="http://schemas.openxmlformats.org/wordprocessingml/2006/main" xmlns:w14="http://schemas.microsoft.com/office/word/2010/wordml" xmlns:w15="http://schemas.microsoft.com/office/word/2012/wordml" xmlns:w16cex="http://schemas.microsoft.com/office/word/2018/wordml/cex" xmlns:w16cid="http://schemas.microsoft.com/office/word/2016/wordml/cid" xmlns:w16="http://schemas.microsoft.com/office/word/2018/wordml" xmlns:w16sdtdh="http://schemas.microsoft.com/office/word/2020/wordml/sdtdatahash" xmlns:w16se="http://schemas.microsoft.com/office/word/2015/wordml/symex" xmlns:wpg="http://schemas.microsoft.com/office/word/2010/wordprocessingGroup" xmlns:wpi="http://schemas.microsoft.com/office/word/2010/wordprocessingInk" xmlns:wne="http://schemas.microsoft.com/office/word/2006/wordml" xmlns:wps="http://schemas.microsoft.com/office/word/2010/wordprocessingShape" mc:Ignorable="w14 w15 w16se w16cid w16 w16cex w16sdtdh wp14">
+<w:ftr xmlns:wpc="http://schemas.microsoft.com/office/word/2010/wordprocessingCanvas" xmlns:cx="http://schemas.microsoft.com/office/drawing/2014/chartex" xmlns:cx1="http://schemas.microsoft.com/office/drawing/2015/9/8/chartex" xmlns:cx2="http://schemas.microsoft.com/office/drawing/2015/10/21/chartex" xmlns:cx3="http://schemas.microsoft.com/office/drawing/2016/5/9/chartex" xmlns:cx4="http://schemas.microsoft.com/office/drawing/2016/5/10/chartex" xmlns:cx5="http://schemas.microsoft.com/office/drawing/2016/5/11/chartex" xmlns:cx6="http://schemas.microsoft.com/office/drawing/2016/5/12/chartex" xmlns:cx7="http://schemas.microsoft.com/office/drawing/2016/5/13/chartex" xmlns:cx8="http://schemas.microsoft.com/office/drawing/2016/5/14/chartex" xmlns:mc="http://schemas.openxmlformats.org/markup-compatibility/2006" xmlns:aink="http://schemas.microsoft.com/office/drawing/2016/ink" xmlns:am3d="http://schemas.microsoft.com/office/drawing/2017/model3d" xmlns:o="urn:schemas-microsoft-com:office:office" xmlns:oel="http://schemas.microsoft.com/office/2019/extlst" xmlns:r="http://schemas.openxmlformats.org/officeDocument/2006/relationships" xmlns:m="http://schemas.openxmlformats.org/officeDocument/2006/math" xmlns:v="urn:schemas-microsoft-com:vml" xmlns:wp14="http://schemas.microsoft.com/office/word/2010/wordprocessingDrawing" xmlns:wp="http://schemas.openxmlformats.org/drawingml/2006/wordprocessingDrawing" xmlns:w10="urn:schemas-microsoft-com:office:word" xmlns:w="http://schemas.openxmlformats.org/wordprocessingml/2006/main" xmlns:w14="http://schemas.microsoft.com/office/word/2010/wordml" xmlns:w15="http://schemas.microsoft.com/office/word/2012/wordml" xmlns:w16cex="http://schemas.microsoft.com/office/word/2018/wordml/cex" xmlns:w16cid="http://schemas.microsoft.com/office/word/2016/wordml/cid" xmlns:w16="http://schemas.microsoft.com/office/word/2018/wordml" xmlns:w16du="http://schemas.microsoft.com/office/word/2023/wordml/word16du" xmlns:w16sdtdh="http://schemas.microsoft.com/office/word/2020/wordml/sdtdatahash" xmlns:w16se="http://schemas.microsoft.com/office/word/2015/wordml/symex" xmlns:wpg="http://schemas.microsoft.com/office/word/2010/wordprocessingGroup" xmlns:wpi="http://schemas.microsoft.com/office/word/2010/wordprocessingInk" xmlns:wne="http://schemas.microsoft.com/office/word/2006/wordml" xmlns:wps="http://schemas.microsoft.com/office/word/2010/wordprocessingShape" mc:Ignorable="w14 w15 w16se w16cid w16 w16cex w16sdtdh w16du wp14">
   <w:p>
     <w:pPr>
       <w:pStyle w:val="Footer"/>
@@ -14090,7 +15072,7 @@
 </file>
 
 <file path=word/footer2.xml><?xml version="1.0" encoding="utf-8"?>
-<w:ftr xmlns:wpc="http://schemas.microsoft.com/office/word/2010/wordprocessingCanvas" xmlns:cx="http://schemas.microsoft.com/office/drawing/2014/chartex" xmlns:cx1="http://schemas.microsoft.com/office/drawing/2015/9/8/chartex" xmlns:cx2="http://schemas.microsoft.com/office/drawing/2015/10/21/chartex" xmlns:cx3="http://schemas.microsoft.com/office/drawing/2016/5/9/chartex" xmlns:cx4="http://schemas.microsoft.com/office/drawing/2016/5/10/chartex" xmlns:cx5="http://schemas.microsoft.com/office/drawing/2016/5/11/chartex" xmlns:cx6="http://schemas.microsoft.com/office/drawing/2016/5/12/chartex" xmlns:cx7="http://schemas.microsoft.com/office/drawing/2016/5/13/chartex" xmlns:cx8="http://schemas.microsoft.com/office/drawing/2016/5/14/chartex" xmlns:mc="http://schemas.openxmlformats.org/markup-compatibility/2006" xmlns:aink="http://schemas.microsoft.com/office/drawing/2016/ink" xmlns:am3d="http://schemas.microsoft.com/office/drawing/2017/model3d" xmlns:o="urn:schemas-microsoft-com:office:office" xmlns:oel="http://schemas.microsoft.com/office/2019/extlst" xmlns:r="http://schemas.openxmlformats.org/officeDocument/2006/relationships" xmlns:m="http://schemas.openxmlformats.org/officeDocument/2006/math" xmlns:v="urn:schemas-microsoft-com:vml" xmlns:wp14="http://schemas.microsoft.com/office/word/2010/wordprocessingDrawing" xmlns:wp="http://schemas.openxmlformats.org/drawingml/2006/wordprocessingDrawing" xmlns:w10="urn:schemas-microsoft-com:office:word" xmlns:w="http://schemas.openxmlformats.org/wordprocessingml/2006/main" xmlns:w14="http://schemas.microsoft.com/office/word/2010/wordml" xmlns:w15="http://schemas.microsoft.com/office/word/2012/wordml" xmlns:w16cex="http://schemas.microsoft.com/office/word/2018/wordml/cex" xmlns:w16cid="http://schemas.microsoft.com/office/word/2016/wordml/cid" xmlns:w16="http://schemas.microsoft.com/office/word/2018/wordml" xmlns:w16sdtdh="http://schemas.microsoft.com/office/word/2020/wordml/sdtdatahash" xmlns:w16se="http://schemas.microsoft.com/office/word/2015/wordml/symex" xmlns:wpg="http://schemas.microsoft.com/office/word/2010/wordprocessingGroup" xmlns:wpi="http://schemas.microsoft.com/office/word/2010/wordprocessingInk" xmlns:wne="http://schemas.microsoft.com/office/word/2006/wordml" xmlns:wps="http://schemas.microsoft.com/office/word/2010/wordprocessingShape" mc:Ignorable="w14 w15 w16se w16cid w16 w16cex w16sdtdh wp14">
+<w:ftr xmlns:wpc="http://schemas.microsoft.com/office/word/2010/wordprocessingCanvas" xmlns:cx="http://schemas.microsoft.com/office/drawing/2014/chartex" xmlns:cx1="http://schemas.microsoft.com/office/drawing/2015/9/8/chartex" xmlns:cx2="http://schemas.microsoft.com/office/drawing/2015/10/21/chartex" xmlns:cx3="http://schemas.microsoft.com/office/drawing/2016/5/9/chartex" xmlns:cx4="http://schemas.microsoft.com/office/drawing/2016/5/10/chartex" xmlns:cx5="http://schemas.microsoft.com/office/drawing/2016/5/11/chartex" xmlns:cx6="http://schemas.microsoft.com/office/drawing/2016/5/12/chartex" xmlns:cx7="http://schemas.microsoft.com/office/drawing/2016/5/13/chartex" xmlns:cx8="http://schemas.microsoft.com/office/drawing/2016/5/14/chartex" xmlns:mc="http://schemas.openxmlformats.org/markup-compatibility/2006" xmlns:aink="http://schemas.microsoft.com/office/drawing/2016/ink" xmlns:am3d="http://schemas.microsoft.com/office/drawing/2017/model3d" xmlns:o="urn:schemas-microsoft-com:office:office" xmlns:oel="http://schemas.microsoft.com/office/2019/extlst" xmlns:r="http://schemas.openxmlformats.org/officeDocument/2006/relationships" xmlns:m="http://schemas.openxmlformats.org/officeDocument/2006/math" xmlns:v="urn:schemas-microsoft-com:vml" xmlns:wp14="http://schemas.microsoft.com/office/word/2010/wordprocessingDrawing" xmlns:wp="http://schemas.openxmlformats.org/drawingml/2006/wordprocessingDrawing" xmlns:w10="urn:schemas-microsoft-com:office:word" xmlns:w="http://schemas.openxmlformats.org/wordprocessingml/2006/main" xmlns:w14="http://schemas.microsoft.com/office/word/2010/wordml" xmlns:w15="http://schemas.microsoft.com/office/word/2012/wordml" xmlns:w16cex="http://schemas.microsoft.com/office/word/2018/wordml/cex" xmlns:w16cid="http://schemas.microsoft.com/office/word/2016/wordml/cid" xmlns:w16="http://schemas.microsoft.com/office/word/2018/wordml" xmlns:w16du="http://schemas.microsoft.com/office/word/2023/wordml/word16du" xmlns:w16sdtdh="http://schemas.microsoft.com/office/word/2020/wordml/sdtdatahash" xmlns:w16se="http://schemas.microsoft.com/office/word/2015/wordml/symex" xmlns:wpg="http://schemas.microsoft.com/office/word/2010/wordprocessingGroup" xmlns:wpi="http://schemas.microsoft.com/office/word/2010/wordprocessingInk" xmlns:wne="http://schemas.microsoft.com/office/word/2006/wordml" xmlns:wps="http://schemas.microsoft.com/office/word/2010/wordprocessingShape" mc:Ignorable="w14 w15 w16se w16cid w16 w16cex w16sdtdh w16du wp14">
   <w:p>
     <w:pPr>
       <w:pStyle w:val="Footer"/>
@@ -14294,7 +15276,7 @@
 </file>
 
 <file path=word/footnotes.xml><?xml version="1.0" encoding="utf-8"?>
-<w:footnotes xmlns:wpc="http://schemas.microsoft.com/office/word/2010/wordprocessingCanvas" xmlns:cx="http://schemas.microsoft.com/office/drawing/2014/chartex" xmlns:cx1="http://schemas.microsoft.com/office/drawing/2015/9/8/chartex" xmlns:cx2="http://schemas.microsoft.com/office/drawing/2015/10/21/chartex" xmlns:cx3="http://schemas.microsoft.com/office/drawing/2016/5/9/chartex" xmlns:cx4="http://schemas.microsoft.com/office/drawing/2016/5/10/chartex" xmlns:cx5="http://schemas.microsoft.com/office/drawing/2016/5/11/chartex" xmlns:cx6="http://schemas.microsoft.com/office/drawing/2016/5/12/chartex" xmlns:cx7="http://schemas.microsoft.com/office/drawing/2016/5/13/chartex" xmlns:cx8="http://schemas.microsoft.com/office/drawing/2016/5/14/chartex" xmlns:mc="http://schemas.openxmlformats.org/markup-compatibility/2006" xmlns:aink="http://schemas.microsoft.com/office/drawing/2016/ink" xmlns:am3d="http://schemas.microsoft.com/office/drawing/2017/model3d" xmlns:o="urn:schemas-microsoft-com:office:office" xmlns:oel="http://schemas.microsoft.com/office/2019/extlst" xmlns:r="http://schemas.openxmlformats.org/officeDocument/2006/relationships" xmlns:m="http://schemas.openxmlformats.org/officeDocument/2006/math" xmlns:v="urn:schemas-microsoft-com:vml" xmlns:wp14="http://schemas.microsoft.com/office/word/2010/wordprocessingDrawing" xmlns:wp="http://schemas.openxmlformats.org/drawingml/2006/wordprocessingDrawing" xmlns:w10="urn:schemas-microsoft-com:office:word" xmlns:w="http://schemas.openxmlformats.org/wordprocessingml/2006/main" xmlns:w14="http://schemas.microsoft.com/office/word/2010/wordml" xmlns:w15="http://schemas.microsoft.com/office/word/2012/wordml" xmlns:w16cex="http://schemas.microsoft.com/office/word/2018/wordml/cex" xmlns:w16cid="http://schemas.microsoft.com/office/word/2016/wordml/cid" xmlns:w16="http://schemas.microsoft.com/office/word/2018/wordml" xmlns:w16sdtdh="http://schemas.microsoft.com/office/word/2020/wordml/sdtdatahash" xmlns:w16se="http://schemas.microsoft.com/office/word/2015/wordml/symex" xmlns:wpg="http://schemas.microsoft.com/office/word/2010/wordprocessingGroup" xmlns:wpi="http://schemas.microsoft.com/office/word/2010/wordprocessingInk" xmlns:wne="http://schemas.microsoft.com/office/word/2006/wordml" xmlns:wps="http://schemas.microsoft.com/office/word/2010/wordprocessingShape" mc:Ignorable="w14 w15 w16se w16cid w16 w16cex w16sdtdh wp14">
+<w:footnotes xmlns:wpc="http://schemas.microsoft.com/office/word/2010/wordprocessingCanvas" xmlns:cx="http://schemas.microsoft.com/office/drawing/2014/chartex" xmlns:cx1="http://schemas.microsoft.com/office/drawing/2015/9/8/chartex" xmlns:cx2="http://schemas.microsoft.com/office/drawing/2015/10/21/chartex" xmlns:cx3="http://schemas.microsoft.com/office/drawing/2016/5/9/chartex" xmlns:cx4="http://schemas.microsoft.com/office/drawing/2016/5/10/chartex" xmlns:cx5="http://schemas.microsoft.com/office/drawing/2016/5/11/chartex" xmlns:cx6="http://schemas.microsoft.com/office/drawing/2016/5/12/chartex" xmlns:cx7="http://schemas.microsoft.com/office/drawing/2016/5/13/chartex" xmlns:cx8="http://schemas.microsoft.com/office/drawing/2016/5/14/chartex" xmlns:mc="http://schemas.openxmlformats.org/markup-compatibility/2006" xmlns:aink="http://schemas.microsoft.com/office/drawing/2016/ink" xmlns:am3d="http://schemas.microsoft.com/office/drawing/2017/model3d" xmlns:o="urn:schemas-microsoft-com:office:office" xmlns:oel="http://schemas.microsoft.com/office/2019/extlst" xmlns:r="http://schemas.openxmlformats.org/officeDocument/2006/relationships" xmlns:m="http://schemas.openxmlformats.org/officeDocument/2006/math" xmlns:v="urn:schemas-microsoft-com:vml" xmlns:wp14="http://schemas.microsoft.com/office/word/2010/wordprocessingDrawing" xmlns:wp="http://schemas.openxmlformats.org/drawingml/2006/wordprocessingDrawing" xmlns:w10="urn:schemas-microsoft-com:office:word" xmlns:w="http://schemas.openxmlformats.org/wordprocessingml/2006/main" xmlns:w14="http://schemas.microsoft.com/office/word/2010/wordml" xmlns:w15="http://schemas.microsoft.com/office/word/2012/wordml" xmlns:w16cex="http://schemas.microsoft.com/office/word/2018/wordml/cex" xmlns:w16cid="http://schemas.microsoft.com/office/word/2016/wordml/cid" xmlns:w16="http://schemas.microsoft.com/office/word/2018/wordml" xmlns:w16du="http://schemas.microsoft.com/office/word/2023/wordml/word16du" xmlns:w16sdtdh="http://schemas.microsoft.com/office/word/2020/wordml/sdtdatahash" xmlns:w16se="http://schemas.microsoft.com/office/word/2015/wordml/symex" xmlns:wpg="http://schemas.microsoft.com/office/word/2010/wordprocessingGroup" xmlns:wpi="http://schemas.microsoft.com/office/word/2010/wordprocessingInk" xmlns:wne="http://schemas.microsoft.com/office/word/2006/wordml" xmlns:wps="http://schemas.microsoft.com/office/word/2010/wordprocessingShape" mc:Ignorable="w14 w15 w16se w16cid w16 w16cex w16sdtdh w16du wp14">
   <w:footnote w:type="separator" w:id="-1">
     <w:p>
       <w:r>
@@ -14330,8 +15312,16 @@
         <w:rPr>
           <w:lang w:val="en-CA"/>
         </w:rPr>
-        <w:t>Consider: Any updates required?  Readme and other info completed?</w:t>
-      </w:r>
+        <w:t xml:space="preserve">Consider: Any updates required?  Readme and other info </w:t>
+      </w:r>
+      <w:proofErr w:type="gramStart"/>
+      <w:r>
+        <w:rPr>
+          <w:lang w:val="en-CA"/>
+        </w:rPr>
+        <w:t>completed?</w:t>
+      </w:r>
+      <w:proofErr w:type="gramEnd"/>
     </w:p>
   </w:footnote>
   <w:footnote w:id="2">
@@ -14394,7 +15384,7 @@
 </file>
 
 <file path=word/header1.xml><?xml version="1.0" encoding="utf-8"?>
-<w:hdr xmlns:wpc="http://schemas.microsoft.com/office/word/2010/wordprocessingCanvas" xmlns:cx="http://schemas.microsoft.com/office/drawing/2014/chartex" xmlns:cx1="http://schemas.microsoft.com/office/drawing/2015/9/8/chartex" xmlns:cx2="http://schemas.microsoft.com/office/drawing/2015/10/21/chartex" xmlns:cx3="http://schemas.microsoft.com/office/drawing/2016/5/9/chartex" xmlns:cx4="http://schemas.microsoft.com/office/drawing/2016/5/10/chartex" xmlns:cx5="http://schemas.microsoft.com/office/drawing/2016/5/11/chartex" xmlns:cx6="http://schemas.microsoft.com/office/drawing/2016/5/12/chartex" xmlns:cx7="http://schemas.microsoft.com/office/drawing/2016/5/13/chartex" xmlns:cx8="http://schemas.microsoft.com/office/drawing/2016/5/14/chartex" xmlns:mc="http://schemas.openxmlformats.org/markup-compatibility/2006" xmlns:aink="http://schemas.microsoft.com/office/drawing/2016/ink" xmlns:am3d="http://schemas.microsoft.com/office/drawing/2017/model3d" xmlns:o="urn:schemas-microsoft-com:office:office" xmlns:oel="http://schemas.microsoft.com/office/2019/extlst" xmlns:r="http://schemas.openxmlformats.org/officeDocument/2006/relationships" xmlns:m="http://schemas.openxmlformats.org/officeDocument/2006/math" xmlns:v="urn:schemas-microsoft-com:vml" xmlns:wp14="http://schemas.microsoft.com/office/word/2010/wordprocessingDrawing" xmlns:wp="http://schemas.openxmlformats.org/drawingml/2006/wordprocessingDrawing" xmlns:w10="urn:schemas-microsoft-com:office:word" xmlns:w="http://schemas.openxmlformats.org/wordprocessingml/2006/main" xmlns:w14="http://schemas.microsoft.com/office/word/2010/wordml" xmlns:w15="http://schemas.microsoft.com/office/word/2012/wordml" xmlns:w16cex="http://schemas.microsoft.com/office/word/2018/wordml/cex" xmlns:w16cid="http://schemas.microsoft.com/office/word/2016/wordml/cid" xmlns:w16="http://schemas.microsoft.com/office/word/2018/wordml" xmlns:w16sdtdh="http://schemas.microsoft.com/office/word/2020/wordml/sdtdatahash" xmlns:w16se="http://schemas.microsoft.com/office/word/2015/wordml/symex" xmlns:wpg="http://schemas.microsoft.com/office/word/2010/wordprocessingGroup" xmlns:wpi="http://schemas.microsoft.com/office/word/2010/wordprocessingInk" xmlns:wne="http://schemas.microsoft.com/office/word/2006/wordml" xmlns:wps="http://schemas.microsoft.com/office/word/2010/wordprocessingShape" mc:Ignorable="w14 w15 w16se w16cid w16 w16cex w16sdtdh wp14">
+<w:hdr xmlns:wpc="http://schemas.microsoft.com/office/word/2010/wordprocessingCanvas" xmlns:cx="http://schemas.microsoft.com/office/drawing/2014/chartex" xmlns:cx1="http://schemas.microsoft.com/office/drawing/2015/9/8/chartex" xmlns:cx2="http://schemas.microsoft.com/office/drawing/2015/10/21/chartex" xmlns:cx3="http://schemas.microsoft.com/office/drawing/2016/5/9/chartex" xmlns:cx4="http://schemas.microsoft.com/office/drawing/2016/5/10/chartex" xmlns:cx5="http://schemas.microsoft.com/office/drawing/2016/5/11/chartex" xmlns:cx6="http://schemas.microsoft.com/office/drawing/2016/5/12/chartex" xmlns:cx7="http://schemas.microsoft.com/office/drawing/2016/5/13/chartex" xmlns:cx8="http://schemas.microsoft.com/office/drawing/2016/5/14/chartex" xmlns:mc="http://schemas.openxmlformats.org/markup-compatibility/2006" xmlns:aink="http://schemas.microsoft.com/office/drawing/2016/ink" xmlns:am3d="http://schemas.microsoft.com/office/drawing/2017/model3d" xmlns:o="urn:schemas-microsoft-com:office:office" xmlns:oel="http://schemas.microsoft.com/office/2019/extlst" xmlns:r="http://schemas.openxmlformats.org/officeDocument/2006/relationships" xmlns:m="http://schemas.openxmlformats.org/officeDocument/2006/math" xmlns:v="urn:schemas-microsoft-com:vml" xmlns:wp14="http://schemas.microsoft.com/office/word/2010/wordprocessingDrawing" xmlns:wp="http://schemas.openxmlformats.org/drawingml/2006/wordprocessingDrawing" xmlns:w10="urn:schemas-microsoft-com:office:word" xmlns:w="http://schemas.openxmlformats.org/wordprocessingml/2006/main" xmlns:w14="http://schemas.microsoft.com/office/word/2010/wordml" xmlns:w15="http://schemas.microsoft.com/office/word/2012/wordml" xmlns:w16cex="http://schemas.microsoft.com/office/word/2018/wordml/cex" xmlns:w16cid="http://schemas.microsoft.com/office/word/2016/wordml/cid" xmlns:w16="http://schemas.microsoft.com/office/word/2018/wordml" xmlns:w16du="http://schemas.microsoft.com/office/word/2023/wordml/word16du" xmlns:w16sdtdh="http://schemas.microsoft.com/office/word/2020/wordml/sdtdatahash" xmlns:w16se="http://schemas.microsoft.com/office/word/2015/wordml/symex" xmlns:wpg="http://schemas.microsoft.com/office/word/2010/wordprocessingGroup" xmlns:wpi="http://schemas.microsoft.com/office/word/2010/wordprocessingInk" xmlns:wne="http://schemas.microsoft.com/office/word/2006/wordml" xmlns:wps="http://schemas.microsoft.com/office/word/2010/wordprocessingShape" mc:Ignorable="w14 w15 w16se w16cid w16 w16cex w16sdtdh w16du wp14">
   <w:p>
     <w:pPr>
       <w:pBdr>
@@ -14484,7 +15474,7 @@
 </file>
 
 <file path=word/numbering.xml><?xml version="1.0" encoding="utf-8"?>
-<w:numbering xmlns:wpc="http://schemas.microsoft.com/office/word/2010/wordprocessingCanvas" xmlns:cx="http://schemas.microsoft.com/office/drawing/2014/chartex" xmlns:cx1="http://schemas.microsoft.com/office/drawing/2015/9/8/chartex" xmlns:cx2="http://schemas.microsoft.com/office/drawing/2015/10/21/chartex" xmlns:cx3="http://schemas.microsoft.com/office/drawing/2016/5/9/chartex" xmlns:cx4="http://schemas.microsoft.com/office/drawing/2016/5/10/chartex" xmlns:cx5="http://schemas.microsoft.com/office/drawing/2016/5/11/chartex" xmlns:cx6="http://schemas.microsoft.com/office/drawing/2016/5/12/chartex" xmlns:cx7="http://schemas.microsoft.com/office/drawing/2016/5/13/chartex" xmlns:cx8="http://schemas.microsoft.com/office/drawing/2016/5/14/chartex" xmlns:mc="http://schemas.openxmlformats.org/markup-compatibility/2006" xmlns:aink="http://schemas.microsoft.com/office/drawing/2016/ink" xmlns:am3d="http://schemas.microsoft.com/office/drawing/2017/model3d" xmlns:o="urn:schemas-microsoft-com:office:office" xmlns:oel="http://schemas.microsoft.com/office/2019/extlst" xmlns:r="http://schemas.openxmlformats.org/officeDocument/2006/relationships" xmlns:m="http://schemas.openxmlformats.org/officeDocument/2006/math" xmlns:v="urn:schemas-microsoft-com:vml" xmlns:wp14="http://schemas.microsoft.com/office/word/2010/wordprocessingDrawing" xmlns:wp="http://schemas.openxmlformats.org/drawingml/2006/wordprocessingDrawing" xmlns:w10="urn:schemas-microsoft-com:office:word" xmlns:w="http://schemas.openxmlformats.org/wordprocessingml/2006/main" xmlns:w14="http://schemas.microsoft.com/office/word/2010/wordml" xmlns:w15="http://schemas.microsoft.com/office/word/2012/wordml" xmlns:w16cex="http://schemas.microsoft.com/office/word/2018/wordml/cex" xmlns:w16cid="http://schemas.microsoft.com/office/word/2016/wordml/cid" xmlns:w16="http://schemas.microsoft.com/office/word/2018/wordml" xmlns:w16sdtdh="http://schemas.microsoft.com/office/word/2020/wordml/sdtdatahash" xmlns:w16se="http://schemas.microsoft.com/office/word/2015/wordml/symex" xmlns:wpg="http://schemas.microsoft.com/office/word/2010/wordprocessingGroup" xmlns:wpi="http://schemas.microsoft.com/office/word/2010/wordprocessingInk" xmlns:wne="http://schemas.microsoft.com/office/word/2006/wordml" xmlns:wps="http://schemas.microsoft.com/office/word/2010/wordprocessingShape" mc:Ignorable="w14 w15 w16se w16cid w16 w16cex w16sdtdh wp14">
+<w:numbering xmlns:wpc="http://schemas.microsoft.com/office/word/2010/wordprocessingCanvas" xmlns:cx="http://schemas.microsoft.com/office/drawing/2014/chartex" xmlns:cx1="http://schemas.microsoft.com/office/drawing/2015/9/8/chartex" xmlns:cx2="http://schemas.microsoft.com/office/drawing/2015/10/21/chartex" xmlns:cx3="http://schemas.microsoft.com/office/drawing/2016/5/9/chartex" xmlns:cx4="http://schemas.microsoft.com/office/drawing/2016/5/10/chartex" xmlns:cx5="http://schemas.microsoft.com/office/drawing/2016/5/11/chartex" xmlns:cx6="http://schemas.microsoft.com/office/drawing/2016/5/12/chartex" xmlns:cx7="http://schemas.microsoft.com/office/drawing/2016/5/13/chartex" xmlns:cx8="http://schemas.microsoft.com/office/drawing/2016/5/14/chartex" xmlns:mc="http://schemas.openxmlformats.org/markup-compatibility/2006" xmlns:aink="http://schemas.microsoft.com/office/drawing/2016/ink" xmlns:am3d="http://schemas.microsoft.com/office/drawing/2017/model3d" xmlns:o="urn:schemas-microsoft-com:office:office" xmlns:oel="http://schemas.microsoft.com/office/2019/extlst" xmlns:r="http://schemas.openxmlformats.org/officeDocument/2006/relationships" xmlns:m="http://schemas.openxmlformats.org/officeDocument/2006/math" xmlns:v="urn:schemas-microsoft-com:vml" xmlns:wp14="http://schemas.microsoft.com/office/word/2010/wordprocessingDrawing" xmlns:wp="http://schemas.openxmlformats.org/drawingml/2006/wordprocessingDrawing" xmlns:w10="urn:schemas-microsoft-com:office:word" xmlns:w="http://schemas.openxmlformats.org/wordprocessingml/2006/main" xmlns:w14="http://schemas.microsoft.com/office/word/2010/wordml" xmlns:w15="http://schemas.microsoft.com/office/word/2012/wordml" xmlns:w16cex="http://schemas.microsoft.com/office/word/2018/wordml/cex" xmlns:w16cid="http://schemas.microsoft.com/office/word/2016/wordml/cid" xmlns:w16="http://schemas.microsoft.com/office/word/2018/wordml" xmlns:w16du="http://schemas.microsoft.com/office/word/2023/wordml/word16du" xmlns:w16sdtdh="http://schemas.microsoft.com/office/word/2020/wordml/sdtdatahash" xmlns:w16se="http://schemas.microsoft.com/office/word/2015/wordml/symex" xmlns:wpg="http://schemas.microsoft.com/office/word/2010/wordprocessingGroup" xmlns:wpi="http://schemas.microsoft.com/office/word/2010/wordprocessingInk" xmlns:wne="http://schemas.microsoft.com/office/word/2006/wordml" xmlns:wps="http://schemas.microsoft.com/office/word/2010/wordprocessingShape" mc:Ignorable="w14 w15 w16se w16cid w16 w16cex w16sdtdh w16du wp14">
   <w:abstractNum w:abstractNumId="0" w15:restartNumberingAfterBreak="0">
     <w:nsid w:val="0B0B4DA7"/>
     <w:multiLevelType w:val="hybridMultilevel"/>
@@ -15670,6 +16660,119 @@
     </w:lvl>
   </w:abstractNum>
   <w:abstractNum w:abstractNumId="12" w15:restartNumberingAfterBreak="0">
+    <w:nsid w:val="57604CEB"/>
+    <w:multiLevelType w:val="hybridMultilevel"/>
+    <w:tmpl w:val="452C2D34"/>
+    <w:lvl w:ilvl="0" w:tplc="10090001">
+      <w:start w:val="1"/>
+      <w:numFmt w:val="bullet"/>
+      <w:lvlText w:val=""/>
+      <w:lvlJc w:val="left"/>
+      <w:pPr>
+        <w:ind w:left="720" w:hanging="360"/>
+      </w:pPr>
+      <w:rPr>
+        <w:rFonts w:ascii="Symbol" w:hAnsi="Symbol" w:hint="default"/>
+      </w:rPr>
+    </w:lvl>
+    <w:lvl w:ilvl="1" w:tplc="10090003" w:tentative="1">
+      <w:start w:val="1"/>
+      <w:numFmt w:val="bullet"/>
+      <w:lvlText w:val="o"/>
+      <w:lvlJc w:val="left"/>
+      <w:pPr>
+        <w:ind w:left="1440" w:hanging="360"/>
+      </w:pPr>
+      <w:rPr>
+        <w:rFonts w:ascii="Courier New" w:hAnsi="Courier New" w:cs="Courier New" w:hint="default"/>
+      </w:rPr>
+    </w:lvl>
+    <w:lvl w:ilvl="2" w:tplc="10090005" w:tentative="1">
+      <w:start w:val="1"/>
+      <w:numFmt w:val="bullet"/>
+      <w:lvlText w:val=""/>
+      <w:lvlJc w:val="left"/>
+      <w:pPr>
+        <w:ind w:left="2160" w:hanging="360"/>
+      </w:pPr>
+      <w:rPr>
+        <w:rFonts w:ascii="Wingdings" w:hAnsi="Wingdings" w:hint="default"/>
+      </w:rPr>
+    </w:lvl>
+    <w:lvl w:ilvl="3" w:tplc="10090001" w:tentative="1">
+      <w:start w:val="1"/>
+      <w:numFmt w:val="bullet"/>
+      <w:lvlText w:val=""/>
+      <w:lvlJc w:val="left"/>
+      <w:pPr>
+        <w:ind w:left="2880" w:hanging="360"/>
+      </w:pPr>
+      <w:rPr>
+        <w:rFonts w:ascii="Symbol" w:hAnsi="Symbol" w:hint="default"/>
+      </w:rPr>
+    </w:lvl>
+    <w:lvl w:ilvl="4" w:tplc="10090003" w:tentative="1">
+      <w:start w:val="1"/>
+      <w:numFmt w:val="bullet"/>
+      <w:lvlText w:val="o"/>
+      <w:lvlJc w:val="left"/>
+      <w:pPr>
+        <w:ind w:left="3600" w:hanging="360"/>
+      </w:pPr>
+      <w:rPr>
+        <w:rFonts w:ascii="Courier New" w:hAnsi="Courier New" w:cs="Courier New" w:hint="default"/>
+      </w:rPr>
+    </w:lvl>
+    <w:lvl w:ilvl="5" w:tplc="10090005" w:tentative="1">
+      <w:start w:val="1"/>
+      <w:numFmt w:val="bullet"/>
+      <w:lvlText w:val=""/>
+      <w:lvlJc w:val="left"/>
+      <w:pPr>
+        <w:ind w:left="4320" w:hanging="360"/>
+      </w:pPr>
+      <w:rPr>
+        <w:rFonts w:ascii="Wingdings" w:hAnsi="Wingdings" w:hint="default"/>
+      </w:rPr>
+    </w:lvl>
+    <w:lvl w:ilvl="6" w:tplc="10090001" w:tentative="1">
+      <w:start w:val="1"/>
+      <w:numFmt w:val="bullet"/>
+      <w:lvlText w:val=""/>
+      <w:lvlJc w:val="left"/>
+      <w:pPr>
+        <w:ind w:left="5040" w:hanging="360"/>
+      </w:pPr>
+      <w:rPr>
+        <w:rFonts w:ascii="Symbol" w:hAnsi="Symbol" w:hint="default"/>
+      </w:rPr>
+    </w:lvl>
+    <w:lvl w:ilvl="7" w:tplc="10090003" w:tentative="1">
+      <w:start w:val="1"/>
+      <w:numFmt w:val="bullet"/>
+      <w:lvlText w:val="o"/>
+      <w:lvlJc w:val="left"/>
+      <w:pPr>
+        <w:ind w:left="5760" w:hanging="360"/>
+      </w:pPr>
+      <w:rPr>
+        <w:rFonts w:ascii="Courier New" w:hAnsi="Courier New" w:cs="Courier New" w:hint="default"/>
+      </w:rPr>
+    </w:lvl>
+    <w:lvl w:ilvl="8" w:tplc="10090005" w:tentative="1">
+      <w:start w:val="1"/>
+      <w:numFmt w:val="bullet"/>
+      <w:lvlText w:val=""/>
+      <w:lvlJc w:val="left"/>
+      <w:pPr>
+        <w:ind w:left="6480" w:hanging="360"/>
+      </w:pPr>
+      <w:rPr>
+        <w:rFonts w:ascii="Wingdings" w:hAnsi="Wingdings" w:hint="default"/>
+      </w:rPr>
+    </w:lvl>
+  </w:abstractNum>
+  <w:abstractNum w:abstractNumId="13" w15:restartNumberingAfterBreak="0">
     <w:nsid w:val="7BDA24FC"/>
     <w:multiLevelType w:val="hybridMultilevel"/>
     <w:tmpl w:val="F014B486"/>
@@ -15811,7 +16914,7 @@
       </w:rPr>
     </w:lvl>
   </w:abstractNum>
-  <w:abstractNum w:abstractNumId="13" w15:restartNumberingAfterBreak="0">
+  <w:abstractNum w:abstractNumId="14" w15:restartNumberingAfterBreak="0">
     <w:nsid w:val="7C6F717E"/>
     <w:multiLevelType w:val="hybridMultilevel"/>
     <w:tmpl w:val="78BC457E"/>
@@ -15904,7 +17007,7 @@
     <w:abstractNumId w:val="7"/>
   </w:num>
   <w:num w:numId="2" w16cid:durableId="851456088">
-    <w:abstractNumId w:val="12"/>
+    <w:abstractNumId w:val="13"/>
   </w:num>
   <w:num w:numId="3" w16cid:durableId="144515024">
     <w:abstractNumId w:val="10"/>
@@ -15949,7 +17052,7 @@
     <w:abstractNumId w:val="2"/>
   </w:num>
   <w:num w:numId="8" w16cid:durableId="1350523028">
-    <w:abstractNumId w:val="13"/>
+    <w:abstractNumId w:val="14"/>
   </w:num>
   <w:num w:numId="9" w16cid:durableId="550966051">
     <w:abstractNumId w:val="1"/>
@@ -15972,12 +17075,15 @@
   <w:num w:numId="15" w16cid:durableId="805003992">
     <w:abstractNumId w:val="9"/>
   </w:num>
+  <w:num w:numId="16" w16cid:durableId="852034455">
+    <w:abstractNumId w:val="12"/>
+  </w:num>
   <w:numIdMacAtCleanup w:val="11"/>
 </w:numbering>
 </file>
 
 <file path=word/styles.xml><?xml version="1.0" encoding="utf-8"?>
-<w:styles xmlns:mc="http://schemas.openxmlformats.org/markup-compatibility/2006" xmlns:r="http://schemas.openxmlformats.org/officeDocument/2006/relationships" xmlns:w="http://schemas.openxmlformats.org/wordprocessingml/2006/main" xmlns:w14="http://schemas.microsoft.com/office/word/2010/wordml" xmlns:w15="http://schemas.microsoft.com/office/word/2012/wordml" xmlns:w16cex="http://schemas.microsoft.com/office/word/2018/wordml/cex" xmlns:w16cid="http://schemas.microsoft.com/office/word/2016/wordml/cid" xmlns:w16="http://schemas.microsoft.com/office/word/2018/wordml" xmlns:w16sdtdh="http://schemas.microsoft.com/office/word/2020/wordml/sdtdatahash" xmlns:w16se="http://schemas.microsoft.com/office/word/2015/wordml/symex" mc:Ignorable="w14 w15 w16se w16cid w16 w16cex w16sdtdh">
+<w:styles xmlns:mc="http://schemas.openxmlformats.org/markup-compatibility/2006" xmlns:r="http://schemas.openxmlformats.org/officeDocument/2006/relationships" xmlns:w="http://schemas.openxmlformats.org/wordprocessingml/2006/main" xmlns:w14="http://schemas.microsoft.com/office/word/2010/wordml" xmlns:w15="http://schemas.microsoft.com/office/word/2012/wordml" xmlns:w16cex="http://schemas.microsoft.com/office/word/2018/wordml/cex" xmlns:w16cid="http://schemas.microsoft.com/office/word/2016/wordml/cid" xmlns:w16="http://schemas.microsoft.com/office/word/2018/wordml" xmlns:w16du="http://schemas.microsoft.com/office/word/2023/wordml/word16du" xmlns:w16sdtdh="http://schemas.microsoft.com/office/word/2020/wordml/sdtdatahash" xmlns:w16se="http://schemas.microsoft.com/office/word/2015/wordml/symex" mc:Ignorable="w14 w15 w16se w16cid w16 w16cex w16sdtdh w16du">
   <w:docDefaults>
     <w:rPrDefault>
       <w:rPr>
@@ -16468,7 +17574,6 @@
   <w:style w:type="character" w:default="1" w:styleId="DefaultParagraphFont">
     <w:name w:val="Default Paragraph Font"/>
     <w:uiPriority w:val="1"/>
-    <w:semiHidden/>
     <w:unhideWhenUsed/>
   </w:style>
   <w:style w:type="table" w:default="1" w:styleId="TableNormal">

</xml_diff>